<commit_message>
Konzept mit erstem Architekturdiagramm und Ressourcen erweitert.
</commit_message>
<xml_diff>
--- a/Work in Progress/SchulzGette_KonzeptEISWS1617.docx
+++ b/Work in Progress/SchulzGette_KonzeptEISWS1617.docx
@@ -1901,7 +1901,7 @@
                 <w:noProof/>
                 <w:webHidden/>
               </w:rPr>
-              <w:t>19</w:t>
+              <w:t>20</w:t>
             </w:r>
             <w:r>
               <w:rPr>
@@ -3021,13 +3021,7 @@
         <w:rPr>
           <w:szCs w:val="24"/>
         </w:rPr>
-        <w:t xml:space="preserve"> </w:t>
-      </w:r>
-      <w:r>
-        <w:rPr>
-          <w:szCs w:val="24"/>
-        </w:rPr>
-        <w:t xml:space="preserve">(vgl. </w:t>
+        <w:t xml:space="preserve"> (vgl. </w:t>
       </w:r>
       <w:r>
         <w:t>Landeszentrale für politische Bildung Baden-Württemberg</w:t>
@@ -3145,10 +3139,7 @@
         <w:t xml:space="preserve"> Die steigende Nachfrage der Wähler ihre persönlichen Ansichten mit den Positionen der Kandidaten oder Parteien schnell und einfach vergleichen zu können, kann anhand der Nutzungen des Wahl-O-Mat belegt werden, da dieser bis kurz vor der Bundestagswahl 2016 rund </w:t>
       </w:r>
       <w:r>
-        <w:t>6,7 Millionen Mal</w:t>
-      </w:r>
-      <w:r>
-        <w:t xml:space="preserve"> benutzt wurde. (</w:t>
+        <w:t>6,7 Millionen Mal benutzt wurde. (</w:t>
       </w:r>
       <w:proofErr w:type="spellStart"/>
       <w:r>
@@ -3156,13 +3147,7 @@
       </w:r>
       <w:proofErr w:type="spellEnd"/>
       <w:r>
-        <w:t xml:space="preserve"> </w:t>
-      </w:r>
-      <w:r>
-        <w:t>Marschall, Stefan (2011)</w:t>
-      </w:r>
-      <w:r>
-        <w:t>)</w:t>
+        <w:t xml:space="preserve"> Marschall, Stefan (2011))</w:t>
       </w:r>
     </w:p>
     <w:p>
@@ -3546,10 +3531,7 @@
         <w:t>Marschall</w:t>
       </w:r>
       <w:r>
-        <w:t>, Stefan (2005)</w:t>
-      </w:r>
-      <w:r>
-        <w:t>)</w:t>
+        <w:t>, Stefan (2005))</w:t>
       </w:r>
       <w:r>
         <w:rPr>
@@ -7655,8 +7637,6 @@
           <w:lang w:eastAsia="de-DE"/>
         </w:rPr>
       </w:pPr>
-      <w:bookmarkStart w:id="27" w:name="_GoBack"/>
-      <w:bookmarkEnd w:id="27"/>
       <w:r>
         <w:rPr>
           <w:noProof/>
@@ -7820,110 +7800,7 @@
           </wp:anchor>
         </w:drawing>
       </w:r>
-    </w:p>
-    <w:p>
-      <w:pPr>
-        <w:pStyle w:val="berschrift1"/>
-        <w:rPr>
-          <w:sz w:val="36"/>
-        </w:rPr>
-      </w:pPr>
-      <w:bookmarkStart w:id="28" w:name="_Toc465087782"/>
-    </w:p>
-    <w:p>
-      <w:pPr>
-        <w:pStyle w:val="berschrift1"/>
-        <w:rPr>
-          <w:sz w:val="36"/>
-        </w:rPr>
-      </w:pPr>
-    </w:p>
-    <w:p>
-      <w:pPr>
-        <w:pStyle w:val="berschrift1"/>
-        <w:rPr>
-          <w:sz w:val="36"/>
-        </w:rPr>
-      </w:pPr>
-    </w:p>
-    <w:p>
-      <w:pPr>
-        <w:pStyle w:val="berschrift1"/>
-        <w:rPr>
-          <w:sz w:val="36"/>
-        </w:rPr>
-      </w:pPr>
-    </w:p>
-    <w:p>
-      <w:pPr>
-        <w:pStyle w:val="berschrift1"/>
-        <w:rPr>
-          <w:sz w:val="36"/>
-        </w:rPr>
-      </w:pPr>
-    </w:p>
-    <w:p>
-      <w:pPr>
-        <w:pStyle w:val="berschrift1"/>
-        <w:rPr>
-          <w:sz w:val="36"/>
-        </w:rPr>
-      </w:pPr>
-    </w:p>
-    <w:p>
-      <w:pPr>
-        <w:pStyle w:val="berschrift1"/>
-        <w:rPr>
-          <w:sz w:val="36"/>
-        </w:rPr>
-      </w:pPr>
-    </w:p>
-    <w:p>
-      <w:pPr>
-        <w:pStyle w:val="berschrift1"/>
-        <w:rPr>
-          <w:sz w:val="36"/>
-        </w:rPr>
-      </w:pPr>
-    </w:p>
-    <w:p>
-      <w:pPr>
-        <w:pStyle w:val="berschrift1"/>
-        <w:rPr>
-          <w:sz w:val="36"/>
-        </w:rPr>
-      </w:pPr>
-    </w:p>
-    <w:p>
-      <w:pPr>
-        <w:pStyle w:val="berschrift1"/>
-        <w:rPr>
-          <w:sz w:val="36"/>
-        </w:rPr>
-      </w:pPr>
-    </w:p>
-    <w:p>
-      <w:pPr>
-        <w:pStyle w:val="berschrift1"/>
-        <w:rPr>
-          <w:sz w:val="36"/>
-        </w:rPr>
-      </w:pPr>
-    </w:p>
-    <w:p>
-      <w:pPr>
-        <w:pStyle w:val="berschrift1"/>
-        <w:rPr>
-          <w:sz w:val="36"/>
-        </w:rPr>
-      </w:pPr>
-      <w:r>
-        <w:rPr>
-          <w:sz w:val="36"/>
-        </w:rPr>
-        <w:t>Architektur und Architekturdiagramm</w:t>
-      </w:r>
-      <w:bookmarkEnd w:id="28"/>
+      <w:bookmarkStart w:id="27" w:name="_Toc465087782"/>
     </w:p>
     <w:p>
       <w:pPr>
@@ -7936,25 +7813,6 @@
           <w:lang w:eastAsia="de-DE"/>
         </w:rPr>
       </w:pPr>
-      <w:r>
-        <w:br w:type="page"/>
-      </w:r>
-    </w:p>
-    <w:p>
-      <w:pPr>
-        <w:pStyle w:val="berschrift1"/>
-        <w:rPr>
-          <w:sz w:val="36"/>
-        </w:rPr>
-      </w:pPr>
-      <w:bookmarkStart w:id="29" w:name="_Toc465087783"/>
-      <w:r>
-        <w:rPr>
-          <w:sz w:val="36"/>
-        </w:rPr>
-        <w:t>Risiken</w:t>
-      </w:r>
-      <w:bookmarkEnd w:id="29"/>
     </w:p>
     <w:p>
       <w:pPr>
@@ -7967,48 +7825,6 @@
           <w:lang w:eastAsia="de-DE"/>
         </w:rPr>
       </w:pPr>
-      <w:r>
-        <w:br w:type="page"/>
-      </w:r>
-    </w:p>
-    <w:p>
-      <w:pPr>
-        <w:pStyle w:val="berschrift1"/>
-        <w:rPr>
-          <w:sz w:val="36"/>
-        </w:rPr>
-      </w:pPr>
-      <w:bookmarkStart w:id="30" w:name="_Toc465087784"/>
-      <w:r>
-        <w:rPr>
-          <w:sz w:val="36"/>
-        </w:rPr>
-        <w:lastRenderedPageBreak/>
-        <w:t xml:space="preserve">Proof </w:t>
-      </w:r>
-      <w:proofErr w:type="spellStart"/>
-      <w:r>
-        <w:rPr>
-          <w:sz w:val="36"/>
-        </w:rPr>
-        <w:t>of</w:t>
-      </w:r>
-      <w:proofErr w:type="spellEnd"/>
-      <w:r>
-        <w:rPr>
-          <w:sz w:val="36"/>
-        </w:rPr>
-        <w:t xml:space="preserve"> </w:t>
-      </w:r>
-      <w:proofErr w:type="spellStart"/>
-      <w:r>
-        <w:rPr>
-          <w:sz w:val="36"/>
-        </w:rPr>
-        <w:t>Concept</w:t>
-      </w:r>
-      <w:bookmarkEnd w:id="30"/>
-      <w:proofErr w:type="spellEnd"/>
     </w:p>
     <w:p>
       <w:pPr>
@@ -8021,6 +7837,1068 @@
           <w:lang w:eastAsia="de-DE"/>
         </w:rPr>
       </w:pPr>
+    </w:p>
+    <w:p>
+      <w:pPr>
+        <w:rPr>
+          <w:rFonts w:ascii="Times New Roman" w:eastAsia="Times New Roman" w:hAnsi="Times New Roman" w:cs="Times New Roman"/>
+          <w:b/>
+          <w:bCs/>
+          <w:sz w:val="36"/>
+          <w:szCs w:val="36"/>
+          <w:lang w:eastAsia="de-DE"/>
+        </w:rPr>
+      </w:pPr>
+    </w:p>
+    <w:p>
+      <w:pPr>
+        <w:pStyle w:val="berschrift1"/>
+        <w:rPr>
+          <w:sz w:val="36"/>
+        </w:rPr>
+      </w:pPr>
+      <w:r>
+        <w:rPr>
+          <w:sz w:val="36"/>
+        </w:rPr>
+        <w:lastRenderedPageBreak/>
+        <w:t>Architektur und Architekturdiagramm</w:t>
+      </w:r>
+      <w:bookmarkEnd w:id="27"/>
+      <w:r>
+        <w:rPr>
+          <w:noProof/>
+          <w:sz w:val="36"/>
+          <w:lang w:eastAsia="de-DE"/>
+        </w:rPr>
+        <w:drawing>
+          <wp:inline distT="0" distB="0" distL="0" distR="0" wp14:anchorId="4EB6A982" wp14:editId="5091AEFA">
+            <wp:extent cx="5760085" cy="3284855"/>
+            <wp:effectExtent l="0" t="0" r="0" b="0"/>
+            <wp:docPr id="24" name="Grafik 24" descr="D:\EISWS1617SchulzGette\Work in Progress\Architekturdiagramm.jpg"/>
+            <wp:cNvGraphicFramePr>
+              <a:graphicFrameLocks xmlns:a="http://schemas.openxmlformats.org/drawingml/2006/main" noChangeAspect="1"/>
+            </wp:cNvGraphicFramePr>
+            <a:graphic xmlns:a="http://schemas.openxmlformats.org/drawingml/2006/main">
+              <a:graphicData uri="http://schemas.openxmlformats.org/drawingml/2006/picture">
+                <pic:pic xmlns:pic="http://schemas.openxmlformats.org/drawingml/2006/picture">
+                  <pic:nvPicPr>
+                    <pic:cNvPr id="0" name="Picture 4" descr="D:\EISWS1617SchulzGette\Work in Progress\Architekturdiagramm.jpg"/>
+                    <pic:cNvPicPr>
+                      <a:picLocks noChangeAspect="1" noChangeArrowheads="1"/>
+                    </pic:cNvPicPr>
+                  </pic:nvPicPr>
+                  <pic:blipFill>
+                    <a:blip r:embed="rId18">
+                      <a:extLst>
+                        <a:ext uri="{28A0092B-C50C-407E-A947-70E740481C1C}">
+                          <a14:useLocalDpi xmlns:a14="http://schemas.microsoft.com/office/drawing/2010/main" val="0"/>
+                        </a:ext>
+                      </a:extLst>
+                    </a:blip>
+                    <a:srcRect/>
+                    <a:stretch>
+                      <a:fillRect/>
+                    </a:stretch>
+                  </pic:blipFill>
+                  <pic:spPr bwMode="auto">
+                    <a:xfrm>
+                      <a:off x="0" y="0"/>
+                      <a:ext cx="5760085" cy="3284855"/>
+                    </a:xfrm>
+                    <a:prstGeom prst="rect">
+                      <a:avLst/>
+                    </a:prstGeom>
+                    <a:noFill/>
+                    <a:ln>
+                      <a:noFill/>
+                    </a:ln>
+                  </pic:spPr>
+                </pic:pic>
+              </a:graphicData>
+            </a:graphic>
+          </wp:inline>
+        </w:drawing>
+      </w:r>
+    </w:p>
+    <w:p>
+      <w:r>
+        <w:t xml:space="preserve">Der Server soll </w:t>
+      </w:r>
+      <w:r>
+        <w:t xml:space="preserve">als </w:t>
+      </w:r>
+      <w:r>
+        <w:t xml:space="preserve">eine </w:t>
+      </w:r>
+      <w:proofErr w:type="spellStart"/>
+      <w:r>
+        <w:t>RESTful</w:t>
+      </w:r>
+      <w:proofErr w:type="spellEnd"/>
+      <w:r>
+        <w:t xml:space="preserve"> API </w:t>
+      </w:r>
+      <w:r>
+        <w:t xml:space="preserve">mit Node.js und </w:t>
+      </w:r>
+      <w:proofErr w:type="spellStart"/>
+      <w:r>
+        <w:t>Javascript</w:t>
+      </w:r>
+      <w:proofErr w:type="spellEnd"/>
+      <w:r>
+        <w:t xml:space="preserve"> entwickelt werden. Die synchrone Client-Server Kommunikation wird über das HTTPS Protokoll mit dem Datenformat JSON stattfinden. Der Client des Rapid </w:t>
+      </w:r>
+      <w:proofErr w:type="spellStart"/>
+      <w:r>
+        <w:t>Prototyping</w:t>
+      </w:r>
+      <w:proofErr w:type="spellEnd"/>
+      <w:r>
+        <w:t xml:space="preserve"> wird als Android App entwickelt. </w:t>
+      </w:r>
+    </w:p>
+    <w:p>
+      <w:r>
+        <w:t xml:space="preserve">Die Vorteile von einer Entwicklung mit Node.js sind die einfache Implementation von den benötigten Ressourcen mit den generischen HTTP-Verben, sowie die Skalierbarkeit des Servers. Da eine Ressource mehrere Repräsentationen haben könnte, jedoch immer nach einer festgelegten Semantik </w:t>
+      </w:r>
+      <w:r>
+        <w:t xml:space="preserve">arbeiten sollte, ergibt sich die Entwicklung des Servers als </w:t>
+      </w:r>
+      <w:proofErr w:type="spellStart"/>
+      <w:r>
+        <w:t>RESTful</w:t>
+      </w:r>
+      <w:proofErr w:type="spellEnd"/>
+      <w:r>
+        <w:t xml:space="preserve"> API. </w:t>
+      </w:r>
+      <w:r>
+        <w:t xml:space="preserve">Für die persistente Datenhaltung wurde </w:t>
+      </w:r>
+      <w:proofErr w:type="spellStart"/>
+      <w:r>
+        <w:t>Redis</w:t>
+      </w:r>
+      <w:proofErr w:type="spellEnd"/>
+      <w:r>
+        <w:t xml:space="preserve"> gewählt, da schon auf herkömmlicher Hardware mehrere Zehntausend </w:t>
+      </w:r>
+      <w:r>
+        <w:t>Schreibvorgänge</w:t>
+      </w:r>
+      <w:r>
+        <w:t xml:space="preserve"> pro Sekunde möglich sind und dies ebenfalls die Skalierbarkeit des Servers garantiert. </w:t>
+      </w:r>
+    </w:p>
+    <w:p>
+      <w:r>
+        <w:t xml:space="preserve">Die Anwendungslogik des Servers wird die Berechnung der Übereinstimmung zwischen Wähler und Kandidat sein. Die öffentliche Position der Kandidaten zu den einzelnen Thesen muss dabei persistent auf dem Server gespeichert werden, während die persönliche Ansicht des Kandidaten nur kurzfristig für diese Berechnung zum Server übermittelt wird. Um den Datenschutz der privaten Daten des Wählers zu gewährleisten, werden die Daten verschlüsselt auf dem Client abgespeichert und über eine sichere HTTPS Verbindung zum Server übertragen. </w:t>
+      </w:r>
+    </w:p>
+    <w:p>
+      <w:bookmarkStart w:id="28" w:name="_GoBack"/>
+      <w:bookmarkEnd w:id="28"/>
+    </w:p>
+    <w:p>
+      <w:r>
+        <w:br w:type="page"/>
+      </w:r>
+      <w:bookmarkStart w:id="29" w:name="_Toc465087783"/>
+    </w:p>
+    <w:p>
+      <w:pPr>
+        <w:rPr>
+          <w:rFonts w:ascii="Times New Roman" w:eastAsia="Times New Roman" w:hAnsi="Times New Roman" w:cs="Times New Roman"/>
+          <w:b/>
+          <w:bCs/>
+          <w:sz w:val="36"/>
+          <w:szCs w:val="36"/>
+          <w:lang w:eastAsia="de-DE"/>
+        </w:rPr>
+      </w:pPr>
+    </w:p>
+    <w:p>
+      <w:pPr>
+        <w:pStyle w:val="berschrift1"/>
+        <w:rPr>
+          <w:sz w:val="36"/>
+        </w:rPr>
+      </w:pPr>
+      <w:r>
+        <w:rPr>
+          <w:sz w:val="36"/>
+        </w:rPr>
+        <w:t>Res</w:t>
+      </w:r>
+      <w:r>
+        <w:rPr>
+          <w:sz w:val="36"/>
+        </w:rPr>
+        <w:t>s</w:t>
+      </w:r>
+      <w:r>
+        <w:rPr>
+          <w:sz w:val="36"/>
+        </w:rPr>
+        <w:t xml:space="preserve">ourcen </w:t>
+      </w:r>
+      <w:r>
+        <w:rPr>
+          <w:sz w:val="36"/>
+        </w:rPr>
+        <w:t>der Server API</w:t>
+      </w:r>
+    </w:p>
+    <w:tbl>
+      <w:tblPr>
+        <w:tblStyle w:val="Tabellenraster"/>
+        <w:tblW w:w="0" w:type="auto"/>
+        <w:tblLook w:val="04A0" w:firstRow="1" w:lastRow="0" w:firstColumn="1" w:lastColumn="0" w:noHBand="0" w:noVBand="1"/>
+      </w:tblPr>
+      <w:tblGrid>
+        <w:gridCol w:w="3231"/>
+        <w:gridCol w:w="824"/>
+        <w:gridCol w:w="2419"/>
+        <w:gridCol w:w="1294"/>
+        <w:gridCol w:w="1294"/>
+      </w:tblGrid>
+      <w:tr>
+        <w:tc>
+          <w:tcPr>
+            <w:tcW w:w="1510" w:type="dxa"/>
+          </w:tcPr>
+          <w:p>
+            <w:r>
+              <w:t>Res</w:t>
+            </w:r>
+            <w:r>
+              <w:t>s</w:t>
+            </w:r>
+            <w:r>
+              <w:t>ource</w:t>
+            </w:r>
+          </w:p>
+        </w:tc>
+        <w:tc>
+          <w:tcPr>
+            <w:tcW w:w="1510" w:type="dxa"/>
+          </w:tcPr>
+          <w:p>
+            <w:r>
+              <w:t>Methode</w:t>
+            </w:r>
+          </w:p>
+        </w:tc>
+        <w:tc>
+          <w:tcPr>
+            <w:tcW w:w="1510" w:type="dxa"/>
+          </w:tcPr>
+          <w:p>
+            <w:r>
+              <w:t>Semantik</w:t>
+            </w:r>
+          </w:p>
+        </w:tc>
+        <w:tc>
+          <w:tcPr>
+            <w:tcW w:w="1510" w:type="dxa"/>
+          </w:tcPr>
+          <w:p>
+            <w:r>
+              <w:t>Content-Type (</w:t>
+            </w:r>
+            <w:proofErr w:type="spellStart"/>
+            <w:r>
+              <w:t>req</w:t>
+            </w:r>
+            <w:proofErr w:type="spellEnd"/>
+            <w:r>
+              <w:t>)</w:t>
+            </w:r>
+          </w:p>
+        </w:tc>
+        <w:tc>
+          <w:tcPr>
+            <w:tcW w:w="1511" w:type="dxa"/>
+          </w:tcPr>
+          <w:p>
+            <w:r>
+              <w:t>Content-Type (</w:t>
+            </w:r>
+            <w:proofErr w:type="spellStart"/>
+            <w:r>
+              <w:t>res</w:t>
+            </w:r>
+            <w:proofErr w:type="spellEnd"/>
+            <w:r>
+              <w:t>)</w:t>
+            </w:r>
+          </w:p>
+        </w:tc>
+      </w:tr>
+      <w:tr>
+        <w:tc>
+          <w:tcPr>
+            <w:tcW w:w="1510" w:type="dxa"/>
+          </w:tcPr>
+          <w:p>
+            <w:r>
+              <w:t>/</w:t>
+            </w:r>
+            <w:proofErr w:type="spellStart"/>
+            <w:r>
+              <w:t>register</w:t>
+            </w:r>
+            <w:proofErr w:type="spellEnd"/>
+          </w:p>
+        </w:tc>
+        <w:tc>
+          <w:tcPr>
+            <w:tcW w:w="1510" w:type="dxa"/>
+          </w:tcPr>
+          <w:p>
+            <w:r>
+              <w:t>POST</w:t>
+            </w:r>
+          </w:p>
+        </w:tc>
+        <w:tc>
+          <w:tcPr>
+            <w:tcW w:w="1510" w:type="dxa"/>
+          </w:tcPr>
+          <w:p>
+            <w:r>
+              <w:t xml:space="preserve">Sich beim Server </w:t>
+            </w:r>
+            <w:r>
+              <w:t>registrieren</w:t>
+            </w:r>
+          </w:p>
+        </w:tc>
+        <w:tc>
+          <w:tcPr>
+            <w:tcW w:w="1510" w:type="dxa"/>
+          </w:tcPr>
+          <w:p>
+            <w:proofErr w:type="spellStart"/>
+            <w:r>
+              <w:t>Application</w:t>
+            </w:r>
+            <w:proofErr w:type="spellEnd"/>
+            <w:r>
+              <w:t>/</w:t>
+            </w:r>
+            <w:proofErr w:type="spellStart"/>
+            <w:r>
+              <w:t>json</w:t>
+            </w:r>
+            <w:proofErr w:type="spellEnd"/>
+          </w:p>
+        </w:tc>
+        <w:tc>
+          <w:tcPr>
+            <w:tcW w:w="1511" w:type="dxa"/>
+          </w:tcPr>
+          <w:p>
+            <w:proofErr w:type="spellStart"/>
+            <w:r>
+              <w:t>Application</w:t>
+            </w:r>
+            <w:proofErr w:type="spellEnd"/>
+            <w:r>
+              <w:t>/</w:t>
+            </w:r>
+            <w:proofErr w:type="spellStart"/>
+            <w:r>
+              <w:t>json</w:t>
+            </w:r>
+            <w:proofErr w:type="spellEnd"/>
+          </w:p>
+        </w:tc>
+      </w:tr>
+      <w:tr>
+        <w:tc>
+          <w:tcPr>
+            <w:tcW w:w="1510" w:type="dxa"/>
+          </w:tcPr>
+          <w:p>
+            <w:r>
+              <w:t>/</w:t>
+            </w:r>
+            <w:proofErr w:type="spellStart"/>
+            <w:r>
+              <w:t>login</w:t>
+            </w:r>
+            <w:proofErr w:type="spellEnd"/>
+          </w:p>
+        </w:tc>
+        <w:tc>
+          <w:tcPr>
+            <w:tcW w:w="1510" w:type="dxa"/>
+          </w:tcPr>
+          <w:p>
+            <w:r>
+              <w:t>POST</w:t>
+            </w:r>
+          </w:p>
+        </w:tc>
+        <w:tc>
+          <w:tcPr>
+            <w:tcW w:w="1510" w:type="dxa"/>
+          </w:tcPr>
+          <w:p>
+            <w:r>
+              <w:t>Sich beim Server anmelden</w:t>
+            </w:r>
+          </w:p>
+        </w:tc>
+        <w:tc>
+          <w:tcPr>
+            <w:tcW w:w="1510" w:type="dxa"/>
+          </w:tcPr>
+          <w:p>
+            <w:proofErr w:type="spellStart"/>
+            <w:r>
+              <w:t>Application</w:t>
+            </w:r>
+            <w:proofErr w:type="spellEnd"/>
+            <w:r>
+              <w:t>/</w:t>
+            </w:r>
+            <w:proofErr w:type="spellStart"/>
+            <w:r>
+              <w:t>json</w:t>
+            </w:r>
+            <w:proofErr w:type="spellEnd"/>
+          </w:p>
+        </w:tc>
+        <w:tc>
+          <w:tcPr>
+            <w:tcW w:w="1511" w:type="dxa"/>
+          </w:tcPr>
+          <w:p>
+            <w:proofErr w:type="spellStart"/>
+            <w:r>
+              <w:t>Application</w:t>
+            </w:r>
+            <w:proofErr w:type="spellEnd"/>
+            <w:r>
+              <w:t>/</w:t>
+            </w:r>
+            <w:proofErr w:type="spellStart"/>
+            <w:r>
+              <w:t>json</w:t>
+            </w:r>
+            <w:proofErr w:type="spellEnd"/>
+          </w:p>
+        </w:tc>
+      </w:tr>
+      <w:tr>
+        <w:tc>
+          <w:tcPr>
+            <w:tcW w:w="1510" w:type="dxa"/>
+          </w:tcPr>
+          <w:p>
+            <w:r>
+              <w:t>/</w:t>
+            </w:r>
+            <w:proofErr w:type="spellStart"/>
+            <w:r>
+              <w:t>thesen</w:t>
+            </w:r>
+            <w:proofErr w:type="spellEnd"/>
+          </w:p>
+        </w:tc>
+        <w:tc>
+          <w:tcPr>
+            <w:tcW w:w="1510" w:type="dxa"/>
+          </w:tcPr>
+          <w:p>
+            <w:r>
+              <w:t>POST</w:t>
+            </w:r>
+          </w:p>
+        </w:tc>
+        <w:tc>
+          <w:tcPr>
+            <w:tcW w:w="1510" w:type="dxa"/>
+          </w:tcPr>
+          <w:p>
+            <w:r>
+              <w:t>Eine neue These veröffentlichen</w:t>
+            </w:r>
+          </w:p>
+        </w:tc>
+        <w:tc>
+          <w:tcPr>
+            <w:tcW w:w="1510" w:type="dxa"/>
+          </w:tcPr>
+          <w:p>
+            <w:proofErr w:type="spellStart"/>
+            <w:r>
+              <w:t>Application</w:t>
+            </w:r>
+            <w:proofErr w:type="spellEnd"/>
+            <w:r>
+              <w:t>/</w:t>
+            </w:r>
+            <w:proofErr w:type="spellStart"/>
+            <w:r>
+              <w:t>json</w:t>
+            </w:r>
+            <w:proofErr w:type="spellEnd"/>
+          </w:p>
+        </w:tc>
+        <w:tc>
+          <w:tcPr>
+            <w:tcW w:w="1511" w:type="dxa"/>
+          </w:tcPr>
+          <w:p>
+            <w:r>
+              <w:t>-</w:t>
+            </w:r>
+          </w:p>
+        </w:tc>
+      </w:tr>
+      <w:tr>
+        <w:tc>
+          <w:tcPr>
+            <w:tcW w:w="1510" w:type="dxa"/>
+          </w:tcPr>
+          <w:p>
+            <w:r>
+              <w:t>/</w:t>
+            </w:r>
+            <w:proofErr w:type="spellStart"/>
+            <w:r>
+              <w:t>thesen?tid</w:t>
+            </w:r>
+            <w:proofErr w:type="spellEnd"/>
+            <w:r>
+              <w:t>=[]</w:t>
+            </w:r>
+          </w:p>
+        </w:tc>
+        <w:tc>
+          <w:tcPr>
+            <w:tcW w:w="1510" w:type="dxa"/>
+          </w:tcPr>
+          <w:p>
+            <w:r>
+              <w:t>PUT</w:t>
+            </w:r>
+          </w:p>
+        </w:tc>
+        <w:tc>
+          <w:tcPr>
+            <w:tcW w:w="1510" w:type="dxa"/>
+          </w:tcPr>
+          <w:p>
+            <w:r>
+              <w:t>Zu einer These eine Begründung und eine Position(PRO/NEUTRAL/CONTRA) hinzufügen</w:t>
+            </w:r>
+          </w:p>
+        </w:tc>
+        <w:tc>
+          <w:tcPr>
+            <w:tcW w:w="1510" w:type="dxa"/>
+          </w:tcPr>
+          <w:p>
+            <w:proofErr w:type="spellStart"/>
+            <w:r>
+              <w:t>Application</w:t>
+            </w:r>
+            <w:proofErr w:type="spellEnd"/>
+            <w:r>
+              <w:t>/</w:t>
+            </w:r>
+            <w:proofErr w:type="spellStart"/>
+            <w:r>
+              <w:t>json</w:t>
+            </w:r>
+            <w:proofErr w:type="spellEnd"/>
+          </w:p>
+        </w:tc>
+        <w:tc>
+          <w:tcPr>
+            <w:tcW w:w="1511" w:type="dxa"/>
+          </w:tcPr>
+          <w:p>
+            <w:r>
+              <w:t>-</w:t>
+            </w:r>
+          </w:p>
+        </w:tc>
+      </w:tr>
+      <w:tr>
+        <w:tc>
+          <w:tcPr>
+            <w:tcW w:w="1510" w:type="dxa"/>
+          </w:tcPr>
+          <w:p>
+            <w:r>
+              <w:t>/</w:t>
+            </w:r>
+            <w:proofErr w:type="spellStart"/>
+            <w:r>
+              <w:t>thesen?wahlkreis</w:t>
+            </w:r>
+            <w:proofErr w:type="spellEnd"/>
+            <w:r>
+              <w:t>=[]&amp;</w:t>
+            </w:r>
+            <w:proofErr w:type="spellStart"/>
+            <w:r>
+              <w:t>kategorie</w:t>
+            </w:r>
+            <w:proofErr w:type="spellEnd"/>
+            <w:r>
+              <w:t>=[]&amp;</w:t>
+            </w:r>
+            <w:proofErr w:type="spellStart"/>
+            <w:r>
+              <w:t>anzahl</w:t>
+            </w:r>
+            <w:proofErr w:type="spellEnd"/>
+            <w:r>
+              <w:t>=[]</w:t>
+            </w:r>
+          </w:p>
+        </w:tc>
+        <w:tc>
+          <w:tcPr>
+            <w:tcW w:w="1510" w:type="dxa"/>
+          </w:tcPr>
+          <w:p>
+            <w:r>
+              <w:t>GET</w:t>
+            </w:r>
+          </w:p>
+        </w:tc>
+        <w:tc>
+          <w:tcPr>
+            <w:tcW w:w="1510" w:type="dxa"/>
+          </w:tcPr>
+          <w:p>
+            <w:r>
+              <w:t>Thesen aus einem Wahlkreis und einer Kategorie mit einer gewünschten Anzahl bekommen</w:t>
+            </w:r>
+          </w:p>
+        </w:tc>
+        <w:tc>
+          <w:tcPr>
+            <w:tcW w:w="1510" w:type="dxa"/>
+          </w:tcPr>
+          <w:p>
+            <w:r>
+              <w:t>-</w:t>
+            </w:r>
+          </w:p>
+        </w:tc>
+        <w:tc>
+          <w:tcPr>
+            <w:tcW w:w="1511" w:type="dxa"/>
+          </w:tcPr>
+          <w:p>
+            <w:proofErr w:type="spellStart"/>
+            <w:r>
+              <w:t>Application</w:t>
+            </w:r>
+            <w:proofErr w:type="spellEnd"/>
+            <w:r>
+              <w:t>/</w:t>
+            </w:r>
+            <w:proofErr w:type="spellStart"/>
+            <w:r>
+              <w:t>json</w:t>
+            </w:r>
+            <w:proofErr w:type="spellEnd"/>
+          </w:p>
+        </w:tc>
+      </w:tr>
+      <w:tr>
+        <w:tc>
+          <w:tcPr>
+            <w:tcW w:w="1510" w:type="dxa"/>
+          </w:tcPr>
+          <w:p>
+            <w:r>
+              <w:t>/</w:t>
+            </w:r>
+            <w:proofErr w:type="spellStart"/>
+            <w:r>
+              <w:t>kandidaten?wahlkreis</w:t>
+            </w:r>
+            <w:proofErr w:type="spellEnd"/>
+            <w:r>
+              <w:t>=[]</w:t>
+            </w:r>
+          </w:p>
+        </w:tc>
+        <w:tc>
+          <w:tcPr>
+            <w:tcW w:w="1510" w:type="dxa"/>
+          </w:tcPr>
+          <w:p>
+            <w:r>
+              <w:t>GET</w:t>
+            </w:r>
+          </w:p>
+        </w:tc>
+        <w:tc>
+          <w:tcPr>
+            <w:tcW w:w="1510" w:type="dxa"/>
+          </w:tcPr>
+          <w:p>
+            <w:r>
+              <w:t>Alle Kandidaten eines Wahlkreise bekommen</w:t>
+            </w:r>
+          </w:p>
+        </w:tc>
+        <w:tc>
+          <w:tcPr>
+            <w:tcW w:w="1510" w:type="dxa"/>
+          </w:tcPr>
+          <w:p>
+            <w:r>
+              <w:t>-</w:t>
+            </w:r>
+          </w:p>
+        </w:tc>
+        <w:tc>
+          <w:tcPr>
+            <w:tcW w:w="1511" w:type="dxa"/>
+          </w:tcPr>
+          <w:p>
+            <w:proofErr w:type="spellStart"/>
+            <w:r>
+              <w:t>Application</w:t>
+            </w:r>
+            <w:proofErr w:type="spellEnd"/>
+            <w:r>
+              <w:t>/</w:t>
+            </w:r>
+            <w:proofErr w:type="spellStart"/>
+            <w:r>
+              <w:t>json</w:t>
+            </w:r>
+            <w:proofErr w:type="spellEnd"/>
+          </w:p>
+        </w:tc>
+      </w:tr>
+      <w:tr>
+        <w:tc>
+          <w:tcPr>
+            <w:tcW w:w="1510" w:type="dxa"/>
+          </w:tcPr>
+          <w:p>
+            <w:r>
+              <w:t>/</w:t>
+            </w:r>
+            <w:proofErr w:type="spellStart"/>
+            <w:r>
+              <w:t>kandidaten?kid</w:t>
+            </w:r>
+            <w:proofErr w:type="spellEnd"/>
+            <w:r>
+              <w:t>=[]</w:t>
+            </w:r>
+          </w:p>
+        </w:tc>
+        <w:tc>
+          <w:tcPr>
+            <w:tcW w:w="1510" w:type="dxa"/>
+          </w:tcPr>
+          <w:p>
+            <w:r>
+              <w:t>GET</w:t>
+            </w:r>
+          </w:p>
+        </w:tc>
+        <w:tc>
+          <w:tcPr>
+            <w:tcW w:w="1510" w:type="dxa"/>
+          </w:tcPr>
+          <w:p>
+            <w:r>
+              <w:t>Infos über einen Kandidaten mit einer KID bekommen</w:t>
+            </w:r>
+          </w:p>
+        </w:tc>
+        <w:tc>
+          <w:tcPr>
+            <w:tcW w:w="1510" w:type="dxa"/>
+          </w:tcPr>
+          <w:p>
+            <w:r>
+              <w:t>-</w:t>
+            </w:r>
+          </w:p>
+        </w:tc>
+        <w:tc>
+          <w:tcPr>
+            <w:tcW w:w="1511" w:type="dxa"/>
+          </w:tcPr>
+          <w:p>
+            <w:proofErr w:type="spellStart"/>
+            <w:r>
+              <w:t>Application</w:t>
+            </w:r>
+            <w:proofErr w:type="spellEnd"/>
+            <w:r>
+              <w:t>/</w:t>
+            </w:r>
+            <w:proofErr w:type="spellStart"/>
+            <w:r>
+              <w:t>json</w:t>
+            </w:r>
+            <w:proofErr w:type="spellEnd"/>
+          </w:p>
+        </w:tc>
+      </w:tr>
+      <w:tr>
+        <w:tc>
+          <w:tcPr>
+            <w:tcW w:w="1510" w:type="dxa"/>
+          </w:tcPr>
+          <w:p>
+            <w:r>
+              <w:t>/</w:t>
+            </w:r>
+            <w:proofErr w:type="spellStart"/>
+            <w:r>
+              <w:t>matching</w:t>
+            </w:r>
+            <w:proofErr w:type="spellEnd"/>
+          </w:p>
+        </w:tc>
+        <w:tc>
+          <w:tcPr>
+            <w:tcW w:w="1510" w:type="dxa"/>
+          </w:tcPr>
+          <w:p>
+            <w:r>
+              <w:t>POST</w:t>
+            </w:r>
+          </w:p>
+        </w:tc>
+        <w:tc>
+          <w:tcPr>
+            <w:tcW w:w="1510" w:type="dxa"/>
+          </w:tcPr>
+          <w:p>
+            <w:r>
+              <w:t>Den Server die Übereinstimmung von persönlicher Ansicht und der Positionen der Kandidaten berechnen lassen</w:t>
+            </w:r>
+          </w:p>
+        </w:tc>
+        <w:tc>
+          <w:tcPr>
+            <w:tcW w:w="1510" w:type="dxa"/>
+          </w:tcPr>
+          <w:p>
+            <w:proofErr w:type="spellStart"/>
+            <w:r>
+              <w:t>Application</w:t>
+            </w:r>
+            <w:proofErr w:type="spellEnd"/>
+            <w:r>
+              <w:t>/</w:t>
+            </w:r>
+            <w:proofErr w:type="spellStart"/>
+            <w:r>
+              <w:t>json</w:t>
+            </w:r>
+            <w:proofErr w:type="spellEnd"/>
+          </w:p>
+        </w:tc>
+        <w:tc>
+          <w:tcPr>
+            <w:tcW w:w="1511" w:type="dxa"/>
+          </w:tcPr>
+          <w:p>
+            <w:proofErr w:type="spellStart"/>
+            <w:r>
+              <w:t>Application</w:t>
+            </w:r>
+            <w:proofErr w:type="spellEnd"/>
+            <w:r>
+              <w:t>/</w:t>
+            </w:r>
+            <w:proofErr w:type="spellStart"/>
+            <w:r>
+              <w:t>json</w:t>
+            </w:r>
+            <w:proofErr w:type="spellEnd"/>
+          </w:p>
+        </w:tc>
+      </w:tr>
+    </w:tbl>
+    <w:p/>
+    <w:p/>
+    <w:p/>
+    <w:p/>
+    <w:p/>
+    <w:p/>
+    <w:p/>
+    <w:p>
+      <w:pPr>
+        <w:pStyle w:val="berschrift1"/>
+        <w:rPr>
+          <w:sz w:val="36"/>
+        </w:rPr>
+      </w:pPr>
+    </w:p>
+    <w:p/>
+    <w:p/>
+    <w:p>
+      <w:pPr>
+        <w:pStyle w:val="berschrift1"/>
+        <w:rPr>
+          <w:sz w:val="36"/>
+        </w:rPr>
+      </w:pPr>
+      <w:r>
+        <w:rPr>
+          <w:sz w:val="36"/>
+        </w:rPr>
+        <w:lastRenderedPageBreak/>
+        <w:t>Risiken</w:t>
+      </w:r>
+      <w:bookmarkEnd w:id="29"/>
+    </w:p>
+    <w:p>
+      <w:pPr>
+        <w:pStyle w:val="berschrift3"/>
+        <w:numPr>
+          <w:ilvl w:val="0"/>
+          <w:numId w:val="11"/>
+        </w:numPr>
+      </w:pPr>
+      <w:r>
+        <w:t xml:space="preserve">Unbekannte geben sich als Kandidaten aus und bewerten Thesen. </w:t>
+      </w:r>
+    </w:p>
+    <w:p>
+      <w:pPr>
+        <w:pStyle w:val="berschrift3"/>
+        <w:numPr>
+          <w:ilvl w:val="0"/>
+          <w:numId w:val="11"/>
+        </w:numPr>
+      </w:pPr>
+      <w:r>
+        <w:t>Durch mehrmaliges Abschicken von privaten Daten</w:t>
+      </w:r>
+      <w:r>
+        <w:t xml:space="preserve"> eines Wählers</w:t>
+      </w:r>
+      <w:r>
+        <w:t xml:space="preserve"> erhört sich der Zähler für die Position der Wähler </w:t>
+      </w:r>
+      <w:r>
+        <w:t xml:space="preserve">zu der jeweiligen These </w:t>
+      </w:r>
+      <w:r>
+        <w:t>mehr als einmal.</w:t>
+      </w:r>
+    </w:p>
+    <w:p>
+      <w:pPr>
+        <w:pStyle w:val="berschrift3"/>
+        <w:numPr>
+          <w:ilvl w:val="0"/>
+          <w:numId w:val="11"/>
+        </w:numPr>
+      </w:pPr>
+      <w:r>
+        <w:t>Mehrere Thesen ähneln sich thematisch zu sehr.</w:t>
+      </w:r>
+    </w:p>
+    <w:p>
+      <w:pPr>
+        <w:pStyle w:val="berschrift3"/>
+        <w:numPr>
+          <w:ilvl w:val="0"/>
+          <w:numId w:val="11"/>
+        </w:numPr>
+      </w:pPr>
+      <w:r>
+        <w:t>Nicht alle Kandidaten eines Wahlkreises beantworten Thesen</w:t>
+      </w:r>
+      <w:r>
+        <w:t>.</w:t>
+      </w:r>
+    </w:p>
+    <w:p>
+      <w:pPr>
+        <w:pStyle w:val="berschrift1"/>
+      </w:pPr>
+    </w:p>
+    <w:p/>
+    <w:p>
+      <w:pPr>
+        <w:pStyle w:val="berschrift3"/>
+        <w:rPr>
+          <w:szCs w:val="32"/>
+        </w:rPr>
+      </w:pPr>
+      <w:r>
+        <w:br w:type="page"/>
+      </w:r>
+    </w:p>
+    <w:p>
+      <w:pPr>
+        <w:pStyle w:val="berschrift1"/>
+        <w:rPr>
+          <w:sz w:val="36"/>
+        </w:rPr>
+      </w:pPr>
+      <w:bookmarkStart w:id="30" w:name="_Toc465087784"/>
+      <w:r>
+        <w:rPr>
+          <w:sz w:val="36"/>
+        </w:rPr>
+        <w:lastRenderedPageBreak/>
+        <w:t xml:space="preserve">Proof </w:t>
+      </w:r>
+      <w:proofErr w:type="spellStart"/>
+      <w:r>
+        <w:rPr>
+          <w:sz w:val="36"/>
+        </w:rPr>
+        <w:t>of</w:t>
+      </w:r>
+      <w:proofErr w:type="spellEnd"/>
+      <w:r>
+        <w:rPr>
+          <w:sz w:val="36"/>
+        </w:rPr>
+        <w:t xml:space="preserve"> </w:t>
+      </w:r>
+      <w:proofErr w:type="spellStart"/>
+      <w:r>
+        <w:rPr>
+          <w:sz w:val="36"/>
+        </w:rPr>
+        <w:t>Concept</w:t>
+      </w:r>
+      <w:bookmarkEnd w:id="30"/>
+      <w:proofErr w:type="spellEnd"/>
+    </w:p>
+    <w:p>
+      <w:pPr>
+        <w:rPr>
+          <w:rFonts w:ascii="Times New Roman" w:eastAsia="Times New Roman" w:hAnsi="Times New Roman" w:cs="Times New Roman"/>
+          <w:b/>
+          <w:bCs/>
+          <w:sz w:val="36"/>
+          <w:szCs w:val="36"/>
+          <w:lang w:eastAsia="de-DE"/>
+        </w:rPr>
+      </w:pPr>
       <w:r>
         <w:br w:type="page"/>
       </w:r>
@@ -8067,7 +8945,7 @@
       <w:r>
         <w:t xml:space="preserve">Verfügbar bei :  </w:t>
       </w:r>
-      <w:hyperlink r:id="rId18" w:history="1">
+      <w:hyperlink r:id="rId19" w:history="1">
         <w:r>
           <w:rPr>
             <w:rStyle w:val="Hyperlink"/>
@@ -8100,7 +8978,7 @@
       <w:r>
         <w:t xml:space="preserve">Verfügbar bei : </w:t>
       </w:r>
-      <w:hyperlink r:id="rId19" w:history="1">
+      <w:hyperlink r:id="rId20" w:history="1">
         <w:r>
           <w:rPr>
             <w:rStyle w:val="Hyperlink"/>
@@ -8166,10 +9044,7 @@
     <w:p>
       <w:proofErr w:type="spellStart"/>
       <w:r>
-        <w:t>C</w:t>
-      </w:r>
-      <w:r>
-        <w:t>rowdsourcing</w:t>
+        <w:t>Crowdsourcing</w:t>
       </w:r>
       <w:proofErr w:type="spellEnd"/>
       <w:r>
@@ -8190,10 +9065,7 @@
         <w:t xml:space="preserve"> </w:t>
       </w:r>
       <w:r>
-        <w:t>Neue  Formen  digitaler  Arbei</w:t>
-      </w:r>
-      <w:r>
-        <w:t xml:space="preserve">t.  In:  Mensch  2020 </w:t>
+        <w:t xml:space="preserve">Neue  Formen  digitaler  Arbeit.  In:  Mensch  2020 </w:t>
       </w:r>
       <w:r>
         <w:t xml:space="preserve"> </w:t>
@@ -8235,10 +9107,7 @@
     </w:p>
     <w:p>
       <w:r>
-        <w:t xml:space="preserve">Seiten/Pages: 119 - </w:t>
-      </w:r>
-      <w:r>
-        <w:t>124.</w:t>
+        <w:t>Seiten/Pages: 119 - 124.</w:t>
       </w:r>
     </w:p>
     <w:p/>
@@ -8255,17 +9124,14 @@
     </w:p>
     <w:p>
       <w:r>
-        <w:t>Idee und Wirkung des Wahl-O-Mat</w:t>
-      </w:r>
-      <w:r>
-        <w:t>. [Online]</w:t>
+        <w:t>Idee und Wirkung des Wahl-O-Mat. [Online]</w:t>
       </w:r>
     </w:p>
     <w:p>
       <w:r>
         <w:t xml:space="preserve">Verfügbar bei: </w:t>
       </w:r>
-      <w:hyperlink r:id="rId20" w:history="1">
+      <w:hyperlink r:id="rId21" w:history="1">
         <w:r>
           <w:rPr>
             <w:rStyle w:val="Hyperlink"/>
@@ -8294,7 +9160,7 @@
       <w:r>
         <w:t xml:space="preserve">Verfügbar bei: </w:t>
       </w:r>
-      <w:hyperlink r:id="rId21" w:history="1">
+      <w:hyperlink r:id="rId22" w:history="1">
         <w:r>
           <w:rPr>
             <w:rStyle w:val="Hyperlink"/>
@@ -8372,15 +9238,7 @@
           <w:szCs w:val="24"/>
           <w:lang w:val="en-US"/>
         </w:rPr>
-        <w:t>Handbook for</w:t>
-      </w:r>
-      <w:r>
-        <w:rPr>
-          <w:sz w:val="24"/>
-          <w:szCs w:val="24"/>
-          <w:lang w:val="en-US"/>
-        </w:rPr>
-        <w:t xml:space="preserve"> User Interface Design.  </w:t>
+        <w:t xml:space="preserve">Handbook for User Interface Design.  </w:t>
       </w:r>
       <w:proofErr w:type="spellStart"/>
       <w:r>
@@ -8702,6 +9560,97 @@
     </w:lvl>
   </w:abstractNum>
   <w:abstractNum w:abstractNumId="1" w15:restartNumberingAfterBreak="0">
+    <w:nsid w:val="084749EE"/>
+    <w:multiLevelType w:val="hybridMultilevel"/>
+    <w:tmpl w:val="FC32D7CA"/>
+    <w:lvl w:ilvl="0" w:tplc="423EC898">
+      <w:start w:val="1"/>
+      <w:numFmt w:val="decimal"/>
+      <w:lvlText w:val="%1."/>
+      <w:lvlJc w:val="left"/>
+      <w:pPr>
+        <w:ind w:left="720" w:hanging="360"/>
+      </w:pPr>
+      <w:rPr>
+        <w:rFonts w:asciiTheme="minorHAnsi" w:eastAsiaTheme="minorHAnsi" w:hAnsiTheme="minorHAnsi" w:cstheme="minorBidi" w:hint="default"/>
+        <w:b w:val="0"/>
+        <w:sz w:val="22"/>
+      </w:rPr>
+    </w:lvl>
+    <w:lvl w:ilvl="1" w:tplc="04070019" w:tentative="1">
+      <w:start w:val="1"/>
+      <w:numFmt w:val="lowerLetter"/>
+      <w:lvlText w:val="%2."/>
+      <w:lvlJc w:val="left"/>
+      <w:pPr>
+        <w:ind w:left="1440" w:hanging="360"/>
+      </w:pPr>
+    </w:lvl>
+    <w:lvl w:ilvl="2" w:tplc="0407001B" w:tentative="1">
+      <w:start w:val="1"/>
+      <w:numFmt w:val="lowerRoman"/>
+      <w:lvlText w:val="%3."/>
+      <w:lvlJc w:val="right"/>
+      <w:pPr>
+        <w:ind w:left="2160" w:hanging="180"/>
+      </w:pPr>
+    </w:lvl>
+    <w:lvl w:ilvl="3" w:tplc="0407000F" w:tentative="1">
+      <w:start w:val="1"/>
+      <w:numFmt w:val="decimal"/>
+      <w:lvlText w:val="%4."/>
+      <w:lvlJc w:val="left"/>
+      <w:pPr>
+        <w:ind w:left="2880" w:hanging="360"/>
+      </w:pPr>
+    </w:lvl>
+    <w:lvl w:ilvl="4" w:tplc="04070019" w:tentative="1">
+      <w:start w:val="1"/>
+      <w:numFmt w:val="lowerLetter"/>
+      <w:lvlText w:val="%5."/>
+      <w:lvlJc w:val="left"/>
+      <w:pPr>
+        <w:ind w:left="3600" w:hanging="360"/>
+      </w:pPr>
+    </w:lvl>
+    <w:lvl w:ilvl="5" w:tplc="0407001B" w:tentative="1">
+      <w:start w:val="1"/>
+      <w:numFmt w:val="lowerRoman"/>
+      <w:lvlText w:val="%6."/>
+      <w:lvlJc w:val="right"/>
+      <w:pPr>
+        <w:ind w:left="4320" w:hanging="180"/>
+      </w:pPr>
+    </w:lvl>
+    <w:lvl w:ilvl="6" w:tplc="0407000F" w:tentative="1">
+      <w:start w:val="1"/>
+      <w:numFmt w:val="decimal"/>
+      <w:lvlText w:val="%7."/>
+      <w:lvlJc w:val="left"/>
+      <w:pPr>
+        <w:ind w:left="5040" w:hanging="360"/>
+      </w:pPr>
+    </w:lvl>
+    <w:lvl w:ilvl="7" w:tplc="04070019" w:tentative="1">
+      <w:start w:val="1"/>
+      <w:numFmt w:val="lowerLetter"/>
+      <w:lvlText w:val="%8."/>
+      <w:lvlJc w:val="left"/>
+      <w:pPr>
+        <w:ind w:left="5760" w:hanging="360"/>
+      </w:pPr>
+    </w:lvl>
+    <w:lvl w:ilvl="8" w:tplc="0407001B" w:tentative="1">
+      <w:start w:val="1"/>
+      <w:numFmt w:val="lowerRoman"/>
+      <w:lvlText w:val="%9."/>
+      <w:lvlJc w:val="right"/>
+      <w:pPr>
+        <w:ind w:left="6480" w:hanging="180"/>
+      </w:pPr>
+    </w:lvl>
+  </w:abstractNum>
+  <w:abstractNum w:abstractNumId="2" w15:restartNumberingAfterBreak="0">
     <w:nsid w:val="0AF2185E"/>
     <w:multiLevelType w:val="hybridMultilevel"/>
     <w:tmpl w:val="A502AF56"/>
@@ -8814,7 +9763,7 @@
       </w:rPr>
     </w:lvl>
   </w:abstractNum>
-  <w:abstractNum w:abstractNumId="2" w15:restartNumberingAfterBreak="0">
+  <w:abstractNum w:abstractNumId="3" w15:restartNumberingAfterBreak="0">
     <w:nsid w:val="114B0C9B"/>
     <w:multiLevelType w:val="hybridMultilevel"/>
     <w:tmpl w:val="E49E4126"/>
@@ -8904,7 +9853,7 @@
       </w:pPr>
     </w:lvl>
   </w:abstractNum>
-  <w:abstractNum w:abstractNumId="3" w15:restartNumberingAfterBreak="0">
+  <w:abstractNum w:abstractNumId="4" w15:restartNumberingAfterBreak="0">
     <w:nsid w:val="149B3860"/>
     <w:multiLevelType w:val="hybridMultilevel"/>
     <w:tmpl w:val="1486C87E"/>
@@ -9017,7 +9966,96 @@
       </w:rPr>
     </w:lvl>
   </w:abstractNum>
-  <w:abstractNum w:abstractNumId="4" w15:restartNumberingAfterBreak="0">
+  <w:abstractNum w:abstractNumId="5" w15:restartNumberingAfterBreak="0">
+    <w:nsid w:val="24C72EC2"/>
+    <w:multiLevelType w:val="hybridMultilevel"/>
+    <w:tmpl w:val="218C59C4"/>
+    <w:lvl w:ilvl="0" w:tplc="0407000F">
+      <w:start w:val="1"/>
+      <w:numFmt w:val="decimal"/>
+      <w:lvlText w:val="%1."/>
+      <w:lvlJc w:val="left"/>
+      <w:pPr>
+        <w:ind w:left="927" w:hanging="360"/>
+      </w:pPr>
+      <w:rPr>
+        <w:rFonts w:hint="default"/>
+      </w:rPr>
+    </w:lvl>
+    <w:lvl w:ilvl="1" w:tplc="04070019">
+      <w:start w:val="1"/>
+      <w:numFmt w:val="lowerLetter"/>
+      <w:lvlText w:val="%2."/>
+      <w:lvlJc w:val="left"/>
+      <w:pPr>
+        <w:ind w:left="1647" w:hanging="360"/>
+      </w:pPr>
+    </w:lvl>
+    <w:lvl w:ilvl="2" w:tplc="0407001B" w:tentative="1">
+      <w:start w:val="1"/>
+      <w:numFmt w:val="lowerRoman"/>
+      <w:lvlText w:val="%3."/>
+      <w:lvlJc w:val="right"/>
+      <w:pPr>
+        <w:ind w:left="2367" w:hanging="180"/>
+      </w:pPr>
+    </w:lvl>
+    <w:lvl w:ilvl="3" w:tplc="0407000F" w:tentative="1">
+      <w:start w:val="1"/>
+      <w:numFmt w:val="decimal"/>
+      <w:lvlText w:val="%4."/>
+      <w:lvlJc w:val="left"/>
+      <w:pPr>
+        <w:ind w:left="3087" w:hanging="360"/>
+      </w:pPr>
+    </w:lvl>
+    <w:lvl w:ilvl="4" w:tplc="04070019" w:tentative="1">
+      <w:start w:val="1"/>
+      <w:numFmt w:val="lowerLetter"/>
+      <w:lvlText w:val="%5."/>
+      <w:lvlJc w:val="left"/>
+      <w:pPr>
+        <w:ind w:left="3807" w:hanging="360"/>
+      </w:pPr>
+    </w:lvl>
+    <w:lvl w:ilvl="5" w:tplc="0407001B" w:tentative="1">
+      <w:start w:val="1"/>
+      <w:numFmt w:val="lowerRoman"/>
+      <w:lvlText w:val="%6."/>
+      <w:lvlJc w:val="right"/>
+      <w:pPr>
+        <w:ind w:left="4527" w:hanging="180"/>
+      </w:pPr>
+    </w:lvl>
+    <w:lvl w:ilvl="6" w:tplc="0407000F" w:tentative="1">
+      <w:start w:val="1"/>
+      <w:numFmt w:val="decimal"/>
+      <w:lvlText w:val="%7."/>
+      <w:lvlJc w:val="left"/>
+      <w:pPr>
+        <w:ind w:left="5247" w:hanging="360"/>
+      </w:pPr>
+    </w:lvl>
+    <w:lvl w:ilvl="7" w:tplc="04070019" w:tentative="1">
+      <w:start w:val="1"/>
+      <w:numFmt w:val="lowerLetter"/>
+      <w:lvlText w:val="%8."/>
+      <w:lvlJc w:val="left"/>
+      <w:pPr>
+        <w:ind w:left="5967" w:hanging="360"/>
+      </w:pPr>
+    </w:lvl>
+    <w:lvl w:ilvl="8" w:tplc="0407001B" w:tentative="1">
+      <w:start w:val="1"/>
+      <w:numFmt w:val="lowerRoman"/>
+      <w:lvlText w:val="%9."/>
+      <w:lvlJc w:val="right"/>
+      <w:pPr>
+        <w:ind w:left="6687" w:hanging="180"/>
+      </w:pPr>
+    </w:lvl>
+  </w:abstractNum>
+  <w:abstractNum w:abstractNumId="6" w15:restartNumberingAfterBreak="0">
     <w:nsid w:val="2CE57D98"/>
     <w:multiLevelType w:val="hybridMultilevel"/>
     <w:tmpl w:val="258AA412"/>
@@ -9130,7 +10168,7 @@
       </w:rPr>
     </w:lvl>
   </w:abstractNum>
-  <w:abstractNum w:abstractNumId="5" w15:restartNumberingAfterBreak="0">
+  <w:abstractNum w:abstractNumId="7" w15:restartNumberingAfterBreak="0">
     <w:nsid w:val="3071191B"/>
     <w:multiLevelType w:val="hybridMultilevel"/>
     <w:tmpl w:val="BC6E3EFE"/>
@@ -9243,7 +10281,96 @@
       </w:rPr>
     </w:lvl>
   </w:abstractNum>
-  <w:abstractNum w:abstractNumId="6" w15:restartNumberingAfterBreak="0">
+  <w:abstractNum w:abstractNumId="8" w15:restartNumberingAfterBreak="0">
+    <w:nsid w:val="3D757BE0"/>
+    <w:multiLevelType w:val="hybridMultilevel"/>
+    <w:tmpl w:val="8C2E5DB4"/>
+    <w:lvl w:ilvl="0" w:tplc="0407000F">
+      <w:start w:val="1"/>
+      <w:numFmt w:val="decimal"/>
+      <w:lvlText w:val="%1."/>
+      <w:lvlJc w:val="left"/>
+      <w:pPr>
+        <w:ind w:left="720" w:hanging="360"/>
+      </w:pPr>
+      <w:rPr>
+        <w:rFonts w:hint="default"/>
+      </w:rPr>
+    </w:lvl>
+    <w:lvl w:ilvl="1" w:tplc="04070019" w:tentative="1">
+      <w:start w:val="1"/>
+      <w:numFmt w:val="lowerLetter"/>
+      <w:lvlText w:val="%2."/>
+      <w:lvlJc w:val="left"/>
+      <w:pPr>
+        <w:ind w:left="1440" w:hanging="360"/>
+      </w:pPr>
+    </w:lvl>
+    <w:lvl w:ilvl="2" w:tplc="0407001B" w:tentative="1">
+      <w:start w:val="1"/>
+      <w:numFmt w:val="lowerRoman"/>
+      <w:lvlText w:val="%3."/>
+      <w:lvlJc w:val="right"/>
+      <w:pPr>
+        <w:ind w:left="2160" w:hanging="180"/>
+      </w:pPr>
+    </w:lvl>
+    <w:lvl w:ilvl="3" w:tplc="0407000F" w:tentative="1">
+      <w:start w:val="1"/>
+      <w:numFmt w:val="decimal"/>
+      <w:lvlText w:val="%4."/>
+      <w:lvlJc w:val="left"/>
+      <w:pPr>
+        <w:ind w:left="2880" w:hanging="360"/>
+      </w:pPr>
+    </w:lvl>
+    <w:lvl w:ilvl="4" w:tplc="04070019" w:tentative="1">
+      <w:start w:val="1"/>
+      <w:numFmt w:val="lowerLetter"/>
+      <w:lvlText w:val="%5."/>
+      <w:lvlJc w:val="left"/>
+      <w:pPr>
+        <w:ind w:left="3600" w:hanging="360"/>
+      </w:pPr>
+    </w:lvl>
+    <w:lvl w:ilvl="5" w:tplc="0407001B" w:tentative="1">
+      <w:start w:val="1"/>
+      <w:numFmt w:val="lowerRoman"/>
+      <w:lvlText w:val="%6."/>
+      <w:lvlJc w:val="right"/>
+      <w:pPr>
+        <w:ind w:left="4320" w:hanging="180"/>
+      </w:pPr>
+    </w:lvl>
+    <w:lvl w:ilvl="6" w:tplc="0407000F" w:tentative="1">
+      <w:start w:val="1"/>
+      <w:numFmt w:val="decimal"/>
+      <w:lvlText w:val="%7."/>
+      <w:lvlJc w:val="left"/>
+      <w:pPr>
+        <w:ind w:left="5040" w:hanging="360"/>
+      </w:pPr>
+    </w:lvl>
+    <w:lvl w:ilvl="7" w:tplc="04070019" w:tentative="1">
+      <w:start w:val="1"/>
+      <w:numFmt w:val="lowerLetter"/>
+      <w:lvlText w:val="%8."/>
+      <w:lvlJc w:val="left"/>
+      <w:pPr>
+        <w:ind w:left="5760" w:hanging="360"/>
+      </w:pPr>
+    </w:lvl>
+    <w:lvl w:ilvl="8" w:tplc="0407001B" w:tentative="1">
+      <w:start w:val="1"/>
+      <w:numFmt w:val="lowerRoman"/>
+      <w:lvlText w:val="%9."/>
+      <w:lvlJc w:val="right"/>
+      <w:pPr>
+        <w:ind w:left="6480" w:hanging="180"/>
+      </w:pPr>
+    </w:lvl>
+  </w:abstractNum>
+  <w:abstractNum w:abstractNumId="9" w15:restartNumberingAfterBreak="0">
     <w:nsid w:val="54FE67C2"/>
     <w:multiLevelType w:val="multilevel"/>
     <w:tmpl w:val="AE80F78A"/>
@@ -9356,7 +10483,7 @@
       </w:rPr>
     </w:lvl>
   </w:abstractNum>
-  <w:abstractNum w:abstractNumId="7" w15:restartNumberingAfterBreak="0">
+  <w:abstractNum w:abstractNumId="10" w15:restartNumberingAfterBreak="0">
     <w:nsid w:val="5D263426"/>
     <w:multiLevelType w:val="hybridMultilevel"/>
     <w:tmpl w:val="221E3858"/>
@@ -9446,28 +10573,37 @@
     </w:lvl>
   </w:abstractNum>
   <w:num w:numId="1">
+    <w:abstractNumId w:val="3"/>
+  </w:num>
+  <w:num w:numId="2">
+    <w:abstractNumId w:val="9"/>
+  </w:num>
+  <w:num w:numId="3">
+    <w:abstractNumId w:val="10"/>
+  </w:num>
+  <w:num w:numId="4">
+    <w:abstractNumId w:val="6"/>
+  </w:num>
+  <w:num w:numId="5">
     <w:abstractNumId w:val="2"/>
   </w:num>
-  <w:num w:numId="2">
-    <w:abstractNumId w:val="6"/>
-  </w:num>
-  <w:num w:numId="3">
+  <w:num w:numId="6">
     <w:abstractNumId w:val="7"/>
-  </w:num>
-  <w:num w:numId="4">
-    <w:abstractNumId w:val="4"/>
-  </w:num>
-  <w:num w:numId="5">
-    <w:abstractNumId w:val="1"/>
-  </w:num>
-  <w:num w:numId="6">
-    <w:abstractNumId w:val="5"/>
   </w:num>
   <w:num w:numId="7">
     <w:abstractNumId w:val="0"/>
   </w:num>
   <w:num w:numId="8">
-    <w:abstractNumId w:val="3"/>
+    <w:abstractNumId w:val="4"/>
+  </w:num>
+  <w:num w:numId="9">
+    <w:abstractNumId w:val="1"/>
+  </w:num>
+  <w:num w:numId="10">
+    <w:abstractNumId w:val="5"/>
+  </w:num>
+  <w:num w:numId="11">
+    <w:abstractNumId w:val="8"/>
   </w:num>
 </w:numbering>
 </file>
@@ -10181,6 +11317,25 @@
       <w:u w:val="single"/>
     </w:rPr>
   </w:style>
+  <w:style w:type="table" w:styleId="Tabellenraster">
+    <w:name w:val="Table Grid"/>
+    <w:basedOn w:val="NormaleTabelle"/>
+    <w:uiPriority w:val="39"/>
+    <w:rsid w:val="007466E7"/>
+    <w:pPr>
+      <w:spacing w:after="0" w:line="240" w:lineRule="auto"/>
+    </w:pPr>
+    <w:tblPr>
+      <w:tblBorders>
+        <w:top w:val="single" w:sz="4" w:space="0" w:color="auto"/>
+        <w:left w:val="single" w:sz="4" w:space="0" w:color="auto"/>
+        <w:bottom w:val="single" w:sz="4" w:space="0" w:color="auto"/>
+        <w:right w:val="single" w:sz="4" w:space="0" w:color="auto"/>
+        <w:insideH w:val="single" w:sz="4" w:space="0" w:color="auto"/>
+        <w:insideV w:val="single" w:sz="4" w:space="0" w:color="auto"/>
+      </w:tblBorders>
+    </w:tblPr>
+  </w:style>
 </w:styles>
 </file>
 
@@ -10450,7 +11605,7 @@
 </file>
 
 <file path=customXml/itemProps1.xml><?xml version="1.0" encoding="utf-8"?>
-<ds:datastoreItem xmlns:ds="http://schemas.openxmlformats.org/officeDocument/2006/customXml" ds:itemID="{E8E8D026-F531-4170-BE6F-BC17F26A4DA0}">
+<ds:datastoreItem xmlns:ds="http://schemas.openxmlformats.org/officeDocument/2006/customXml" ds:itemID="{65F3E86A-DBCB-4211-8968-4FF49FD2EB17}">
   <ds:schemaRefs>
     <ds:schemaRef ds:uri="http://schemas.openxmlformats.org/officeDocument/2006/bibliography"/>
   </ds:schemaRefs>

</xml_diff>

<commit_message>
Express-Session und Session Store hinzugefügt
</commit_message>
<xml_diff>
--- a/Work in Progress/SchulzGette_KonzeptEISWS1617.docx
+++ b/Work in Progress/SchulzGette_KonzeptEISWS1617.docx
@@ -1971,7 +1971,7 @@
                 <w:noProof/>
                 <w:webHidden/>
               </w:rPr>
-              <w:t>20</w:t>
+              <w:t>21</w:t>
             </w:r>
             <w:r>
               <w:rPr>
@@ -2041,7 +2041,7 @@
                 <w:noProof/>
                 <w:webHidden/>
               </w:rPr>
-              <w:t>21</w:t>
+              <w:t>23</w:t>
             </w:r>
             <w:r>
               <w:rPr>
@@ -2111,7 +2111,7 @@
                 <w:noProof/>
                 <w:webHidden/>
               </w:rPr>
-              <w:t>22</w:t>
+              <w:t>24</w:t>
             </w:r>
             <w:r>
               <w:rPr>
@@ -2181,7 +2181,7 @@
                 <w:noProof/>
                 <w:webHidden/>
               </w:rPr>
-              <w:t>23</w:t>
+              <w:t>25</w:t>
             </w:r>
             <w:r>
               <w:rPr>
@@ -7998,14 +7998,16 @@
       </w:r>
     </w:p>
     <w:p>
-      <w:bookmarkStart w:id="28" w:name="_GoBack"/>
-      <w:bookmarkEnd w:id="28"/>
-    </w:p>
+      <w:r>
+        <w:t xml:space="preserve">Der Client muss die privaten Daten des Wählers persistent speichern. Dabei muss die persönliche Position des Wählers zu einer einzelnen These, die Bewertung einer These, die Bewertung einer Begründung eines Kandidaten zu einer These und die Ergebnisse der Berechnung der Übereinstimmung gespeichert werden.  </w:t>
+      </w:r>
+    </w:p>
+    <w:p/>
     <w:p>
       <w:r>
         <w:br w:type="page"/>
       </w:r>
-      <w:bookmarkStart w:id="29" w:name="_Toc465087783"/>
+      <w:bookmarkStart w:id="28" w:name="_Toc465087783"/>
     </w:p>
     <w:p>
       <w:pPr>
@@ -8397,7 +8399,16 @@
           </w:tcPr>
           <w:p>
             <w:r>
-              <w:t>Zu einer These eine Begründung und eine Position(PRO/NEUTRAL/CONTRA) hinzufügen</w:t>
+              <w:t xml:space="preserve">Zu einer These </w:t>
+            </w:r>
+            <w:r>
+              <w:t>eine Position(PRO/NEUTRAL/CONTRA)</w:t>
+            </w:r>
+            <w:r>
+              <w:t xml:space="preserve"> und optional eine </w:t>
+            </w:r>
+            <w:r>
+              <w:t>Begründung und hinzufügen</w:t>
             </w:r>
           </w:p>
         </w:tc>
@@ -8483,7 +8494,12 @@
           </w:tcPr>
           <w:p>
             <w:r>
-              <w:t>Thesen aus einem Wahlkreis und einer Kategorie mit einer gewünschten Anzahl bekommen</w:t>
+              <w:t>Thesen aus einem</w:t>
+            </w:r>
+            <w:bookmarkStart w:id="29" w:name="_GoBack"/>
+            <w:bookmarkEnd w:id="29"/>
+            <w:r>
+              <w:t xml:space="preserve"> Wahlkreis und einer Kategorie mit einer gewünschten Anzahl bekommen</w:t>
             </w:r>
           </w:p>
         </w:tc>
@@ -8767,7 +8783,7 @@
         <w:lastRenderedPageBreak/>
         <w:t>Risiken</w:t>
       </w:r>
-      <w:bookmarkEnd w:id="29"/>
+      <w:bookmarkEnd w:id="28"/>
     </w:p>
     <w:p>
       <w:pPr>
@@ -11605,7 +11621,7 @@
 </file>
 
 <file path=customXml/itemProps1.xml><?xml version="1.0" encoding="utf-8"?>
-<ds:datastoreItem xmlns:ds="http://schemas.openxmlformats.org/officeDocument/2006/customXml" ds:itemID="{65F3E86A-DBCB-4211-8968-4FF49FD2EB17}">
+<ds:datastoreItem xmlns:ds="http://schemas.openxmlformats.org/officeDocument/2006/customXml" ds:itemID="{50852B72-543F-40B4-9FCB-5488BAA766AA}">
   <ds:schemaRefs>
     <ds:schemaRef ds:uri="http://schemas.openxmlformats.org/officeDocument/2006/bibliography"/>
   </ds:schemaRefs>

</xml_diff>

<commit_message>
kleine Verbesserungen am Konzept
</commit_message>
<xml_diff>
--- a/Work in Progress/SchulzGette_KonzeptEISWS1617.docx
+++ b/Work in Progress/SchulzGette_KonzeptEISWS1617.docx
@@ -7,8 +7,10 @@
         <w:jc w:val="right"/>
       </w:pPr>
       <w:r>
-        <w:t>24</w:t>
-      </w:r>
+        <w:t>30</w:t>
+      </w:r>
+      <w:bookmarkStart w:id="0" w:name="_GoBack"/>
+      <w:bookmarkEnd w:id="0"/>
       <w:r>
         <w:t>.</w:t>
       </w:r>
@@ -218,9 +220,9 @@
           <w:lang w:eastAsia="de-DE"/>
         </w:rPr>
       </w:pPr>
-      <w:bookmarkStart w:id="0" w:name="_Toc465087755"/>
-      <w:bookmarkStart w:id="1" w:name="_Toc465345923"/>
-      <w:bookmarkStart w:id="2" w:name="_Toc465440644"/>
+      <w:bookmarkStart w:id="1" w:name="_Toc465087755"/>
+      <w:bookmarkStart w:id="2" w:name="_Toc465345923"/>
+      <w:bookmarkStart w:id="3" w:name="_Toc465440644"/>
       <w:r>
         <w:rPr>
           <w:rFonts w:asciiTheme="majorHAnsi" w:eastAsia="Times New Roman" w:hAnsiTheme="majorHAnsi" w:cs="Times New Roman"/>
@@ -231,9 +233,9 @@
         </w:rPr>
         <w:t>Franz-L. Jaspers</w:t>
       </w:r>
-      <w:bookmarkEnd w:id="0"/>
       <w:bookmarkEnd w:id="1"/>
       <w:bookmarkEnd w:id="2"/>
+      <w:bookmarkEnd w:id="3"/>
     </w:p>
     <w:p>
       <w:pPr>
@@ -249,9 +251,9 @@
           <w:lang w:eastAsia="de-DE"/>
         </w:rPr>
       </w:pPr>
-      <w:bookmarkStart w:id="3" w:name="_Toc465087756"/>
-      <w:bookmarkStart w:id="4" w:name="_Toc465345924"/>
-      <w:bookmarkStart w:id="5" w:name="_Toc465440645"/>
+      <w:bookmarkStart w:id="4" w:name="_Toc465087756"/>
+      <w:bookmarkStart w:id="5" w:name="_Toc465345924"/>
+      <w:bookmarkStart w:id="6" w:name="_Toc465440645"/>
       <w:r>
         <w:rPr>
           <w:rFonts w:asciiTheme="majorHAnsi" w:eastAsia="Times New Roman" w:hAnsiTheme="majorHAnsi" w:cs="Times New Roman"/>
@@ -285,9 +287,9 @@
         </w:rPr>
         <w:t>22</w:t>
       </w:r>
-      <w:bookmarkEnd w:id="3"/>
       <w:bookmarkEnd w:id="4"/>
       <w:bookmarkEnd w:id="5"/>
+      <w:bookmarkEnd w:id="6"/>
     </w:p>
     <w:p>
       <w:pPr>
@@ -302,9 +304,9 @@
           <w:lang w:eastAsia="de-DE"/>
         </w:rPr>
       </w:pPr>
-      <w:bookmarkStart w:id="6" w:name="_Toc465087757"/>
-      <w:bookmarkStart w:id="7" w:name="_Toc465345925"/>
-      <w:bookmarkStart w:id="8" w:name="_Toc465440646"/>
+      <w:bookmarkStart w:id="7" w:name="_Toc465087757"/>
+      <w:bookmarkStart w:id="8" w:name="_Toc465345925"/>
+      <w:bookmarkStart w:id="9" w:name="_Toc465440646"/>
       <w:r>
         <w:rPr>
           <w:rFonts w:asciiTheme="majorHAnsi" w:eastAsia="Times New Roman" w:hAnsiTheme="majorHAnsi" w:cs="Times New Roman"/>
@@ -325,9 +327,9 @@
         </w:rPr>
         <w:t xml:space="preserve">  (11096903)</w:t>
       </w:r>
-      <w:bookmarkEnd w:id="6"/>
       <w:bookmarkEnd w:id="7"/>
       <w:bookmarkEnd w:id="8"/>
+      <w:bookmarkEnd w:id="9"/>
     </w:p>
     <w:p>
       <w:pPr>
@@ -342,9 +344,9 @@
           <w:lang w:eastAsia="de-DE"/>
         </w:rPr>
       </w:pPr>
-      <w:bookmarkStart w:id="9" w:name="_Toc465087758"/>
-      <w:bookmarkStart w:id="10" w:name="_Toc465345926"/>
-      <w:bookmarkStart w:id="11" w:name="_Toc465440647"/>
+      <w:bookmarkStart w:id="10" w:name="_Toc465087758"/>
+      <w:bookmarkStart w:id="11" w:name="_Toc465345926"/>
+      <w:bookmarkStart w:id="12" w:name="_Toc465440647"/>
       <w:r>
         <w:rPr>
           <w:rFonts w:asciiTheme="majorHAnsi" w:eastAsia="Times New Roman" w:hAnsiTheme="majorHAnsi" w:cs="Times New Roman"/>
@@ -377,9 +379,9 @@
         </w:rPr>
         <w:t xml:space="preserve">  (11096913)</w:t>
       </w:r>
-      <w:bookmarkEnd w:id="9"/>
       <w:bookmarkEnd w:id="10"/>
       <w:bookmarkEnd w:id="11"/>
+      <w:bookmarkEnd w:id="12"/>
     </w:p>
     <w:p>
       <w:pPr>
@@ -3347,7 +3349,7 @@
                 <w:webHidden/>
                 <w:sz w:val="20"/>
               </w:rPr>
-              <w:t>25</w:t>
+              <w:t>26</w:t>
             </w:r>
             <w:r>
               <w:rPr>
@@ -3425,7 +3427,7 @@
                 <w:webHidden/>
                 <w:sz w:val="20"/>
               </w:rPr>
-              <w:t>26</w:t>
+              <w:t>27</w:t>
             </w:r>
             <w:r>
               <w:rPr>
@@ -3457,7 +3459,7 @@
           <w:sz w:val="36"/>
         </w:rPr>
       </w:pPr>
-      <w:bookmarkStart w:id="12" w:name="_Toc465440648"/>
+      <w:bookmarkStart w:id="13" w:name="_Toc465440648"/>
       <w:r>
         <w:rPr>
           <w:rFonts w:eastAsia="Times New Roman"/>
@@ -3466,7 +3468,7 @@
         <w:lastRenderedPageBreak/>
         <w:t>Exposé</w:t>
       </w:r>
-      <w:bookmarkEnd w:id="12"/>
+      <w:bookmarkEnd w:id="13"/>
     </w:p>
     <w:p>
       <w:pPr>
@@ -3476,7 +3478,7 @@
           <w:lang w:eastAsia="de-DE"/>
         </w:rPr>
       </w:pPr>
-      <w:bookmarkStart w:id="13" w:name="_Toc465440649"/>
+      <w:bookmarkStart w:id="14" w:name="_Toc465440649"/>
       <w:r>
         <w:rPr>
           <w:rFonts w:eastAsia="Times New Roman"/>
@@ -3484,7 +3486,7 @@
         </w:rPr>
         <w:t>Nutzungsproblem</w:t>
       </w:r>
-      <w:bookmarkEnd w:id="13"/>
+      <w:bookmarkEnd w:id="14"/>
     </w:p>
     <w:p>
       <w:pPr>
@@ -3498,9 +3500,9 @@
           <w:lang w:eastAsia="de-DE"/>
         </w:rPr>
       </w:pPr>
-      <w:bookmarkStart w:id="14" w:name="_Toc465087761"/>
-      <w:bookmarkStart w:id="15" w:name="_Toc465345929"/>
-      <w:bookmarkStart w:id="16" w:name="_Toc465440650"/>
+      <w:bookmarkStart w:id="15" w:name="_Toc465087761"/>
+      <w:bookmarkStart w:id="16" w:name="_Toc465345929"/>
+      <w:bookmarkStart w:id="17" w:name="_Toc465440650"/>
       <w:r>
         <w:rPr>
           <w:rFonts w:eastAsia="Times New Roman" w:cs="Times New Roman"/>
@@ -3871,7 +3873,7 @@
         </w:rPr>
         <w:t xml:space="preserve"> von den Kandidaten diskutieren</w:t>
       </w:r>
-      <w:bookmarkEnd w:id="14"/>
+      <w:bookmarkEnd w:id="15"/>
       <w:r>
         <w:rPr>
           <w:rFonts w:eastAsia="Times New Roman" w:cs="Times New Roman"/>
@@ -3881,8 +3883,8 @@
         </w:rPr>
         <w:t>.</w:t>
       </w:r>
-      <w:bookmarkEnd w:id="15"/>
       <w:bookmarkEnd w:id="16"/>
+      <w:bookmarkEnd w:id="17"/>
     </w:p>
     <w:p>
       <w:pPr>
@@ -3892,7 +3894,7 @@
           <w:lang w:eastAsia="de-DE"/>
         </w:rPr>
       </w:pPr>
-      <w:bookmarkStart w:id="17" w:name="_Toc465440651"/>
+      <w:bookmarkStart w:id="18" w:name="_Toc465440651"/>
       <w:r>
         <w:rPr>
           <w:rFonts w:eastAsia="Times New Roman"/>
@@ -3900,7 +3902,7 @@
         </w:rPr>
         <w:t>Zielsetzung</w:t>
       </w:r>
-      <w:bookmarkEnd w:id="17"/>
+      <w:bookmarkEnd w:id="18"/>
     </w:p>
     <w:p>
       <w:pPr>
@@ -3914,9 +3916,9 @@
           <w:lang w:eastAsia="de-DE"/>
         </w:rPr>
       </w:pPr>
-      <w:bookmarkStart w:id="18" w:name="_Toc465087763"/>
-      <w:bookmarkStart w:id="19" w:name="_Toc465345931"/>
-      <w:bookmarkStart w:id="20" w:name="_Toc465440652"/>
+      <w:bookmarkStart w:id="19" w:name="_Toc465087763"/>
+      <w:bookmarkStart w:id="20" w:name="_Toc465345931"/>
+      <w:bookmarkStart w:id="21" w:name="_Toc465440652"/>
       <w:r>
         <w:rPr>
           <w:rFonts w:eastAsia="Times New Roman" w:cs="Times New Roman"/>
@@ -4314,9 +4316,9 @@
         </w:rPr>
         <w:t>.</w:t>
       </w:r>
-      <w:bookmarkEnd w:id="18"/>
       <w:bookmarkEnd w:id="19"/>
       <w:bookmarkEnd w:id="20"/>
+      <w:bookmarkEnd w:id="21"/>
       <w:r>
         <w:rPr>
           <w:rFonts w:eastAsia="Times New Roman" w:cs="Times New Roman"/>
@@ -4335,7 +4337,7 @@
           <w:lang w:eastAsia="de-DE"/>
         </w:rPr>
       </w:pPr>
-      <w:bookmarkStart w:id="21" w:name="_Toc465440653"/>
+      <w:bookmarkStart w:id="22" w:name="_Toc465440653"/>
       <w:r>
         <w:rPr>
           <w:rFonts w:eastAsia="Times New Roman"/>
@@ -4343,7 +4345,7 @@
         </w:rPr>
         <w:t>Verteilte Anwendungslogik</w:t>
       </w:r>
-      <w:bookmarkEnd w:id="21"/>
+      <w:bookmarkEnd w:id="22"/>
     </w:p>
     <w:p>
       <w:pPr>
@@ -4357,9 +4359,9 @@
           <w:lang w:eastAsia="de-DE"/>
         </w:rPr>
       </w:pPr>
-      <w:bookmarkStart w:id="22" w:name="_Toc465087765"/>
-      <w:bookmarkStart w:id="23" w:name="_Toc465345933"/>
-      <w:bookmarkStart w:id="24" w:name="_Toc465440654"/>
+      <w:bookmarkStart w:id="23" w:name="_Toc465087765"/>
+      <w:bookmarkStart w:id="24" w:name="_Toc465345933"/>
+      <w:bookmarkStart w:id="25" w:name="_Toc465440654"/>
       <w:r>
         <w:rPr>
           <w:rFonts w:eastAsia="Times New Roman" w:cs="Times New Roman"/>
@@ -4594,7 +4596,7 @@
         </w:rPr>
         <w:t xml:space="preserve">jeweiligen Thesen gegeben hat. </w:t>
       </w:r>
-      <w:bookmarkEnd w:id="22"/>
+      <w:bookmarkEnd w:id="23"/>
       <w:r>
         <w:rPr>
           <w:rFonts w:eastAsia="Times New Roman" w:cs="Times New Roman"/>
@@ -4622,8 +4624,8 @@
         </w:rPr>
         <w:t xml:space="preserve"> für die jeweiligen Wahlkreise liefern.</w:t>
       </w:r>
-      <w:bookmarkEnd w:id="23"/>
       <w:bookmarkEnd w:id="24"/>
+      <w:bookmarkEnd w:id="25"/>
     </w:p>
     <w:p>
       <w:pPr>
@@ -4633,7 +4635,7 @@
           <w:lang w:eastAsia="de-DE"/>
         </w:rPr>
       </w:pPr>
-      <w:bookmarkStart w:id="25" w:name="_Toc465440655"/>
+      <w:bookmarkStart w:id="26" w:name="_Toc465440655"/>
       <w:r>
         <w:rPr>
           <w:rFonts w:eastAsia="Times New Roman"/>
@@ -4641,7 +4643,7 @@
         </w:rPr>
         <w:t>Wirtschaftliche und gesellschaftliche Relevanz</w:t>
       </w:r>
-      <w:bookmarkEnd w:id="25"/>
+      <w:bookmarkEnd w:id="26"/>
     </w:p>
     <w:p>
       <w:pPr>
@@ -4740,7 +4742,7 @@
           <w:lang w:val="en-US"/>
         </w:rPr>
       </w:pPr>
-      <w:bookmarkStart w:id="26" w:name="_Toc465440656"/>
+      <w:bookmarkStart w:id="27" w:name="_Toc465440656"/>
       <w:r>
         <w:rPr>
           <w:sz w:val="36"/>
@@ -4781,7 +4783,7 @@
         </w:rPr>
         <w:t>“</w:t>
       </w:r>
-      <w:bookmarkEnd w:id="26"/>
+      <w:bookmarkEnd w:id="27"/>
     </w:p>
     <w:p>
       <w:pPr>
@@ -4817,14 +4819,14 @@
           <w:sz w:val="36"/>
         </w:rPr>
       </w:pPr>
-      <w:bookmarkStart w:id="27" w:name="_Toc465440657"/>
+      <w:bookmarkStart w:id="28" w:name="_Toc465440657"/>
       <w:r>
         <w:rPr>
           <w:sz w:val="36"/>
         </w:rPr>
         <w:t>Domänenrecherche</w:t>
       </w:r>
-      <w:bookmarkEnd w:id="27"/>
+      <w:bookmarkEnd w:id="28"/>
     </w:p>
     <w:p>
       <w:pPr>
@@ -4866,11 +4868,11 @@
       <w:pPr>
         <w:pStyle w:val="berschrift3"/>
       </w:pPr>
-      <w:bookmarkStart w:id="28" w:name="_Toc465440658"/>
+      <w:bookmarkStart w:id="29" w:name="_Toc465440658"/>
       <w:r>
         <w:t>Domäne Bundestagswahl</w:t>
       </w:r>
-      <w:bookmarkEnd w:id="28"/>
+      <w:bookmarkEnd w:id="29"/>
     </w:p>
     <w:p>
       <w:pPr>
@@ -5168,7 +5170,7 @@
         <w:pStyle w:val="berschrift3"/>
         <w:jc w:val="both"/>
       </w:pPr>
-      <w:bookmarkStart w:id="29" w:name="_Toc465440659"/>
+      <w:bookmarkStart w:id="30" w:name="_Toc465440659"/>
       <w:r>
         <w:t xml:space="preserve">Domäne </w:t>
       </w:r>
@@ -5176,7 +5178,7 @@
       <w:r>
         <w:t>Crowdsourcing</w:t>
       </w:r>
-      <w:bookmarkEnd w:id="29"/>
+      <w:bookmarkEnd w:id="30"/>
       <w:proofErr w:type="spellEnd"/>
     </w:p>
     <w:p>
@@ -5332,11 +5334,11 @@
         <w:pStyle w:val="berschrift3"/>
         <w:jc w:val="both"/>
       </w:pPr>
-      <w:bookmarkStart w:id="30" w:name="_Toc465440660"/>
+      <w:bookmarkStart w:id="31" w:name="_Toc465440660"/>
       <w:r>
         <w:t>Fazit der Domänenrecherche</w:t>
       </w:r>
-      <w:bookmarkEnd w:id="30"/>
+      <w:bookmarkEnd w:id="31"/>
     </w:p>
     <w:p>
       <w:pPr>
@@ -5478,7 +5480,7 @@
           <w:sz w:val="36"/>
         </w:rPr>
       </w:pPr>
-      <w:bookmarkStart w:id="31" w:name="_Toc465440661"/>
+      <w:bookmarkStart w:id="32" w:name="_Toc465440661"/>
       <w:r>
         <w:rPr>
           <w:sz w:val="36"/>
@@ -5486,7 +5488,7 @@
         <w:lastRenderedPageBreak/>
         <w:t>Marktrecherche</w:t>
       </w:r>
-      <w:bookmarkEnd w:id="31"/>
+      <w:bookmarkEnd w:id="32"/>
     </w:p>
     <w:p>
       <w:pPr>
@@ -5516,7 +5518,7 @@
         <w:pStyle w:val="berschrift3"/>
         <w:jc w:val="both"/>
       </w:pPr>
-      <w:bookmarkStart w:id="32" w:name="_Toc465440662"/>
+      <w:bookmarkStart w:id="33" w:name="_Toc465440662"/>
       <w:r>
         <w:t>1.</w:t>
       </w:r>
@@ -5524,7 +5526,7 @@
         <w:tab/>
         <w:t>Wahl-O-Mat der Bundeszentrale für politische Bildung</w:t>
       </w:r>
-      <w:bookmarkEnd w:id="32"/>
+      <w:bookmarkEnd w:id="33"/>
     </w:p>
     <w:p>
       <w:pPr>
@@ -5808,13 +5810,13 @@
       <w:pPr>
         <w:pStyle w:val="berschrift3"/>
       </w:pPr>
-      <w:bookmarkStart w:id="33" w:name="_Toc465345942"/>
-      <w:bookmarkStart w:id="34" w:name="_Toc465440663"/>
+      <w:bookmarkStart w:id="34" w:name="_Toc465345942"/>
+      <w:bookmarkStart w:id="35" w:name="_Toc465440663"/>
       <w:r>
         <w:t>Vorteile :</w:t>
       </w:r>
-      <w:bookmarkEnd w:id="33"/>
       <w:bookmarkEnd w:id="34"/>
+      <w:bookmarkEnd w:id="35"/>
       <w:r>
         <w:t xml:space="preserve"> </w:t>
       </w:r>
@@ -5849,13 +5851,13 @@
       <w:pPr>
         <w:pStyle w:val="berschrift3"/>
       </w:pPr>
-      <w:bookmarkStart w:id="35" w:name="_Toc465345943"/>
-      <w:bookmarkStart w:id="36" w:name="_Toc465440664"/>
+      <w:bookmarkStart w:id="36" w:name="_Toc465345943"/>
+      <w:bookmarkStart w:id="37" w:name="_Toc465440664"/>
       <w:r>
         <w:t>Nachteile:</w:t>
       </w:r>
-      <w:bookmarkEnd w:id="35"/>
       <w:bookmarkEnd w:id="36"/>
+      <w:bookmarkEnd w:id="37"/>
     </w:p>
     <w:p>
       <w:pPr>
@@ -5991,7 +5993,7 @@
       <w:pPr>
         <w:pStyle w:val="berschrift3"/>
       </w:pPr>
-      <w:bookmarkStart w:id="37" w:name="_Toc465440665"/>
+      <w:bookmarkStart w:id="38" w:name="_Toc465440665"/>
       <w:r>
         <w:lastRenderedPageBreak/>
         <w:t>2.</w:t>
@@ -6000,7 +6002,7 @@
         <w:tab/>
         <w:t>www.erststimme2013.de</w:t>
       </w:r>
-      <w:bookmarkEnd w:id="37"/>
+      <w:bookmarkEnd w:id="38"/>
     </w:p>
     <w:p>
       <w:pPr>
@@ -6036,13 +6038,13 @@
       <w:pPr>
         <w:pStyle w:val="berschrift3"/>
       </w:pPr>
-      <w:bookmarkStart w:id="38" w:name="_Toc465345945"/>
-      <w:bookmarkStart w:id="39" w:name="_Toc465440666"/>
+      <w:bookmarkStart w:id="39" w:name="_Toc465345945"/>
+      <w:bookmarkStart w:id="40" w:name="_Toc465440666"/>
       <w:r>
         <w:t>Vorteile :</w:t>
       </w:r>
-      <w:bookmarkEnd w:id="38"/>
       <w:bookmarkEnd w:id="39"/>
+      <w:bookmarkEnd w:id="40"/>
       <w:r>
         <w:t xml:space="preserve"> </w:t>
       </w:r>
@@ -6096,13 +6098,13 @@
       <w:pPr>
         <w:pStyle w:val="berschrift3"/>
       </w:pPr>
-      <w:bookmarkStart w:id="40" w:name="_Toc465345946"/>
-      <w:bookmarkStart w:id="41" w:name="_Toc465440667"/>
+      <w:bookmarkStart w:id="41" w:name="_Toc465345946"/>
+      <w:bookmarkStart w:id="42" w:name="_Toc465440667"/>
       <w:r>
         <w:t>Nachteile:</w:t>
       </w:r>
-      <w:bookmarkEnd w:id="40"/>
       <w:bookmarkEnd w:id="41"/>
+      <w:bookmarkEnd w:id="42"/>
     </w:p>
     <w:p>
       <w:pPr>
@@ -6214,7 +6216,7 @@
       <w:pPr>
         <w:pStyle w:val="berschrift3"/>
       </w:pPr>
-      <w:bookmarkStart w:id="42" w:name="_Toc465440668"/>
+      <w:bookmarkStart w:id="43" w:name="_Toc465440668"/>
       <w:r>
         <w:t>3.</w:t>
       </w:r>
@@ -6222,7 +6224,7 @@
         <w:tab/>
         <w:t>www.parteivergleich.eu</w:t>
       </w:r>
-      <w:bookmarkEnd w:id="42"/>
+      <w:bookmarkEnd w:id="43"/>
     </w:p>
     <w:p>
       <w:pPr>
@@ -6369,13 +6371,13 @@
       <w:pPr>
         <w:pStyle w:val="berschrift3"/>
       </w:pPr>
-      <w:bookmarkStart w:id="43" w:name="_Toc465345948"/>
-      <w:bookmarkStart w:id="44" w:name="_Toc465440669"/>
+      <w:bookmarkStart w:id="44" w:name="_Toc465345948"/>
+      <w:bookmarkStart w:id="45" w:name="_Toc465440669"/>
       <w:r>
         <w:t>Vorteile:</w:t>
       </w:r>
-      <w:bookmarkEnd w:id="43"/>
       <w:bookmarkEnd w:id="44"/>
+      <w:bookmarkEnd w:id="45"/>
     </w:p>
     <w:p>
       <w:pPr>
@@ -6469,13 +6471,13 @@
       <w:pPr>
         <w:pStyle w:val="berschrift3"/>
       </w:pPr>
-      <w:bookmarkStart w:id="45" w:name="_Toc465345949"/>
-      <w:bookmarkStart w:id="46" w:name="_Toc465440670"/>
+      <w:bookmarkStart w:id="46" w:name="_Toc465345949"/>
+      <w:bookmarkStart w:id="47" w:name="_Toc465440670"/>
       <w:r>
         <w:t>Nachteile:</w:t>
       </w:r>
-      <w:bookmarkEnd w:id="45"/>
       <w:bookmarkEnd w:id="46"/>
+      <w:bookmarkEnd w:id="47"/>
     </w:p>
     <w:p>
       <w:pPr>
@@ -6587,14 +6589,14 @@
       <w:pPr>
         <w:pStyle w:val="berschrift3"/>
       </w:pPr>
-      <w:bookmarkStart w:id="47" w:name="_Toc465440671"/>
+      <w:bookmarkStart w:id="48" w:name="_Toc465440671"/>
       <w:r>
         <w:t>Fazit</w:t>
       </w:r>
       <w:r>
         <w:t xml:space="preserve"> der Marktrecherche</w:t>
       </w:r>
-      <w:bookmarkEnd w:id="47"/>
+      <w:bookmarkEnd w:id="48"/>
     </w:p>
     <w:p>
       <w:pPr>
@@ -6733,7 +6735,7 @@
           <w:sz w:val="36"/>
         </w:rPr>
       </w:pPr>
-      <w:bookmarkStart w:id="48" w:name="_Toc465440672"/>
+      <w:bookmarkStart w:id="49" w:name="_Toc465440672"/>
       <w:r>
         <w:rPr>
           <w:sz w:val="36"/>
@@ -6741,7 +6743,7 @@
         <w:lastRenderedPageBreak/>
         <w:t>Alleinstellungsmerkmale</w:t>
       </w:r>
-      <w:bookmarkEnd w:id="48"/>
+      <w:bookmarkEnd w:id="49"/>
     </w:p>
     <w:p/>
     <w:p>
@@ -6769,16 +6771,16 @@
         <w:pStyle w:val="berschrift3"/>
         <w:jc w:val="both"/>
       </w:pPr>
-      <w:bookmarkStart w:id="49" w:name="_Toc465345952"/>
-      <w:bookmarkStart w:id="50" w:name="_Toc465440673"/>
+      <w:bookmarkStart w:id="50" w:name="_Toc465345952"/>
+      <w:bookmarkStart w:id="51" w:name="_Toc465440673"/>
       <w:r>
         <w:t>Benutzer haben die Möglichkeit eigene Thesen zu formulieren und diese den Kandidaten eines Wahlkreises zu stellen</w:t>
       </w:r>
-      <w:bookmarkEnd w:id="49"/>
+      <w:bookmarkEnd w:id="50"/>
       <w:r>
         <w:t>, sodass die Kandidaten eine Stellung (pro/neutral/contra) dazu einnehmen können.</w:t>
       </w:r>
-      <w:bookmarkEnd w:id="50"/>
+      <w:bookmarkEnd w:id="51"/>
     </w:p>
     <w:p>
       <w:pPr>
@@ -6810,7 +6812,7 @@
       <w:r>
         <w:t xml:space="preserve"> äußern.</w:t>
       </w:r>
-      <w:bookmarkStart w:id="51" w:name="_Toc465345953"/>
+      <w:bookmarkStart w:id="52" w:name="_Toc465345953"/>
       <w:r>
         <w:t xml:space="preserve"> Anschließend </w:t>
       </w:r>
@@ -6835,7 +6837,7 @@
       <w:r>
         <w:t>sortieren</w:t>
       </w:r>
-      <w:bookmarkEnd w:id="51"/>
+      <w:bookmarkEnd w:id="52"/>
       <w:r>
         <w:t xml:space="preserve">. Dadurch </w:t>
       </w:r>
@@ -6998,7 +7000,7 @@
           <w:sz w:val="36"/>
         </w:rPr>
       </w:pPr>
-      <w:bookmarkStart w:id="52" w:name="_Toc465440674"/>
+      <w:bookmarkStart w:id="53" w:name="_Toc465440674"/>
       <w:r>
         <w:rPr>
           <w:sz w:val="36"/>
@@ -7006,7 +7008,7 @@
         <w:lastRenderedPageBreak/>
         <w:t>Zielhierarchie</w:t>
       </w:r>
-      <w:bookmarkEnd w:id="52"/>
+      <w:bookmarkEnd w:id="53"/>
     </w:p>
     <w:p>
       <w:pPr>
@@ -7082,13 +7084,13 @@
         <w:pStyle w:val="berschrift3"/>
         <w:jc w:val="both"/>
       </w:pPr>
-      <w:bookmarkStart w:id="53" w:name="_Toc465345958"/>
-      <w:bookmarkStart w:id="54" w:name="_Toc465440675"/>
+      <w:bookmarkStart w:id="54" w:name="_Toc465345958"/>
+      <w:bookmarkStart w:id="55" w:name="_Toc465440675"/>
       <w:r>
         <w:t>Strategisches Ziel</w:t>
       </w:r>
-      <w:bookmarkEnd w:id="53"/>
       <w:bookmarkEnd w:id="54"/>
+      <w:bookmarkEnd w:id="55"/>
       <w:r>
         <w:t xml:space="preserve"> </w:t>
       </w:r>
@@ -7105,7 +7107,7 @@
       <w:r>
         <w:t>Die Kommunikation zwischen Wähler und Kandidaten soll in Bezug auf den aktuellen Zustand verbessert werden.</w:t>
       </w:r>
-      <w:bookmarkStart w:id="55" w:name="_Toc465345959"/>
+      <w:bookmarkStart w:id="56" w:name="_Toc465345959"/>
     </w:p>
     <w:p>
       <w:pPr>
@@ -7113,12 +7115,12 @@
         <w:ind w:firstLine="360"/>
         <w:jc w:val="both"/>
       </w:pPr>
-      <w:bookmarkStart w:id="56" w:name="_Toc465440676"/>
+      <w:bookmarkStart w:id="57" w:name="_Toc465440676"/>
       <w:r>
         <w:t>Taktisches Ziel</w:t>
       </w:r>
-      <w:bookmarkEnd w:id="55"/>
       <w:bookmarkEnd w:id="56"/>
+      <w:bookmarkEnd w:id="57"/>
     </w:p>
     <w:p>
       <w:pPr>
@@ -7175,11 +7177,11 @@
           <w:szCs w:val="22"/>
         </w:rPr>
       </w:pPr>
-      <w:bookmarkStart w:id="57" w:name="_Toc465440677"/>
+      <w:bookmarkStart w:id="58" w:name="_Toc465440677"/>
       <w:r>
         <w:t>Operatives Ziel</w:t>
       </w:r>
-      <w:bookmarkEnd w:id="57"/>
+      <w:bookmarkEnd w:id="58"/>
       <w:r>
         <w:t xml:space="preserve"> </w:t>
       </w:r>
@@ -7552,7 +7554,7 @@
           <w:sz w:val="36"/>
         </w:rPr>
       </w:pPr>
-      <w:bookmarkStart w:id="58" w:name="_Toc465440678"/>
+      <w:bookmarkStart w:id="59" w:name="_Toc465440678"/>
       <w:r>
         <w:rPr>
           <w:sz w:val="36"/>
@@ -7560,7 +7562,7 @@
         <w:lastRenderedPageBreak/>
         <w:t>Methodischer Rahmen</w:t>
       </w:r>
-      <w:bookmarkEnd w:id="58"/>
+      <w:bookmarkEnd w:id="59"/>
       <w:r>
         <w:rPr>
           <w:sz w:val="36"/>
@@ -7594,11 +7596,11 @@
       <w:pPr>
         <w:pStyle w:val="berschrift3"/>
       </w:pPr>
-      <w:bookmarkStart w:id="59" w:name="_Toc465440679"/>
+      <w:bookmarkStart w:id="60" w:name="_Toc465440679"/>
       <w:r>
         <w:t>Design-Prinzipien</w:t>
       </w:r>
-      <w:bookmarkEnd w:id="59"/>
+      <w:bookmarkEnd w:id="60"/>
     </w:p>
     <w:p>
       <w:pPr>
@@ -7697,11 +7699,11 @@
       <w:pPr>
         <w:pStyle w:val="berschrift3"/>
       </w:pPr>
-      <w:bookmarkStart w:id="60" w:name="_Toc465440680"/>
+      <w:bookmarkStart w:id="61" w:name="_Toc465440680"/>
       <w:r>
         <w:t>Vorgehensmodell</w:t>
       </w:r>
-      <w:bookmarkEnd w:id="60"/>
+      <w:bookmarkEnd w:id="61"/>
     </w:p>
     <w:p>
       <w:pPr>
@@ -8134,7 +8136,7 @@
           <w:sz w:val="36"/>
         </w:rPr>
       </w:pPr>
-      <w:bookmarkStart w:id="61" w:name="_Toc465440681"/>
+      <w:bookmarkStart w:id="62" w:name="_Toc465440681"/>
       <w:r>
         <w:rPr>
           <w:sz w:val="36"/>
@@ -8142,7 +8144,7 @@
         <w:lastRenderedPageBreak/>
         <w:t>Anforderungsermittlung</w:t>
       </w:r>
-      <w:bookmarkEnd w:id="61"/>
+      <w:bookmarkEnd w:id="62"/>
     </w:p>
     <w:p>
       <w:pPr>
@@ -8153,11 +8155,11 @@
       <w:pPr>
         <w:pStyle w:val="berschrift3"/>
       </w:pPr>
-      <w:bookmarkStart w:id="62" w:name="_Toc465440682"/>
+      <w:bookmarkStart w:id="63" w:name="_Toc465440682"/>
       <w:r>
         <w:t>Stakeholder Analyse</w:t>
       </w:r>
-      <w:bookmarkEnd w:id="62"/>
+      <w:bookmarkEnd w:id="63"/>
       <w:r>
         <w:t xml:space="preserve"> </w:t>
       </w:r>
@@ -9783,7 +9785,7 @@
       <w:pPr>
         <w:pStyle w:val="berschrift3"/>
       </w:pPr>
-      <w:bookmarkStart w:id="63" w:name="_Toc465440683"/>
+      <w:bookmarkStart w:id="64" w:name="_Toc465440683"/>
     </w:p>
     <w:p>
       <w:pPr>
@@ -9792,7 +9794,7 @@
       <w:r>
         <w:t>Benutzermodellierung</w:t>
       </w:r>
-      <w:bookmarkEnd w:id="63"/>
+      <w:bookmarkEnd w:id="64"/>
     </w:p>
     <w:p/>
     <w:p>
@@ -9808,7 +9810,13 @@
         <w:t xml:space="preserve">“ angemessene Merkmale der Stakeholder auf Basis der Zielsetzung des Projekts ermittelt werden. Im Anhang </w:t>
       </w:r>
       <w:r>
-        <w:t>auf den Seiten 29 bis 35</w:t>
+        <w:t>auf den Seiten 30</w:t>
+      </w:r>
+      <w:r>
+        <w:t xml:space="preserve"> bis 3</w:t>
+      </w:r>
+      <w:r>
+        <w:t>6</w:t>
       </w:r>
       <w:r>
         <w:t xml:space="preserve"> </w:t>
@@ -10380,7 +10388,7 @@
       </w:tr>
     </w:tbl>
     <w:p>
-      <w:bookmarkStart w:id="64" w:name="_Toc465440684"/>
+      <w:bookmarkStart w:id="65" w:name="_Toc465440684"/>
     </w:p>
     <w:p/>
     <w:p>
@@ -10391,7 +10399,7 @@
         <w:lastRenderedPageBreak/>
         <w:t>Anforderungen</w:t>
       </w:r>
-      <w:bookmarkEnd w:id="64"/>
+      <w:bookmarkEnd w:id="65"/>
     </w:p>
     <w:p/>
     <w:p>
@@ -10422,11 +10430,11 @@
       <w:pPr>
         <w:pStyle w:val="berschrift3"/>
       </w:pPr>
-      <w:bookmarkStart w:id="65" w:name="_Toc465440685"/>
+      <w:bookmarkStart w:id="66" w:name="_Toc465440685"/>
       <w:r>
         <w:t>Funktionale Anforderungen</w:t>
       </w:r>
-      <w:bookmarkEnd w:id="65"/>
+      <w:bookmarkEnd w:id="66"/>
     </w:p>
     <w:p>
       <w:pPr>
@@ -10868,11 +10876,11 @@
       <w:pPr>
         <w:pStyle w:val="berschrift3"/>
       </w:pPr>
-      <w:bookmarkStart w:id="66" w:name="_Toc465440686"/>
+      <w:bookmarkStart w:id="67" w:name="_Toc465440686"/>
       <w:r>
         <w:t>Organisationale Anforderungen</w:t>
       </w:r>
-      <w:bookmarkEnd w:id="66"/>
+      <w:bookmarkEnd w:id="67"/>
     </w:p>
     <w:p>
       <w:pPr>
@@ -10944,11 +10952,11 @@
       <w:pPr>
         <w:pStyle w:val="berschrift3"/>
       </w:pPr>
-      <w:bookmarkStart w:id="67" w:name="_Toc465440687"/>
+      <w:bookmarkStart w:id="68" w:name="_Toc465440687"/>
       <w:r>
         <w:t>Qualitative Anforderungen</w:t>
       </w:r>
-      <w:bookmarkEnd w:id="67"/>
+      <w:bookmarkEnd w:id="68"/>
     </w:p>
     <w:p>
       <w:pPr>
@@ -11054,11 +11062,11 @@
       <w:pPr>
         <w:pStyle w:val="berschrift3"/>
       </w:pPr>
-      <w:bookmarkStart w:id="68" w:name="_Toc465440688"/>
+      <w:bookmarkStart w:id="69" w:name="_Toc465440688"/>
       <w:r>
         <w:t>Anforderungen an die Benutzerschnittstelle</w:t>
       </w:r>
-      <w:bookmarkEnd w:id="68"/>
+      <w:bookmarkEnd w:id="69"/>
     </w:p>
     <w:p>
       <w:pPr>
@@ -11137,11 +11145,11 @@
       <w:pPr>
         <w:pStyle w:val="berschrift3"/>
       </w:pPr>
-      <w:bookmarkStart w:id="69" w:name="_Toc465440689"/>
+      <w:bookmarkStart w:id="70" w:name="_Toc465440689"/>
       <w:r>
         <w:t>Technische Anforderungen</w:t>
       </w:r>
-      <w:bookmarkEnd w:id="69"/>
+      <w:bookmarkEnd w:id="70"/>
     </w:p>
     <w:p>
       <w:pPr>
@@ -11205,7 +11213,7 @@
           <w:sz w:val="36"/>
         </w:rPr>
       </w:pPr>
-      <w:bookmarkStart w:id="70" w:name="_Toc465440690"/>
+      <w:bookmarkStart w:id="71" w:name="_Toc465440690"/>
       <w:r>
         <w:rPr>
           <w:sz w:val="36"/>
@@ -11213,7 +11221,7 @@
         <w:lastRenderedPageBreak/>
         <w:t>Kommunikationsmodell</w:t>
       </w:r>
-      <w:bookmarkEnd w:id="70"/>
+      <w:bookmarkEnd w:id="71"/>
     </w:p>
     <w:p>
       <w:r>
@@ -11230,7 +11238,7 @@
       <w:pPr>
         <w:pStyle w:val="berschrift3"/>
       </w:pPr>
-      <w:bookmarkStart w:id="71" w:name="_Toc465440691"/>
+      <w:bookmarkStart w:id="72" w:name="_Toc465440691"/>
       <w:r>
         <w:rPr>
           <w:noProof/>
@@ -11407,7 +11415,7 @@
       <w:r>
         <w:t>Deskriptives Kommunikationsmodell</w:t>
       </w:r>
-      <w:bookmarkEnd w:id="71"/>
+      <w:bookmarkEnd w:id="72"/>
     </w:p>
     <w:p/>
     <w:p>
@@ -11450,7 +11458,7 @@
           <w:lang w:eastAsia="de-DE"/>
         </w:rPr>
       </w:pPr>
-      <w:bookmarkStart w:id="72" w:name="_Toc465440692"/>
+      <w:bookmarkStart w:id="73" w:name="_Toc465440692"/>
       <w:r>
         <w:rPr>
           <w:noProof/>
@@ -11527,7 +11535,7 @@
         </w:rPr>
         <w:t>Präskriptives Kommunikationsmodell</w:t>
       </w:r>
-      <w:bookmarkEnd w:id="72"/>
+      <w:bookmarkEnd w:id="73"/>
     </w:p>
     <w:p>
       <w:pPr>
@@ -11663,7 +11671,7 @@
           <w:sz w:val="36"/>
         </w:rPr>
       </w:pPr>
-      <w:bookmarkStart w:id="73" w:name="_Toc465440693"/>
+      <w:bookmarkStart w:id="74" w:name="_Toc465440693"/>
       <w:r>
         <w:rPr>
           <w:noProof/>
@@ -11735,7 +11743,7 @@
         </w:rPr>
         <w:t>Architektur und Architekturdiagramm</w:t>
       </w:r>
-      <w:bookmarkEnd w:id="73"/>
+      <w:bookmarkEnd w:id="74"/>
     </w:p>
     <w:p>
       <w:pPr>
@@ -12225,12 +12233,7 @@
         <w:t xml:space="preserve">persistent </w:t>
       </w:r>
       <w:r>
-        <w:t>abgespeichert und über eine sichere HTTPS Verbindung zum Server übertragen.</w:t>
-      </w:r>
-      <w:bookmarkStart w:id="74" w:name="_GoBack"/>
-      <w:bookmarkEnd w:id="74"/>
-      <w:r>
-        <w:t xml:space="preserve"> </w:t>
+        <w:t xml:space="preserve">abgespeichert und über eine sichere HTTPS Verbindung zum Server übertragen. </w:t>
       </w:r>
       <w:r>
         <w:t>Dabei m</w:t>
@@ -16396,223 +16399,429 @@
     </w:p>
     <w:p/>
     <w:p>
-      <w:r>
-        <w:t>Landeszentrale für politische Bildung Baden-Württemberg</w:t>
-      </w:r>
-      <w:r>
-        <w:t xml:space="preserve"> </w:t>
-      </w:r>
-      <w:r>
+      <w:pPr>
+        <w:rPr>
+          <w:sz w:val="20"/>
+        </w:rPr>
+      </w:pPr>
+      <w:r>
+        <w:rPr>
+          <w:sz w:val="20"/>
+        </w:rPr>
+        <w:t xml:space="preserve">Landeszentrale für politische Bildung Baden-Württemberg </w:t>
+      </w:r>
+      <w:r>
+        <w:rPr>
+          <w:sz w:val="20"/>
+        </w:rPr>
         <w:t>(</w:t>
       </w:r>
       <w:r>
+        <w:rPr>
+          <w:sz w:val="20"/>
+        </w:rPr>
         <w:t>2016</w:t>
       </w:r>
       <w:r>
+        <w:rPr>
+          <w:sz w:val="20"/>
+        </w:rPr>
         <w:t>)</w:t>
       </w:r>
       <w:r>
+        <w:rPr>
+          <w:sz w:val="20"/>
+        </w:rPr>
         <w:t>. Wahlprogramme 2013. [Online]</w:t>
       </w:r>
     </w:p>
     <w:p>
-      <w:r>
+      <w:pPr>
+        <w:rPr>
+          <w:sz w:val="20"/>
+        </w:rPr>
+      </w:pPr>
+      <w:r>
+        <w:rPr>
+          <w:sz w:val="20"/>
+        </w:rPr>
         <w:t xml:space="preserve">Verfügbar bei :  </w:t>
       </w:r>
       <w:hyperlink r:id="rId12" w:history="1">
         <w:r>
           <w:rPr>
             <w:rStyle w:val="Hyperlink"/>
+            <w:sz w:val="20"/>
           </w:rPr>
           <w:t>http://www.bundestagswahl-bw.de/wahlprogramme1.html</w:t>
         </w:r>
       </w:hyperlink>
     </w:p>
     <w:p>
-      <w:r>
+      <w:pPr>
+        <w:rPr>
+          <w:sz w:val="20"/>
+        </w:rPr>
+      </w:pPr>
+      <w:r>
+        <w:rPr>
+          <w:sz w:val="20"/>
+        </w:rPr>
         <w:t>[Zugriff am 20.10.2016]</w:t>
       </w:r>
     </w:p>
-    <w:p/>
-    <w:p>
-      <w:r>
+    <w:p>
+      <w:pPr>
+        <w:rPr>
+          <w:sz w:val="20"/>
+        </w:rPr>
+      </w:pPr>
+    </w:p>
+    <w:p>
+      <w:pPr>
+        <w:rPr>
+          <w:sz w:val="20"/>
+        </w:rPr>
+      </w:pPr>
+      <w:r>
+        <w:rPr>
+          <w:sz w:val="20"/>
+        </w:rPr>
         <w:t>SPD (</w:t>
       </w:r>
       <w:r>
+        <w:rPr>
+          <w:sz w:val="20"/>
+        </w:rPr>
         <w:t>2016</w:t>
       </w:r>
       <w:r>
+        <w:rPr>
+          <w:sz w:val="20"/>
+        </w:rPr>
         <w:t>)</w:t>
       </w:r>
       <w:r>
+        <w:rPr>
+          <w:sz w:val="20"/>
+        </w:rPr>
         <w:t>. Bürgerdialog. [Online]</w:t>
       </w:r>
     </w:p>
     <w:p>
-      <w:r>
+      <w:pPr>
+        <w:rPr>
+          <w:sz w:val="20"/>
+        </w:rPr>
+      </w:pPr>
+      <w:r>
+        <w:rPr>
+          <w:sz w:val="20"/>
+        </w:rPr>
         <w:t xml:space="preserve">Verfügbar bei : </w:t>
       </w:r>
       <w:hyperlink r:id="rId13" w:history="1">
         <w:r>
           <w:rPr>
             <w:rStyle w:val="Hyperlink"/>
+            <w:sz w:val="20"/>
           </w:rPr>
           <w:t>https://www.spd.de/buergerdialog/</w:t>
         </w:r>
       </w:hyperlink>
     </w:p>
     <w:p>
-      <w:r>
+      <w:pPr>
+        <w:rPr>
+          <w:sz w:val="20"/>
+        </w:rPr>
+      </w:pPr>
+      <w:r>
+        <w:rPr>
+          <w:sz w:val="20"/>
+        </w:rPr>
         <w:t>[Zugriff am 20.10.2016]</w:t>
       </w:r>
     </w:p>
-    <w:p/>
-    <w:p>
-      <w:r>
+    <w:p>
+      <w:pPr>
+        <w:rPr>
+          <w:sz w:val="20"/>
+        </w:rPr>
+      </w:pPr>
+    </w:p>
+    <w:p>
+      <w:pPr>
+        <w:rPr>
+          <w:sz w:val="20"/>
+        </w:rPr>
+      </w:pPr>
+      <w:r>
+        <w:rPr>
+          <w:sz w:val="20"/>
+        </w:rPr>
         <w:t xml:space="preserve">Leimeister,  J.  M.;  </w:t>
       </w:r>
       <w:proofErr w:type="spellStart"/>
       <w:r>
+        <w:rPr>
+          <w:sz w:val="20"/>
+        </w:rPr>
         <w:t>Zogaj</w:t>
       </w:r>
       <w:proofErr w:type="spellEnd"/>
       <w:r>
+        <w:rPr>
+          <w:sz w:val="20"/>
+        </w:rPr>
         <w:t xml:space="preserve">,  S.;  </w:t>
       </w:r>
       <w:proofErr w:type="spellStart"/>
       <w:r>
+        <w:rPr>
+          <w:sz w:val="20"/>
+        </w:rPr>
         <w:t>Durward</w:t>
       </w:r>
       <w:proofErr w:type="spellEnd"/>
       <w:r>
-        <w:t xml:space="preserve">,  D.  </w:t>
-      </w:r>
-      <w:r>
-        <w:t xml:space="preserve">&amp;  Blohm,  I.  (2015): </w:t>
-      </w:r>
-    </w:p>
-    <w:p>
+        <w:rPr>
+          <w:sz w:val="20"/>
+        </w:rPr>
+        <w:t xml:space="preserve">,  D.  &amp;  Blohm,  I.  (2015): </w:t>
+      </w:r>
+    </w:p>
+    <w:p>
+      <w:pPr>
+        <w:rPr>
+          <w:sz w:val="20"/>
+        </w:rPr>
+      </w:pPr>
       <w:proofErr w:type="spellStart"/>
       <w:r>
+        <w:rPr>
+          <w:sz w:val="20"/>
+        </w:rPr>
         <w:t>Crowdsourcing</w:t>
       </w:r>
       <w:proofErr w:type="spellEnd"/>
       <w:r>
+        <w:rPr>
+          <w:sz w:val="20"/>
+        </w:rPr>
         <w:t xml:space="preserve">  und  </w:t>
       </w:r>
       <w:proofErr w:type="spellStart"/>
       <w:r>
+        <w:rPr>
+          <w:sz w:val="20"/>
+        </w:rPr>
         <w:t>Crowd</w:t>
       </w:r>
       <w:proofErr w:type="spellEnd"/>
       <w:r>
-        <w:t xml:space="preserve">  Work  </w:t>
-      </w:r>
-      <w:r>
-        <w:t>-</w:t>
-      </w:r>
-      <w:r>
-        <w:t xml:space="preserve"> </w:t>
-      </w:r>
-      <w:r>
-        <w:t xml:space="preserve">Neue  Formen  digitaler  Arbeit.  In:  Mensch  2020 </w:t>
-      </w:r>
-      <w:r>
-        <w:t xml:space="preserve"> </w:t>
-      </w:r>
-      <w:r>
-        <w:t>-</w:t>
-      </w:r>
-    </w:p>
-    <w:p>
-      <w:r>
+        <w:rPr>
+          <w:sz w:val="20"/>
+        </w:rPr>
+        <w:t xml:space="preserve">  Work  - Neue  Formen  digitaler  Arbeit.  In:  Mensch  2020  -</w:t>
+      </w:r>
+    </w:p>
+    <w:p>
+      <w:pPr>
+        <w:rPr>
+          <w:sz w:val="20"/>
+        </w:rPr>
+      </w:pPr>
+      <w:r>
+        <w:rPr>
+          <w:sz w:val="20"/>
+        </w:rPr>
         <w:t xml:space="preserve">transdisziplinäre  Perspektiven.  </w:t>
       </w:r>
       <w:r>
+        <w:rPr>
+          <w:sz w:val="20"/>
+        </w:rPr>
         <w:t>Hrsg.</w:t>
       </w:r>
       <w:r>
+        <w:rPr>
+          <w:sz w:val="20"/>
+        </w:rPr>
         <w:t xml:space="preserve">:  </w:t>
       </w:r>
       <w:proofErr w:type="spellStart"/>
       <w:r>
+        <w:rPr>
+          <w:sz w:val="20"/>
+        </w:rPr>
         <w:t>Bullinger</w:t>
       </w:r>
       <w:proofErr w:type="spellEnd"/>
       <w:r>
+        <w:rPr>
+          <w:sz w:val="20"/>
+        </w:rPr>
         <w:t>,  A.  Verlag</w:t>
       </w:r>
       <w:r>
+        <w:rPr>
+          <w:sz w:val="20"/>
+        </w:rPr>
         <w:t xml:space="preserve">:  Verlag  </w:t>
       </w:r>
       <w:r>
+        <w:rPr>
+          <w:sz w:val="20"/>
+        </w:rPr>
         <w:t>Wissenschaft    und    Praxis,    Ch</w:t>
       </w:r>
       <w:r>
+        <w:rPr>
+          <w:sz w:val="20"/>
+        </w:rPr>
         <w:t>emnitz.    Erscheinungsjahr</w:t>
       </w:r>
       <w:r>
+        <w:rPr>
+          <w:sz w:val="20"/>
+        </w:rPr>
         <w:t xml:space="preserve">:    2015. </w:t>
       </w:r>
     </w:p>
     <w:p>
-      <w:r>
+      <w:pPr>
+        <w:rPr>
+          <w:sz w:val="20"/>
+        </w:rPr>
+      </w:pPr>
+      <w:r>
+        <w:rPr>
+          <w:sz w:val="20"/>
+        </w:rPr>
         <w:t>Seiten/Pages: 119 - 124.</w:t>
       </w:r>
     </w:p>
-    <w:p/>
-    <w:p>
-      <w:r>
-        <w:t>Marschall</w:t>
-      </w:r>
-      <w:r>
-        <w:t>, Stefan (2005):</w:t>
+    <w:p>
+      <w:pPr>
+        <w:rPr>
+          <w:sz w:val="20"/>
+        </w:rPr>
+      </w:pPr>
+    </w:p>
+    <w:p>
+      <w:pPr>
+        <w:rPr>
+          <w:sz w:val="20"/>
+        </w:rPr>
+      </w:pPr>
+      <w:r>
+        <w:rPr>
+          <w:sz w:val="20"/>
+        </w:rPr>
+        <w:t>Marschall, Stefan (2005):</w:t>
       </w:r>
       <w:bookmarkStart w:id="86" w:name="pagetitel"/>
       <w:bookmarkEnd w:id="86"/>
     </w:p>
     <w:p>
-      <w:r>
+      <w:pPr>
+        <w:rPr>
+          <w:sz w:val="20"/>
+        </w:rPr>
+      </w:pPr>
+      <w:r>
+        <w:rPr>
+          <w:sz w:val="20"/>
+        </w:rPr>
         <w:t>Idee und Wirkung des Wahl-O-Mat. [Online]</w:t>
       </w:r>
     </w:p>
     <w:p>
-      <w:r>
+      <w:pPr>
+        <w:rPr>
+          <w:sz w:val="20"/>
+        </w:rPr>
+      </w:pPr>
+      <w:r>
+        <w:rPr>
+          <w:sz w:val="20"/>
+        </w:rPr>
         <w:t xml:space="preserve">Verfügbar bei: </w:t>
       </w:r>
       <w:hyperlink r:id="rId14" w:history="1">
         <w:r>
           <w:rPr>
             <w:rStyle w:val="Hyperlink"/>
+            <w:sz w:val="20"/>
           </w:rPr>
           <w:t>http://www.bpb.de/politik/wahlen/wahl-o-mat/45379/idee-und-wirkung?p=all</w:t>
         </w:r>
       </w:hyperlink>
     </w:p>
     <w:p>
-      <w:r>
+      <w:pPr>
+        <w:rPr>
+          <w:sz w:val="20"/>
+        </w:rPr>
+      </w:pPr>
+      <w:r>
+        <w:rPr>
+          <w:sz w:val="20"/>
+        </w:rPr>
         <w:t>[Zugriff am 20.10.2016]</w:t>
       </w:r>
     </w:p>
-    <w:p/>
-    <w:p>
-      <w:r>
+    <w:p>
+      <w:pPr>
+        <w:rPr>
+          <w:sz w:val="20"/>
+        </w:rPr>
+      </w:pPr>
+    </w:p>
+    <w:p>
+      <w:pPr>
+        <w:rPr>
+          <w:sz w:val="20"/>
+        </w:rPr>
+      </w:pPr>
+      <w:r>
+        <w:rPr>
+          <w:sz w:val="20"/>
+        </w:rPr>
         <w:t>Marschall, Stefan (2011):</w:t>
       </w:r>
     </w:p>
     <w:p>
-      <w:r>
+      <w:pPr>
+        <w:rPr>
+          <w:sz w:val="20"/>
+        </w:rPr>
+      </w:pPr>
+      <w:r>
+        <w:rPr>
+          <w:sz w:val="20"/>
+        </w:rPr>
         <w:t xml:space="preserve"> Wahlen, Wähler, Wahl-O-Mat, in: Aus Politik und Zeitgeschichte 61(4), S. 40-46.</w:t>
       </w:r>
     </w:p>
     <w:p>
-      <w:r>
+      <w:pPr>
+        <w:rPr>
+          <w:sz w:val="20"/>
+        </w:rPr>
+      </w:pPr>
+      <w:r>
+        <w:rPr>
+          <w:sz w:val="20"/>
+        </w:rPr>
         <w:t xml:space="preserve">Verfügbar bei: </w:t>
       </w:r>
       <w:hyperlink r:id="rId15" w:history="1">
         <w:r>
           <w:rPr>
             <w:rStyle w:val="Hyperlink"/>
+            <w:sz w:val="20"/>
           </w:rPr>
           <w:t>http://www.bpb.de/files/8R9IXV.pdf</w:t>
         </w:r>
@@ -16621,11 +16830,13 @@
     <w:p>
       <w:pPr>
         <w:rPr>
+          <w:sz w:val="20"/>
           <w:lang w:val="en-US"/>
         </w:rPr>
       </w:pPr>
       <w:r>
         <w:rPr>
+          <w:sz w:val="20"/>
           <w:lang w:val="en-US"/>
         </w:rPr>
         <w:t>[</w:t>
@@ -16633,6 +16844,7 @@
       <w:proofErr w:type="spellStart"/>
       <w:r>
         <w:rPr>
+          <w:sz w:val="20"/>
           <w:lang w:val="en-US"/>
         </w:rPr>
         <w:t>Zugriff</w:t>
@@ -16640,6 +16852,7 @@
       <w:proofErr w:type="spellEnd"/>
       <w:r>
         <w:rPr>
+          <w:sz w:val="20"/>
           <w:lang w:val="en-US"/>
         </w:rPr>
         <w:t xml:space="preserve"> am 22.10.2016]</w:t>
@@ -16648,6 +16861,7 @@
     <w:p>
       <w:pPr>
         <w:rPr>
+          <w:sz w:val="20"/>
           <w:lang w:val="en-US"/>
         </w:rPr>
       </w:pPr>
@@ -16655,11 +16869,13 @@
     <w:p>
       <w:pPr>
         <w:rPr>
+          <w:sz w:val="20"/>
           <w:lang w:val="en-US"/>
         </w:rPr>
       </w:pPr>
       <w:r>
         <w:rPr>
+          <w:sz w:val="20"/>
           <w:lang w:val="en-US"/>
         </w:rPr>
         <w:t>Mayhew, Deborah J. (1999):</w:t>
@@ -16668,69 +16884,134 @@
     <w:p>
       <w:pPr>
         <w:rPr>
-          <w:sz w:val="24"/>
+          <w:szCs w:val="24"/>
+        </w:rPr>
+      </w:pPr>
+      <w:r>
+        <w:rPr>
           <w:szCs w:val="24"/>
           <w:lang w:val="en-US"/>
         </w:rPr>
-      </w:pPr>
-      <w:r>
-        <w:rPr>
-          <w:sz w:val="24"/>
-          <w:szCs w:val="24"/>
-          <w:lang w:val="en-US"/>
-        </w:rPr>
-        <w:t xml:space="preserve">The Usability Engineering Lifecycle: A Practitioner’s </w:t>
-      </w:r>
-      <w:r>
-        <w:rPr>
-          <w:sz w:val="24"/>
-          <w:szCs w:val="24"/>
-          <w:lang w:val="en-US"/>
-        </w:rPr>
-        <w:t xml:space="preserve">Handbook for User Interface Design.  </w:t>
+        <w:t xml:space="preserve">The Usability Engineering Lifecycle: A Practitioner’s Handbook for User Interface Design.  </w:t>
       </w:r>
       <w:proofErr w:type="spellStart"/>
       <w:r>
         <w:rPr>
           <w:rFonts w:ascii="Arial" w:hAnsi="Arial" w:cs="Arial"/>
           <w:color w:val="000000"/>
-          <w:lang w:val="en-US"/>
-        </w:rPr>
-        <w:t>s.l.</w:t>
-      </w:r>
-      <w:proofErr w:type="gramStart"/>
+          <w:sz w:val="20"/>
+        </w:rPr>
+        <w:t>s.l.:Academic</w:t>
+      </w:r>
+      <w:proofErr w:type="spellEnd"/>
       <w:r>
         <w:rPr>
           <w:rFonts w:ascii="Arial" w:hAnsi="Arial" w:cs="Arial"/>
           <w:color w:val="000000"/>
-          <w:lang w:val="en-US"/>
-        </w:rPr>
-        <w:t>:Academic</w:t>
+          <w:sz w:val="20"/>
+        </w:rPr>
+        <w:t xml:space="preserve"> Press.</w:t>
+      </w:r>
+    </w:p>
+    <w:p>
+      <w:pPr>
+        <w:rPr>
+          <w:sz w:val="20"/>
+        </w:rPr>
+      </w:pPr>
+    </w:p>
+    <w:p>
+      <w:pPr>
+        <w:rPr>
+          <w:sz w:val="20"/>
+        </w:rPr>
+      </w:pPr>
+      <w:proofErr w:type="spellStart"/>
+      <w:r>
+        <w:rPr>
+          <w:sz w:val="20"/>
+        </w:rPr>
+        <w:t>bpb</w:t>
       </w:r>
       <w:proofErr w:type="spellEnd"/>
-      <w:proofErr w:type="gramEnd"/>
-      <w:r>
-        <w:rPr>
-          <w:rFonts w:ascii="Arial" w:hAnsi="Arial" w:cs="Arial"/>
-          <w:color w:val="000000"/>
-          <w:lang w:val="en-US"/>
-        </w:rPr>
-        <w:t xml:space="preserve"> Press.</w:t>
-      </w:r>
-    </w:p>
-    <w:p>
-      <w:pPr>
-        <w:rPr>
-          <w:lang w:val="en-US"/>
-        </w:rPr>
-      </w:pPr>
-    </w:p>
-    <w:p>
-      <w:pPr>
-        <w:rPr>
-          <w:lang w:val="en-US"/>
-        </w:rPr>
-      </w:pPr>
+      <w:r>
+        <w:rPr>
+          <w:sz w:val="20"/>
+        </w:rPr>
+        <w:t xml:space="preserve"> (</w:t>
+      </w:r>
+      <w:r>
+        <w:rPr>
+          <w:sz w:val="20"/>
+        </w:rPr>
+        <w:t>201</w:t>
+      </w:r>
+      <w:r>
+        <w:rPr>
+          <w:sz w:val="20"/>
+        </w:rPr>
+        <w:t>6</w:t>
+      </w:r>
+      <w:r>
+        <w:rPr>
+          <w:sz w:val="20"/>
+        </w:rPr>
+        <w:t>):</w:t>
+      </w:r>
+    </w:p>
+    <w:p>
+      <w:pPr>
+        <w:rPr>
+          <w:sz w:val="20"/>
+        </w:rPr>
+      </w:pPr>
+      <w:r>
+        <w:rPr>
+          <w:sz w:val="20"/>
+        </w:rPr>
+        <w:t xml:space="preserve">Wahl-O-Mat Bundestagswahl 2013. </w:t>
+      </w:r>
+      <w:r>
+        <w:rPr>
+          <w:sz w:val="20"/>
+        </w:rPr>
+        <w:t>[Online]</w:t>
+      </w:r>
+    </w:p>
+    <w:p>
+      <w:pPr>
+        <w:rPr>
+          <w:sz w:val="20"/>
+        </w:rPr>
+      </w:pPr>
+      <w:r>
+        <w:rPr>
+          <w:sz w:val="20"/>
+        </w:rPr>
+        <w:t xml:space="preserve">Verfügbar bei: </w:t>
+      </w:r>
+      <w:hyperlink r:id="rId16" w:history="1">
+        <w:r>
+          <w:rPr>
+            <w:rStyle w:val="Hyperlink"/>
+            <w:sz w:val="20"/>
+          </w:rPr>
+          <w:t>http://www.wahl-o-mat.de/bundestagswahl2013</w:t>
+        </w:r>
+      </w:hyperlink>
+    </w:p>
+    <w:p>
+      <w:pPr>
+        <w:rPr>
+          <w:sz w:val="20"/>
+        </w:rPr>
+      </w:pPr>
+      <w:r>
+        <w:rPr>
+          <w:sz w:val="20"/>
+        </w:rPr>
+        <w:t>[Zugriff am 10.20.2016]</w:t>
+      </w:r>
     </w:p>
     <w:p>
       <w:pPr>
@@ -16796,7 +17077,7 @@
                     </pic:cNvPicPr>
                   </pic:nvPicPr>
                   <pic:blipFill>
-                    <a:blip r:embed="rId16">
+                    <a:blip r:embed="rId17">
                       <a:extLst>
                         <a:ext uri="{28A0092B-C50C-407E-A947-70E740481C1C}">
                           <a14:useLocalDpi xmlns:a14="http://schemas.microsoft.com/office/drawing/2010/main" val="0"/>
@@ -16891,7 +17172,15 @@
                               <w:t>Abbildung 5</w:t>
                             </w:r>
                             <w:r>
-                              <w:t>: Gewichtung der Thesen (Wahl-O-Mat, 2016)</w:t>
+                              <w:t>: Gewichtung der Thesen (</w:t>
+                            </w:r>
+                            <w:proofErr w:type="spellStart"/>
+                            <w:r>
+                              <w:t>bpb</w:t>
+                            </w:r>
+                            <w:proofErr w:type="spellEnd"/>
+                            <w:r>
+                              <w:t>, 2016)</w:t>
                             </w:r>
                           </w:p>
                         </w:txbxContent>
@@ -16926,7 +17215,15 @@
                         <w:t>Abbildung 5</w:t>
                       </w:r>
                       <w:r>
-                        <w:t>: Gewichtung der Thesen (Wahl-O-Mat, 2016)</w:t>
+                        <w:t>: Gewichtung der Thesen (</w:t>
+                      </w:r>
+                      <w:proofErr w:type="spellStart"/>
+                      <w:r>
+                        <w:t>bpb</w:t>
+                      </w:r>
+                      <w:proofErr w:type="spellEnd"/>
+                      <w:r>
+                        <w:t>, 2016)</w:t>
                       </w:r>
                     </w:p>
                   </w:txbxContent>
@@ -16970,7 +17267,7 @@
                     </pic:cNvPicPr>
                   </pic:nvPicPr>
                   <pic:blipFill>
-                    <a:blip r:embed="rId17">
+                    <a:blip r:embed="rId18">
                       <a:extLst>
                         <a:ext uri="{28A0092B-C50C-407E-A947-70E740481C1C}">
                           <a14:useLocalDpi xmlns:a14="http://schemas.microsoft.com/office/drawing/2010/main" val="0"/>
@@ -17065,7 +17362,15 @@
                               <w:t>Abbildung 4:</w:t>
                             </w:r>
                             <w:r>
-                              <w:t xml:space="preserve"> Thesendarstellung (Wahl-O-Mat, 2016)</w:t>
+                              <w:t xml:space="preserve"> Thesendarstellung (</w:t>
+                            </w:r>
+                            <w:proofErr w:type="spellStart"/>
+                            <w:r>
+                              <w:t>bpb</w:t>
+                            </w:r>
+                            <w:proofErr w:type="spellEnd"/>
+                            <w:r>
+                              <w:t>, 2016)</w:t>
                             </w:r>
                           </w:p>
                         </w:txbxContent>
@@ -17100,7 +17405,15 @@
                         <w:t>Abbildung 4:</w:t>
                       </w:r>
                       <w:r>
-                        <w:t xml:space="preserve"> Thesendarstellung (Wahl-O-Mat, 2016)</w:t>
+                        <w:t xml:space="preserve"> Thesendarstellung (</w:t>
+                      </w:r>
+                      <w:proofErr w:type="spellStart"/>
+                      <w:r>
+                        <w:t>bpb</w:t>
+                      </w:r>
+                      <w:proofErr w:type="spellEnd"/>
+                      <w:r>
+                        <w:t>, 2016)</w:t>
                       </w:r>
                     </w:p>
                   </w:txbxContent>
@@ -17175,7 +17488,15 @@
                               <w:t>Abbildung 8</w:t>
                             </w:r>
                             <w:r>
-                              <w:t>: Ergebnisdarstellung (Wahl-O-Mat, 2016)</w:t>
+                              <w:t>: Ergebnisdarstellung (</w:t>
+                            </w:r>
+                            <w:proofErr w:type="spellStart"/>
+                            <w:r>
+                              <w:t>bpb</w:t>
+                            </w:r>
+                            <w:proofErr w:type="spellEnd"/>
+                            <w:r>
+                              <w:t>, 2016)</w:t>
                             </w:r>
                           </w:p>
                         </w:txbxContent>
@@ -17210,7 +17531,15 @@
                         <w:t>Abbildung 8</w:t>
                       </w:r>
                       <w:r>
-                        <w:t>: Ergebnisdarstellung (Wahl-O-Mat, 2016)</w:t>
+                        <w:t>: Ergebnisdarstellung (</w:t>
+                      </w:r>
+                      <w:proofErr w:type="spellStart"/>
+                      <w:r>
+                        <w:t>bpb</w:t>
+                      </w:r>
+                      <w:proofErr w:type="spellEnd"/>
+                      <w:r>
+                        <w:t>, 2016)</w:t>
                       </w:r>
                     </w:p>
                   </w:txbxContent>
@@ -17254,7 +17583,7 @@
                     </pic:cNvPicPr>
                   </pic:nvPicPr>
                   <pic:blipFill>
-                    <a:blip r:embed="rId18" cstate="print">
+                    <a:blip r:embed="rId19" cstate="print">
                       <a:extLst>
                         <a:ext uri="{28A0092B-C50C-407E-A947-70E740481C1C}">
                           <a14:useLocalDpi xmlns:a14="http://schemas.microsoft.com/office/drawing/2010/main" val="0"/>
@@ -17349,7 +17678,15 @@
                               <w:t>Abbildung 7</w:t>
                             </w:r>
                             <w:r>
-                              <w:t>: Parteiauswahl (Wahl-O-Mat, 2016)</w:t>
+                              <w:t>: Parteiauswahl (</w:t>
+                            </w:r>
+                            <w:proofErr w:type="spellStart"/>
+                            <w:r>
+                              <w:t>bpb</w:t>
+                            </w:r>
+                            <w:proofErr w:type="spellEnd"/>
+                            <w:r>
+                              <w:t>, 2016)</w:t>
                             </w:r>
                           </w:p>
                         </w:txbxContent>
@@ -17384,7 +17721,15 @@
                         <w:t>Abbildung 7</w:t>
                       </w:r>
                       <w:r>
-                        <w:t>: Parteiauswahl (Wahl-O-Mat, 2016)</w:t>
+                        <w:t>: Parteiauswahl (</w:t>
+                      </w:r>
+                      <w:proofErr w:type="spellStart"/>
+                      <w:r>
+                        <w:t>bpb</w:t>
+                      </w:r>
+                      <w:proofErr w:type="spellEnd"/>
+                      <w:r>
+                        <w:t>, 2016)</w:t>
                       </w:r>
                     </w:p>
                   </w:txbxContent>
@@ -17428,7 +17773,7 @@
                     </pic:cNvPicPr>
                   </pic:nvPicPr>
                   <pic:blipFill>
-                    <a:blip r:embed="rId19">
+                    <a:blip r:embed="rId20">
                       <a:extLst>
                         <a:ext uri="{28A0092B-C50C-407E-A947-70E740481C1C}">
                           <a14:useLocalDpi xmlns:a14="http://schemas.microsoft.com/office/drawing/2010/main" val="0"/>
@@ -17517,7 +17862,15 @@
                               <w:t>Abbildung 6</w:t>
                             </w:r>
                             <w:r>
-                              <w:t>: Stern als Kennzeichen (Wahl-O-Mat, 2016)</w:t>
+                              <w:t>: Stern als Kennzeichen (</w:t>
+                            </w:r>
+                            <w:proofErr w:type="spellStart"/>
+                            <w:r>
+                              <w:t>bpb</w:t>
+                            </w:r>
+                            <w:proofErr w:type="spellEnd"/>
+                            <w:r>
+                              <w:t>, 2016)</w:t>
                             </w:r>
                           </w:p>
                         </w:txbxContent>
@@ -17552,7 +17905,15 @@
                         <w:t>Abbildung 6</w:t>
                       </w:r>
                       <w:r>
-                        <w:t>: Stern als Kennzeichen (Wahl-O-Mat, 2016)</w:t>
+                        <w:t>: Stern als Kennzeichen (</w:t>
+                      </w:r>
+                      <w:proofErr w:type="spellStart"/>
+                      <w:r>
+                        <w:t>bpb</w:t>
+                      </w:r>
+                      <w:proofErr w:type="spellEnd"/>
+                      <w:r>
+                        <w:t>, 2016)</w:t>
                       </w:r>
                     </w:p>
                   </w:txbxContent>
@@ -17596,7 +17957,7 @@
                     </pic:cNvPicPr>
                   </pic:nvPicPr>
                   <pic:blipFill>
-                    <a:blip r:embed="rId20">
+                    <a:blip r:embed="rId21">
                       <a:extLst>
                         <a:ext uri="{28A0092B-C50C-407E-A947-70E740481C1C}">
                           <a14:useLocalDpi xmlns:a14="http://schemas.microsoft.com/office/drawing/2010/main" val="0"/>
@@ -17778,7 +18139,7 @@
                     </pic:cNvPicPr>
                   </pic:nvPicPr>
                   <pic:blipFill>
-                    <a:blip r:embed="rId21">
+                    <a:blip r:embed="rId22">
                       <a:extLst>
                         <a:ext uri="{28A0092B-C50C-407E-A947-70E740481C1C}">
                           <a14:useLocalDpi xmlns:a14="http://schemas.microsoft.com/office/drawing/2010/main" val="0"/>
@@ -17863,7 +18224,15 @@
                               <w:t>Abbildung 9</w:t>
                             </w:r>
                             <w:r>
-                              <w:t>: Begründungen der Parteien (Wahl-O-Mat, 2016)</w:t>
+                              <w:t>: Begründungen der Parteien (</w:t>
+                            </w:r>
+                            <w:proofErr w:type="spellStart"/>
+                            <w:r>
+                              <w:t>bpb</w:t>
+                            </w:r>
+                            <w:proofErr w:type="spellEnd"/>
+                            <w:r>
+                              <w:t>, 2016)</w:t>
                             </w:r>
                           </w:p>
                         </w:txbxContent>
@@ -17896,7 +18265,15 @@
                         <w:t>Abbildung 9</w:t>
                       </w:r>
                       <w:r>
-                        <w:t>: Begründungen der Parteien (Wahl-O-Mat, 2016)</w:t>
+                        <w:t>: Begründungen der Parteien (</w:t>
+                      </w:r>
+                      <w:proofErr w:type="spellStart"/>
+                      <w:r>
+                        <w:t>bpb</w:t>
+                      </w:r>
+                      <w:proofErr w:type="spellEnd"/>
+                      <w:r>
+                        <w:t>, 2016)</w:t>
                       </w:r>
                     </w:p>
                   </w:txbxContent>
@@ -17938,7 +18315,7 @@
                     </pic:cNvPicPr>
                   </pic:nvPicPr>
                   <pic:blipFill>
-                    <a:blip r:embed="rId22">
+                    <a:blip r:embed="rId23">
                       <a:extLst>
                         <a:ext uri="{28A0092B-C50C-407E-A947-70E740481C1C}">
                           <a14:useLocalDpi xmlns:a14="http://schemas.microsoft.com/office/drawing/2010/main" val="0"/>
@@ -18127,7 +18504,7 @@
                     </pic:cNvPicPr>
                   </pic:nvPicPr>
                   <pic:blipFill>
-                    <a:blip r:embed="rId23" cstate="print">
+                    <a:blip r:embed="rId24" cstate="print">
                       <a:extLst>
                         <a:ext uri="{28A0092B-C50C-407E-A947-70E740481C1C}">
                           <a14:useLocalDpi xmlns:a14="http://schemas.microsoft.com/office/drawing/2010/main" val="0"/>
@@ -18190,7 +18567,7 @@
                     </pic:cNvPicPr>
                   </pic:nvPicPr>
                   <pic:blipFill>
-                    <a:blip r:embed="rId24">
+                    <a:blip r:embed="rId25">
                       <a:extLst>
                         <a:ext uri="{28A0092B-C50C-407E-A947-70E740481C1C}">
                           <a14:useLocalDpi xmlns:a14="http://schemas.microsoft.com/office/drawing/2010/main" val="0"/>
@@ -22662,7 +23039,7 @@
     </w:tbl>
     <w:p/>
     <w:sectPr>
-      <w:footerReference w:type="default" r:id="rId25"/>
+      <w:footerReference w:type="default" r:id="rId26"/>
       <w:pgSz w:w="11906" w:h="16838"/>
       <w:pgMar w:top="1417" w:right="1417" w:bottom="1134" w:left="1417" w:header="708" w:footer="708" w:gutter="0"/>
       <w:cols w:space="708"/>
@@ -22726,7 +23103,7 @@
           <w:rPr>
             <w:noProof/>
           </w:rPr>
-          <w:t>23</w:t>
+          <w:t>21</w:t>
         </w:r>
         <w:r>
           <w:fldChar w:fldCharType="end"/>
@@ -25932,7 +26309,7 @@
 </file>
 
 <file path=customXml/itemProps1.xml><?xml version="1.0" encoding="utf-8"?>
-<ds:datastoreItem xmlns:ds="http://schemas.openxmlformats.org/officeDocument/2006/customXml" ds:itemID="{E627B383-4414-41DB-8D00-2FC1AC04F944}">
+<ds:datastoreItem xmlns:ds="http://schemas.openxmlformats.org/officeDocument/2006/customXml" ds:itemID="{7E4BB2B9-76E2-46AC-B2AC-A11F8402EF29}">
   <ds:schemaRefs>
     <ds:schemaRef ds:uri="http://schemas.openxmlformats.org/officeDocument/2006/bibliography"/>
   </ds:schemaRefs>

</xml_diff>

<commit_message>
Get Thesen Service und EventBus, & Token beim Server nach auth
</commit_message>
<xml_diff>
--- a/Work in Progress/SchulzGette_KonzeptEISWS1617.docx
+++ b/Work in Progress/SchulzGette_KonzeptEISWS1617.docx
@@ -3280,8 +3280,6 @@
               <w:fldChar w:fldCharType="end"/>
             </w:r>
           </w:hyperlink>
-          <w:bookmarkStart w:id="12" w:name="_GoBack"/>
-          <w:bookmarkEnd w:id="12"/>
         </w:p>
         <w:p>
           <w:pPr>
@@ -3459,7 +3457,7 @@
           <w:sz w:val="36"/>
         </w:rPr>
       </w:pPr>
-      <w:bookmarkStart w:id="13" w:name="_Toc465440648"/>
+      <w:bookmarkStart w:id="12" w:name="_Toc465440648"/>
       <w:r>
         <w:rPr>
           <w:rFonts w:eastAsia="Times New Roman"/>
@@ -3468,7 +3466,7 @@
         <w:lastRenderedPageBreak/>
         <w:t>Exposé</w:t>
       </w:r>
-      <w:bookmarkEnd w:id="13"/>
+      <w:bookmarkEnd w:id="12"/>
     </w:p>
     <w:p>
       <w:pPr>
@@ -3478,7 +3476,7 @@
           <w:lang w:eastAsia="de-DE"/>
         </w:rPr>
       </w:pPr>
-      <w:bookmarkStart w:id="14" w:name="_Toc465440649"/>
+      <w:bookmarkStart w:id="13" w:name="_Toc465440649"/>
       <w:r>
         <w:rPr>
           <w:rFonts w:eastAsia="Times New Roman"/>
@@ -3486,7 +3484,7 @@
         </w:rPr>
         <w:t>Nutzungsproblem</w:t>
       </w:r>
-      <w:bookmarkEnd w:id="14"/>
+      <w:bookmarkEnd w:id="13"/>
     </w:p>
     <w:p>
       <w:pPr>
@@ -3500,9 +3498,9 @@
           <w:lang w:eastAsia="de-DE"/>
         </w:rPr>
       </w:pPr>
-      <w:bookmarkStart w:id="15" w:name="_Toc465087761"/>
-      <w:bookmarkStart w:id="16" w:name="_Toc465345929"/>
-      <w:bookmarkStart w:id="17" w:name="_Toc465440650"/>
+      <w:bookmarkStart w:id="14" w:name="_Toc465087761"/>
+      <w:bookmarkStart w:id="15" w:name="_Toc465345929"/>
+      <w:bookmarkStart w:id="16" w:name="_Toc465440650"/>
       <w:r>
         <w:rPr>
           <w:rFonts w:eastAsia="Times New Roman" w:cs="Times New Roman"/>
@@ -3873,7 +3871,7 @@
         </w:rPr>
         <w:t xml:space="preserve"> von den Kandidaten diskutieren</w:t>
       </w:r>
-      <w:bookmarkEnd w:id="15"/>
+      <w:bookmarkEnd w:id="14"/>
       <w:r>
         <w:rPr>
           <w:rFonts w:eastAsia="Times New Roman" w:cs="Times New Roman"/>
@@ -3883,8 +3881,8 @@
         </w:rPr>
         <w:t>.</w:t>
       </w:r>
+      <w:bookmarkEnd w:id="15"/>
       <w:bookmarkEnd w:id="16"/>
-      <w:bookmarkEnd w:id="17"/>
     </w:p>
     <w:p>
       <w:pPr>
@@ -3894,7 +3892,7 @@
           <w:lang w:eastAsia="de-DE"/>
         </w:rPr>
       </w:pPr>
-      <w:bookmarkStart w:id="18" w:name="_Toc465440651"/>
+      <w:bookmarkStart w:id="17" w:name="_Toc465440651"/>
       <w:r>
         <w:rPr>
           <w:rFonts w:eastAsia="Times New Roman"/>
@@ -3902,7 +3900,7 @@
         </w:rPr>
         <w:t>Zielsetzung</w:t>
       </w:r>
-      <w:bookmarkEnd w:id="18"/>
+      <w:bookmarkEnd w:id="17"/>
     </w:p>
     <w:p>
       <w:pPr>
@@ -3916,9 +3914,9 @@
           <w:lang w:eastAsia="de-DE"/>
         </w:rPr>
       </w:pPr>
-      <w:bookmarkStart w:id="19" w:name="_Toc465087763"/>
-      <w:bookmarkStart w:id="20" w:name="_Toc465345931"/>
-      <w:bookmarkStart w:id="21" w:name="_Toc465440652"/>
+      <w:bookmarkStart w:id="18" w:name="_Toc465087763"/>
+      <w:bookmarkStart w:id="19" w:name="_Toc465345931"/>
+      <w:bookmarkStart w:id="20" w:name="_Toc465440652"/>
       <w:r>
         <w:rPr>
           <w:rFonts w:eastAsia="Times New Roman" w:cs="Times New Roman"/>
@@ -4316,9 +4314,9 @@
         </w:rPr>
         <w:t>.</w:t>
       </w:r>
+      <w:bookmarkEnd w:id="18"/>
       <w:bookmarkEnd w:id="19"/>
       <w:bookmarkEnd w:id="20"/>
-      <w:bookmarkEnd w:id="21"/>
       <w:r>
         <w:rPr>
           <w:rFonts w:eastAsia="Times New Roman" w:cs="Times New Roman"/>
@@ -4337,7 +4335,7 @@
           <w:lang w:eastAsia="de-DE"/>
         </w:rPr>
       </w:pPr>
-      <w:bookmarkStart w:id="22" w:name="_Toc465440653"/>
+      <w:bookmarkStart w:id="21" w:name="_Toc465440653"/>
       <w:r>
         <w:rPr>
           <w:rFonts w:eastAsia="Times New Roman"/>
@@ -4345,7 +4343,7 @@
         </w:rPr>
         <w:t>Verteilte Anwendungslogik</w:t>
       </w:r>
-      <w:bookmarkEnd w:id="22"/>
+      <w:bookmarkEnd w:id="21"/>
     </w:p>
     <w:p>
       <w:pPr>
@@ -4359,9 +4357,9 @@
           <w:lang w:eastAsia="de-DE"/>
         </w:rPr>
       </w:pPr>
-      <w:bookmarkStart w:id="23" w:name="_Toc465087765"/>
-      <w:bookmarkStart w:id="24" w:name="_Toc465345933"/>
-      <w:bookmarkStart w:id="25" w:name="_Toc465440654"/>
+      <w:bookmarkStart w:id="22" w:name="_Toc465087765"/>
+      <w:bookmarkStart w:id="23" w:name="_Toc465345933"/>
+      <w:bookmarkStart w:id="24" w:name="_Toc465440654"/>
       <w:r>
         <w:rPr>
           <w:rFonts w:eastAsia="Times New Roman" w:cs="Times New Roman"/>
@@ -4596,7 +4594,7 @@
         </w:rPr>
         <w:t xml:space="preserve">jeweiligen Thesen gegeben hat. </w:t>
       </w:r>
-      <w:bookmarkEnd w:id="23"/>
+      <w:bookmarkEnd w:id="22"/>
       <w:r>
         <w:rPr>
           <w:rFonts w:eastAsia="Times New Roman" w:cs="Times New Roman"/>
@@ -4624,8 +4622,8 @@
         </w:rPr>
         <w:t xml:space="preserve"> für die jeweiligen Wahlkreise liefern.</w:t>
       </w:r>
+      <w:bookmarkEnd w:id="23"/>
       <w:bookmarkEnd w:id="24"/>
-      <w:bookmarkEnd w:id="25"/>
     </w:p>
     <w:p>
       <w:pPr>
@@ -4635,7 +4633,7 @@
           <w:lang w:eastAsia="de-DE"/>
         </w:rPr>
       </w:pPr>
-      <w:bookmarkStart w:id="26" w:name="_Toc465440655"/>
+      <w:bookmarkStart w:id="25" w:name="_Toc465440655"/>
       <w:r>
         <w:rPr>
           <w:rFonts w:eastAsia="Times New Roman"/>
@@ -4643,7 +4641,7 @@
         </w:rPr>
         <w:t>Wirtschaftliche und gesellschaftliche Relevanz</w:t>
       </w:r>
-      <w:bookmarkEnd w:id="26"/>
+      <w:bookmarkEnd w:id="25"/>
     </w:p>
     <w:p>
       <w:pPr>
@@ -4742,7 +4740,7 @@
           <w:lang w:val="en-US"/>
         </w:rPr>
       </w:pPr>
-      <w:bookmarkStart w:id="27" w:name="_Toc465440656"/>
+      <w:bookmarkStart w:id="26" w:name="_Toc465440656"/>
       <w:r>
         <w:rPr>
           <w:sz w:val="36"/>
@@ -4783,96 +4781,96 @@
         </w:rPr>
         <w:t>“</w:t>
       </w:r>
+      <w:bookmarkEnd w:id="26"/>
+    </w:p>
+    <w:p>
+      <w:pPr>
+        <w:jc w:val="both"/>
+      </w:pPr>
+      <w:r>
+        <w:t>Der Name des Systems wurde zusammengesetzt aus den Begriffen „These“, „Wahl-o-Mat“ und „P</w:t>
+      </w:r>
+      <w:r>
+        <w:t>olonaise</w:t>
+      </w:r>
+      <w:r>
+        <w:t xml:space="preserve">“. Damit soll verdeutlicht werden, dass sich Wähler mit anderen Wählern über das System anhand von Thesen zusammenschließen und damit den Kandidaten </w:t>
+      </w:r>
+      <w:r>
+        <w:t>eine Übersicht der Wünsche</w:t>
+      </w:r>
+      <w:r>
+        <w:t xml:space="preserve"> und Forderungen</w:t>
+      </w:r>
+      <w:r>
+        <w:t xml:space="preserve"> der Wähler</w:t>
+      </w:r>
+      <w:r>
+        <w:t xml:space="preserve"> geben können.</w:t>
+      </w:r>
+    </w:p>
+    <w:p/>
+    <w:p>
+      <w:pPr>
+        <w:pStyle w:val="berschrift1"/>
+        <w:rPr>
+          <w:sz w:val="36"/>
+        </w:rPr>
+      </w:pPr>
+      <w:bookmarkStart w:id="27" w:name="_Toc465440657"/>
+      <w:r>
+        <w:rPr>
+          <w:sz w:val="36"/>
+        </w:rPr>
+        <w:t>Domänenrecherche</w:t>
+      </w:r>
       <w:bookmarkEnd w:id="27"/>
     </w:p>
     <w:p>
       <w:pPr>
         <w:jc w:val="both"/>
-      </w:pPr>
-      <w:r>
-        <w:t>Der Name des Systems wurde zusammengesetzt aus den Begriffen „These“, „Wahl-o-Mat“ und „P</w:t>
-      </w:r>
-      <w:r>
-        <w:t>olonaise</w:t>
-      </w:r>
-      <w:r>
-        <w:t xml:space="preserve">“. Damit soll verdeutlicht werden, dass sich Wähler mit anderen Wählern über das System anhand von Thesen zusammenschließen und damit den Kandidaten </w:t>
-      </w:r>
-      <w:r>
-        <w:t>eine Übersicht der Wünsche</w:t>
-      </w:r>
-      <w:r>
-        <w:t xml:space="preserve"> und Forderungen</w:t>
-      </w:r>
-      <w:r>
-        <w:t xml:space="preserve"> der Wähler</w:t>
-      </w:r>
-      <w:r>
-        <w:t xml:space="preserve"> geben können.</w:t>
-      </w:r>
-    </w:p>
-    <w:p/>
-    <w:p>
-      <w:pPr>
-        <w:pStyle w:val="berschrift1"/>
-        <w:rPr>
-          <w:sz w:val="36"/>
-        </w:rPr>
-      </w:pPr>
-      <w:bookmarkStart w:id="28" w:name="_Toc465440657"/>
-      <w:r>
-        <w:rPr>
-          <w:sz w:val="36"/>
-        </w:rPr>
-        <w:t>Domänenrecherche</w:t>
+        <w:rPr>
+          <w:szCs w:val="24"/>
+        </w:rPr>
+      </w:pPr>
+      <w:r>
+        <w:rPr>
+          <w:szCs w:val="24"/>
+        </w:rPr>
+        <w:t xml:space="preserve">Im Folgenden soll zum einen die Domäne der Bundestagswahl und die des </w:t>
+      </w:r>
+      <w:proofErr w:type="spellStart"/>
+      <w:r>
+        <w:rPr>
+          <w:szCs w:val="24"/>
+        </w:rPr>
+        <w:t>Crowdsourcing</w:t>
+      </w:r>
+      <w:proofErr w:type="spellEnd"/>
+      <w:r>
+        <w:rPr>
+          <w:szCs w:val="24"/>
+        </w:rPr>
+        <w:t xml:space="preserve"> erfasst und analysiert werden und zu anderem ein Fazit gezogen werden.</w:t>
+      </w:r>
+    </w:p>
+    <w:p>
+      <w:pPr>
+        <w:rPr>
+          <w:sz w:val="24"/>
+          <w:szCs w:val="24"/>
+        </w:rPr>
+      </w:pPr>
+    </w:p>
+    <w:p>
+      <w:pPr>
+        <w:pStyle w:val="berschrift3"/>
+      </w:pPr>
+      <w:bookmarkStart w:id="28" w:name="_Toc465440658"/>
+      <w:r>
+        <w:t>Domäne Bundestagswahl</w:t>
       </w:r>
       <w:bookmarkEnd w:id="28"/>
-    </w:p>
-    <w:p>
-      <w:pPr>
-        <w:jc w:val="both"/>
-        <w:rPr>
-          <w:szCs w:val="24"/>
-        </w:rPr>
-      </w:pPr>
-      <w:r>
-        <w:rPr>
-          <w:szCs w:val="24"/>
-        </w:rPr>
-        <w:t xml:space="preserve">Im Folgenden soll zum einen die Domäne der Bundestagswahl und die des </w:t>
-      </w:r>
-      <w:proofErr w:type="spellStart"/>
-      <w:r>
-        <w:rPr>
-          <w:szCs w:val="24"/>
-        </w:rPr>
-        <w:t>Crowdsourcing</w:t>
-      </w:r>
-      <w:proofErr w:type="spellEnd"/>
-      <w:r>
-        <w:rPr>
-          <w:szCs w:val="24"/>
-        </w:rPr>
-        <w:t xml:space="preserve"> erfasst und analysiert werden und zu anderem ein Fazit gezogen werden.</w:t>
-      </w:r>
-    </w:p>
-    <w:p>
-      <w:pPr>
-        <w:rPr>
-          <w:sz w:val="24"/>
-          <w:szCs w:val="24"/>
-        </w:rPr>
-      </w:pPr>
-    </w:p>
-    <w:p>
-      <w:pPr>
-        <w:pStyle w:val="berschrift3"/>
-      </w:pPr>
-      <w:bookmarkStart w:id="29" w:name="_Toc465440658"/>
-      <w:r>
-        <w:t>Domäne Bundestagswahl</w:t>
-      </w:r>
-      <w:bookmarkEnd w:id="29"/>
     </w:p>
     <w:p>
       <w:pPr>
@@ -5170,7 +5168,7 @@
         <w:pStyle w:val="berschrift3"/>
         <w:jc w:val="both"/>
       </w:pPr>
-      <w:bookmarkStart w:id="30" w:name="_Toc465440659"/>
+      <w:bookmarkStart w:id="29" w:name="_Toc465440659"/>
       <w:r>
         <w:t xml:space="preserve">Domäne </w:t>
       </w:r>
@@ -5178,7 +5176,7 @@
       <w:r>
         <w:t>Crowdsourcing</w:t>
       </w:r>
-      <w:bookmarkEnd w:id="30"/>
+      <w:bookmarkEnd w:id="29"/>
       <w:proofErr w:type="spellEnd"/>
     </w:p>
     <w:p>
@@ -5334,11 +5332,11 @@
         <w:pStyle w:val="berschrift3"/>
         <w:jc w:val="both"/>
       </w:pPr>
-      <w:bookmarkStart w:id="31" w:name="_Toc465440660"/>
+      <w:bookmarkStart w:id="30" w:name="_Toc465440660"/>
       <w:r>
         <w:t>Fazit der Domänenrecherche</w:t>
       </w:r>
-      <w:bookmarkEnd w:id="31"/>
+      <w:bookmarkEnd w:id="30"/>
     </w:p>
     <w:p>
       <w:pPr>
@@ -5480,7 +5478,7 @@
           <w:sz w:val="36"/>
         </w:rPr>
       </w:pPr>
-      <w:bookmarkStart w:id="32" w:name="_Toc465440661"/>
+      <w:bookmarkStart w:id="31" w:name="_Toc465440661"/>
       <w:r>
         <w:rPr>
           <w:sz w:val="36"/>
@@ -5488,7 +5486,7 @@
         <w:lastRenderedPageBreak/>
         <w:t>Marktrecherche</w:t>
       </w:r>
-      <w:bookmarkEnd w:id="32"/>
+      <w:bookmarkEnd w:id="31"/>
     </w:p>
     <w:p>
       <w:pPr>
@@ -5518,7 +5516,7 @@
         <w:pStyle w:val="berschrift3"/>
         <w:jc w:val="both"/>
       </w:pPr>
-      <w:bookmarkStart w:id="33" w:name="_Toc465440662"/>
+      <w:bookmarkStart w:id="32" w:name="_Toc465440662"/>
       <w:r>
         <w:t>1.</w:t>
       </w:r>
@@ -5526,297 +5524,297 @@
         <w:tab/>
         <w:t>Wahl-O-Mat der Bundeszentrale für politische Bildung</w:t>
       </w:r>
+      <w:bookmarkEnd w:id="32"/>
+    </w:p>
+    <w:p>
+      <w:pPr>
+        <w:jc w:val="both"/>
+        <w:rPr>
+          <w:sz w:val="24"/>
+          <w:szCs w:val="24"/>
+        </w:rPr>
+      </w:pPr>
+    </w:p>
+    <w:p>
+      <w:pPr>
+        <w:jc w:val="both"/>
+        <w:rPr>
+          <w:szCs w:val="24"/>
+        </w:rPr>
+      </w:pPr>
+      <w:r>
+        <w:rPr>
+          <w:szCs w:val="24"/>
+        </w:rPr>
+        <w:t>Der Wahl-O-Mat wurde entwickelt um den Benutzern die Möglichkeit zu bieten die eigene Einstellung mit den Positionen der Parteien zu vergleichen. Dabei sollen besonders  Erst- und Zweitwähler/-inne/n angesprochen werden, da deren Wahlbeteiligung abnimmt</w:t>
+      </w:r>
+      <w:r>
+        <w:rPr>
+          <w:szCs w:val="24"/>
+        </w:rPr>
+        <w:t xml:space="preserve"> (vgl. </w:t>
+      </w:r>
+      <w:r>
+        <w:t>Marschall</w:t>
+      </w:r>
+      <w:r>
+        <w:t>, Stefan (2005))</w:t>
+      </w:r>
+      <w:r>
+        <w:rPr>
+          <w:szCs w:val="24"/>
+        </w:rPr>
+        <w:t xml:space="preserve">. Jeder der 38 vorgefertigten Thesen kann </w:t>
+      </w:r>
+      <w:r>
+        <w:rPr>
+          <w:szCs w:val="24"/>
+        </w:rPr>
+        <w:t xml:space="preserve">der </w:t>
+      </w:r>
+      <w:r>
+        <w:rPr>
+          <w:szCs w:val="24"/>
+        </w:rPr>
+        <w:t xml:space="preserve">Benutzer mit "stimme zu", "neutral" oder "stimme nicht zu" beantworten, wie es bereits zuvor die Parteien getan haben. </w:t>
+      </w:r>
+      <w:r>
+        <w:rPr>
+          <w:szCs w:val="24"/>
+        </w:rPr>
+        <w:t>Außerdem kann der Benutzer eine These übe</w:t>
+      </w:r>
+      <w:r>
+        <w:rPr>
+          <w:szCs w:val="24"/>
+        </w:rPr>
+        <w:t>rspringen, wie es in Abbildung 4</w:t>
+      </w:r>
+      <w:r>
+        <w:rPr>
+          <w:szCs w:val="24"/>
+        </w:rPr>
+        <w:t xml:space="preserve"> im Anhang</w:t>
+      </w:r>
+      <w:r>
+        <w:rPr>
+          <w:szCs w:val="24"/>
+        </w:rPr>
+        <w:t xml:space="preserve"> zu sehen ist.</w:t>
+      </w:r>
+      <w:r>
+        <w:rPr>
+          <w:szCs w:val="24"/>
+        </w:rPr>
+        <w:t xml:space="preserve"> </w:t>
+      </w:r>
+      <w:r>
+        <w:rPr>
+          <w:szCs w:val="24"/>
+        </w:rPr>
+        <w:t xml:space="preserve">Hinzukommt, dass </w:t>
+      </w:r>
+      <w:r>
+        <w:rPr>
+          <w:szCs w:val="24"/>
+        </w:rPr>
+        <w:t xml:space="preserve">der Nutzer die Möglichkeit </w:t>
+      </w:r>
+      <w:r>
+        <w:rPr>
+          <w:szCs w:val="24"/>
+        </w:rPr>
+        <w:t xml:space="preserve">hat, </w:t>
+      </w:r>
+      <w:r>
+        <w:rPr>
+          <w:szCs w:val="24"/>
+        </w:rPr>
+        <w:t xml:space="preserve">ihm </w:t>
+      </w:r>
+      <w:r>
+        <w:rPr>
+          <w:szCs w:val="24"/>
+        </w:rPr>
+        <w:t xml:space="preserve">persönlich </w:t>
+      </w:r>
+      <w:r>
+        <w:rPr>
+          <w:szCs w:val="24"/>
+        </w:rPr>
+        <w:t>wichtige Thesen zu markieren, die bei der Berechnung besonders gewichtet werden sollen</w:t>
+      </w:r>
+      <w:r>
+        <w:rPr>
+          <w:szCs w:val="24"/>
+        </w:rPr>
+        <w:t xml:space="preserve"> (siehe Abbildung </w:t>
+      </w:r>
+      <w:r>
+        <w:rPr>
+          <w:szCs w:val="24"/>
+        </w:rPr>
+        <w:t>5</w:t>
+      </w:r>
+      <w:r>
+        <w:rPr>
+          <w:szCs w:val="24"/>
+        </w:rPr>
+        <w:t xml:space="preserve"> &amp; </w:t>
+      </w:r>
+      <w:r>
+        <w:rPr>
+          <w:szCs w:val="24"/>
+        </w:rPr>
+        <w:t>6</w:t>
+      </w:r>
+      <w:r>
+        <w:rPr>
+          <w:szCs w:val="24"/>
+        </w:rPr>
+        <w:t xml:space="preserve"> im Anhang</w:t>
+      </w:r>
+      <w:r>
+        <w:rPr>
+          <w:szCs w:val="24"/>
+        </w:rPr>
+        <w:t>)</w:t>
+      </w:r>
+      <w:r>
+        <w:rPr>
+          <w:szCs w:val="24"/>
+        </w:rPr>
+        <w:t>. Anschließend können bis zu acht Parteien für die Auswertung vom Benutzer ausgewählt werden</w:t>
+      </w:r>
+      <w:r>
+        <w:rPr>
+          <w:szCs w:val="24"/>
+        </w:rPr>
+        <w:t xml:space="preserve"> (siehe Abbildung </w:t>
+      </w:r>
+      <w:r>
+        <w:rPr>
+          <w:szCs w:val="24"/>
+        </w:rPr>
+        <w:t>7</w:t>
+      </w:r>
+      <w:r>
+        <w:rPr>
+          <w:szCs w:val="24"/>
+        </w:rPr>
+        <w:t xml:space="preserve"> im Anhang</w:t>
+      </w:r>
+      <w:r>
+        <w:rPr>
+          <w:szCs w:val="24"/>
+        </w:rPr>
+        <w:t>)</w:t>
+      </w:r>
+      <w:r>
+        <w:rPr>
+          <w:szCs w:val="24"/>
+        </w:rPr>
+        <w:t xml:space="preserve"> und der Wahl-O-Mat ermittelt die Übereinstimmung zwischen den Stellungnahmen der Parteien und den Positionen des Nutzers und stellt die Parteien in abnehmender Reihenfolge im Grad der Übereinstimmung dar</w:t>
+      </w:r>
+      <w:r>
+        <w:rPr>
+          <w:szCs w:val="24"/>
+        </w:rPr>
+        <w:t xml:space="preserve"> (siehe Abbildung </w:t>
+      </w:r>
+      <w:r>
+        <w:rPr>
+          <w:szCs w:val="24"/>
+        </w:rPr>
+        <w:t>8</w:t>
+      </w:r>
+      <w:r>
+        <w:rPr>
+          <w:szCs w:val="24"/>
+        </w:rPr>
+        <w:t xml:space="preserve"> im Anhang</w:t>
+      </w:r>
+      <w:r>
+        <w:rPr>
+          <w:szCs w:val="24"/>
+        </w:rPr>
+        <w:t>)</w:t>
+      </w:r>
+      <w:r>
+        <w:rPr>
+          <w:szCs w:val="24"/>
+        </w:rPr>
+        <w:t>. Hinzukommt die Möglichkeit in einer Detailauswertung die eigenen Ansichten zu den Thesen mit den</w:t>
+      </w:r>
+      <w:r>
+        <w:rPr>
+          <w:color w:val="FF0000"/>
+          <w:szCs w:val="24"/>
+        </w:rPr>
+        <w:t xml:space="preserve"> </w:t>
+      </w:r>
+      <w:r>
+        <w:rPr>
+          <w:szCs w:val="24"/>
+        </w:rPr>
+        <w:t>Standpunkten jeder einzelnen Partei zu vergleichen und dabei die Begründungen der jeweiligen Partei zu sehen</w:t>
+      </w:r>
+      <w:r>
+        <w:rPr>
+          <w:szCs w:val="24"/>
+        </w:rPr>
+        <w:t xml:space="preserve"> (siehe Abbildung </w:t>
+      </w:r>
+      <w:r>
+        <w:rPr>
+          <w:szCs w:val="24"/>
+        </w:rPr>
+        <w:t>9</w:t>
+      </w:r>
+      <w:r>
+        <w:rPr>
+          <w:szCs w:val="24"/>
+        </w:rPr>
+        <w:t xml:space="preserve"> im Anhang</w:t>
+      </w:r>
+      <w:r>
+        <w:rPr>
+          <w:szCs w:val="24"/>
+        </w:rPr>
+        <w:t>)</w:t>
+      </w:r>
+      <w:r>
+        <w:rPr>
+          <w:szCs w:val="24"/>
+        </w:rPr>
+        <w:t xml:space="preserve">. </w:t>
+      </w:r>
+      <w:r>
+        <w:rPr>
+          <w:szCs w:val="24"/>
+        </w:rPr>
+        <w:t xml:space="preserve"> </w:t>
+      </w:r>
+    </w:p>
+    <w:p>
+      <w:pPr>
+        <w:rPr>
+          <w:sz w:val="24"/>
+          <w:szCs w:val="24"/>
+        </w:rPr>
+      </w:pPr>
+    </w:p>
+    <w:p>
+      <w:pPr>
+        <w:pStyle w:val="berschrift3"/>
+      </w:pPr>
+      <w:bookmarkStart w:id="33" w:name="_Toc465345942"/>
+      <w:bookmarkStart w:id="34" w:name="_Toc465440663"/>
+      <w:r>
+        <w:t>Vorteile :</w:t>
+      </w:r>
       <w:bookmarkEnd w:id="33"/>
-    </w:p>
-    <w:p>
-      <w:pPr>
-        <w:jc w:val="both"/>
-        <w:rPr>
-          <w:sz w:val="24"/>
-          <w:szCs w:val="24"/>
-        </w:rPr>
-      </w:pPr>
-    </w:p>
-    <w:p>
-      <w:pPr>
-        <w:jc w:val="both"/>
-        <w:rPr>
-          <w:szCs w:val="24"/>
-        </w:rPr>
-      </w:pPr>
-      <w:r>
-        <w:rPr>
-          <w:szCs w:val="24"/>
-        </w:rPr>
-        <w:t>Der Wahl-O-Mat wurde entwickelt um den Benutzern die Möglichkeit zu bieten die eigene Einstellung mit den Positionen der Parteien zu vergleichen. Dabei sollen besonders  Erst- und Zweitwähler/-inne/n angesprochen werden, da deren Wahlbeteiligung abnimmt</w:t>
-      </w:r>
-      <w:r>
-        <w:rPr>
-          <w:szCs w:val="24"/>
-        </w:rPr>
-        <w:t xml:space="preserve"> (vgl. </w:t>
-      </w:r>
-      <w:r>
-        <w:t>Marschall</w:t>
-      </w:r>
-      <w:r>
-        <w:t>, Stefan (2005))</w:t>
-      </w:r>
-      <w:r>
-        <w:rPr>
-          <w:szCs w:val="24"/>
-        </w:rPr>
-        <w:t xml:space="preserve">. Jeder der 38 vorgefertigten Thesen kann </w:t>
-      </w:r>
-      <w:r>
-        <w:rPr>
-          <w:szCs w:val="24"/>
-        </w:rPr>
-        <w:t xml:space="preserve">der </w:t>
-      </w:r>
-      <w:r>
-        <w:rPr>
-          <w:szCs w:val="24"/>
-        </w:rPr>
-        <w:t xml:space="preserve">Benutzer mit "stimme zu", "neutral" oder "stimme nicht zu" beantworten, wie es bereits zuvor die Parteien getan haben. </w:t>
-      </w:r>
-      <w:r>
-        <w:rPr>
-          <w:szCs w:val="24"/>
-        </w:rPr>
-        <w:t>Außerdem kann der Benutzer eine These übe</w:t>
-      </w:r>
-      <w:r>
-        <w:rPr>
-          <w:szCs w:val="24"/>
-        </w:rPr>
-        <w:t>rspringen, wie es in Abbildung 4</w:t>
-      </w:r>
-      <w:r>
-        <w:rPr>
-          <w:szCs w:val="24"/>
-        </w:rPr>
-        <w:t xml:space="preserve"> im Anhang</w:t>
-      </w:r>
-      <w:r>
-        <w:rPr>
-          <w:szCs w:val="24"/>
-        </w:rPr>
-        <w:t xml:space="preserve"> zu sehen ist.</w:t>
-      </w:r>
-      <w:r>
-        <w:rPr>
-          <w:szCs w:val="24"/>
-        </w:rPr>
-        <w:t xml:space="preserve"> </w:t>
-      </w:r>
-      <w:r>
-        <w:rPr>
-          <w:szCs w:val="24"/>
-        </w:rPr>
-        <w:t xml:space="preserve">Hinzukommt, dass </w:t>
-      </w:r>
-      <w:r>
-        <w:rPr>
-          <w:szCs w:val="24"/>
-        </w:rPr>
-        <w:t xml:space="preserve">der Nutzer die Möglichkeit </w:t>
-      </w:r>
-      <w:r>
-        <w:rPr>
-          <w:szCs w:val="24"/>
-        </w:rPr>
-        <w:t xml:space="preserve">hat, </w:t>
-      </w:r>
-      <w:r>
-        <w:rPr>
-          <w:szCs w:val="24"/>
-        </w:rPr>
-        <w:t xml:space="preserve">ihm </w:t>
-      </w:r>
-      <w:r>
-        <w:rPr>
-          <w:szCs w:val="24"/>
-        </w:rPr>
-        <w:t xml:space="preserve">persönlich </w:t>
-      </w:r>
-      <w:r>
-        <w:rPr>
-          <w:szCs w:val="24"/>
-        </w:rPr>
-        <w:t>wichtige Thesen zu markieren, die bei der Berechnung besonders gewichtet werden sollen</w:t>
-      </w:r>
-      <w:r>
-        <w:rPr>
-          <w:szCs w:val="24"/>
-        </w:rPr>
-        <w:t xml:space="preserve"> (siehe Abbildung </w:t>
-      </w:r>
-      <w:r>
-        <w:rPr>
-          <w:szCs w:val="24"/>
-        </w:rPr>
-        <w:t>5</w:t>
-      </w:r>
-      <w:r>
-        <w:rPr>
-          <w:szCs w:val="24"/>
-        </w:rPr>
-        <w:t xml:space="preserve"> &amp; </w:t>
-      </w:r>
-      <w:r>
-        <w:rPr>
-          <w:szCs w:val="24"/>
-        </w:rPr>
-        <w:t>6</w:t>
-      </w:r>
-      <w:r>
-        <w:rPr>
-          <w:szCs w:val="24"/>
-        </w:rPr>
-        <w:t xml:space="preserve"> im Anhang</w:t>
-      </w:r>
-      <w:r>
-        <w:rPr>
-          <w:szCs w:val="24"/>
-        </w:rPr>
-        <w:t>)</w:t>
-      </w:r>
-      <w:r>
-        <w:rPr>
-          <w:szCs w:val="24"/>
-        </w:rPr>
-        <w:t>. Anschließend können bis zu acht Parteien für die Auswertung vom Benutzer ausgewählt werden</w:t>
-      </w:r>
-      <w:r>
-        <w:rPr>
-          <w:szCs w:val="24"/>
-        </w:rPr>
-        <w:t xml:space="preserve"> (siehe Abbildung </w:t>
-      </w:r>
-      <w:r>
-        <w:rPr>
-          <w:szCs w:val="24"/>
-        </w:rPr>
-        <w:t>7</w:t>
-      </w:r>
-      <w:r>
-        <w:rPr>
-          <w:szCs w:val="24"/>
-        </w:rPr>
-        <w:t xml:space="preserve"> im Anhang</w:t>
-      </w:r>
-      <w:r>
-        <w:rPr>
-          <w:szCs w:val="24"/>
-        </w:rPr>
-        <w:t>)</w:t>
-      </w:r>
-      <w:r>
-        <w:rPr>
-          <w:szCs w:val="24"/>
-        </w:rPr>
-        <w:t xml:space="preserve"> und der Wahl-O-Mat ermittelt die Übereinstimmung zwischen den Stellungnahmen der Parteien und den Positionen des Nutzers und stellt die Parteien in abnehmender Reihenfolge im Grad der Übereinstimmung dar</w:t>
-      </w:r>
-      <w:r>
-        <w:rPr>
-          <w:szCs w:val="24"/>
-        </w:rPr>
-        <w:t xml:space="preserve"> (siehe Abbildung </w:t>
-      </w:r>
-      <w:r>
-        <w:rPr>
-          <w:szCs w:val="24"/>
-        </w:rPr>
-        <w:t>8</w:t>
-      </w:r>
-      <w:r>
-        <w:rPr>
-          <w:szCs w:val="24"/>
-        </w:rPr>
-        <w:t xml:space="preserve"> im Anhang</w:t>
-      </w:r>
-      <w:r>
-        <w:rPr>
-          <w:szCs w:val="24"/>
-        </w:rPr>
-        <w:t>)</w:t>
-      </w:r>
-      <w:r>
-        <w:rPr>
-          <w:szCs w:val="24"/>
-        </w:rPr>
-        <w:t>. Hinzukommt die Möglichkeit in einer Detailauswertung die eigenen Ansichten zu den Thesen mit den</w:t>
-      </w:r>
-      <w:r>
-        <w:rPr>
-          <w:color w:val="FF0000"/>
-          <w:szCs w:val="24"/>
-        </w:rPr>
-        <w:t xml:space="preserve"> </w:t>
-      </w:r>
-      <w:r>
-        <w:rPr>
-          <w:szCs w:val="24"/>
-        </w:rPr>
-        <w:t>Standpunkten jeder einzelnen Partei zu vergleichen und dabei die Begründungen der jeweiligen Partei zu sehen</w:t>
-      </w:r>
-      <w:r>
-        <w:rPr>
-          <w:szCs w:val="24"/>
-        </w:rPr>
-        <w:t xml:space="preserve"> (siehe Abbildung </w:t>
-      </w:r>
-      <w:r>
-        <w:rPr>
-          <w:szCs w:val="24"/>
-        </w:rPr>
-        <w:t>9</w:t>
-      </w:r>
-      <w:r>
-        <w:rPr>
-          <w:szCs w:val="24"/>
-        </w:rPr>
-        <w:t xml:space="preserve"> im Anhang</w:t>
-      </w:r>
-      <w:r>
-        <w:rPr>
-          <w:szCs w:val="24"/>
-        </w:rPr>
-        <w:t>)</w:t>
-      </w:r>
-      <w:r>
-        <w:rPr>
-          <w:szCs w:val="24"/>
-        </w:rPr>
-        <w:t xml:space="preserve">. </w:t>
-      </w:r>
-      <w:r>
-        <w:rPr>
-          <w:szCs w:val="24"/>
-        </w:rPr>
-        <w:t xml:space="preserve"> </w:t>
-      </w:r>
-    </w:p>
-    <w:p>
-      <w:pPr>
-        <w:rPr>
-          <w:sz w:val="24"/>
-          <w:szCs w:val="24"/>
-        </w:rPr>
-      </w:pPr>
-    </w:p>
-    <w:p>
-      <w:pPr>
-        <w:pStyle w:val="berschrift3"/>
-      </w:pPr>
-      <w:bookmarkStart w:id="34" w:name="_Toc465345942"/>
-      <w:bookmarkStart w:id="35" w:name="_Toc465440663"/>
-      <w:r>
-        <w:t>Vorteile :</w:t>
-      </w:r>
       <w:bookmarkEnd w:id="34"/>
-      <w:bookmarkEnd w:id="35"/>
       <w:r>
         <w:t xml:space="preserve"> </w:t>
       </w:r>
@@ -5851,13 +5849,13 @@
       <w:pPr>
         <w:pStyle w:val="berschrift3"/>
       </w:pPr>
-      <w:bookmarkStart w:id="36" w:name="_Toc465345943"/>
-      <w:bookmarkStart w:id="37" w:name="_Toc465440664"/>
+      <w:bookmarkStart w:id="35" w:name="_Toc465345943"/>
+      <w:bookmarkStart w:id="36" w:name="_Toc465440664"/>
       <w:r>
         <w:t>Nachteile:</w:t>
       </w:r>
+      <w:bookmarkEnd w:id="35"/>
       <w:bookmarkEnd w:id="36"/>
-      <w:bookmarkEnd w:id="37"/>
     </w:p>
     <w:p>
       <w:pPr>
@@ -5993,7 +5991,7 @@
       <w:pPr>
         <w:pStyle w:val="berschrift3"/>
       </w:pPr>
-      <w:bookmarkStart w:id="38" w:name="_Toc465440665"/>
+      <w:bookmarkStart w:id="37" w:name="_Toc465440665"/>
       <w:r>
         <w:lastRenderedPageBreak/>
         <w:t>2.</w:t>
@@ -6002,49 +6000,49 @@
         <w:tab/>
         <w:t>www.erststimme2013.de</w:t>
       </w:r>
+      <w:bookmarkEnd w:id="37"/>
+    </w:p>
+    <w:p>
+      <w:pPr>
+        <w:rPr>
+          <w:sz w:val="24"/>
+          <w:szCs w:val="24"/>
+        </w:rPr>
+      </w:pPr>
+    </w:p>
+    <w:p>
+      <w:pPr>
+        <w:jc w:val="both"/>
+        <w:rPr>
+          <w:szCs w:val="24"/>
+        </w:rPr>
+      </w:pPr>
+      <w:r>
+        <w:rPr>
+          <w:szCs w:val="24"/>
+        </w:rPr>
+        <w:t>Die Webseite www.erststimme2013.de war eine Online-Wahlhilfe von Studierenden der Universität Bremen zur Bundestagswahl 2013 und sollte ein Informationsangebot über die Direktkandidatinnen und Direktkandidaten der Wahlkreise Bremen I und Bremen II  und Osterholz-Verden zur Verfügung stellen. Wie beim oben beschriebenen Wahl-O-Mat gab es 20 Thesen zu denen sich die Nutzer positionieren konnten. Außerdem gab es zu den einzelnen Kandidaten eine Profilseite mit Angaben zur Person, sowie deren Antworten und optionale Kommentare zu den einzelnen Thesen. Laut eigenen Angaben wurde die Wahlhilfe von 5773 Nutzern bis zur Bundestagswahl 2013 benutzt. Nach der Wahl ging die Wahlhilfe offline und es wurde die Auswertung der Umfrage und Nutzeranalyse veröffentlicht.</w:t>
+      </w:r>
+    </w:p>
+    <w:p>
+      <w:pPr>
+        <w:rPr>
+          <w:sz w:val="24"/>
+          <w:szCs w:val="24"/>
+        </w:rPr>
+      </w:pPr>
+    </w:p>
+    <w:p>
+      <w:pPr>
+        <w:pStyle w:val="berschrift3"/>
+      </w:pPr>
+      <w:bookmarkStart w:id="38" w:name="_Toc465345945"/>
+      <w:bookmarkStart w:id="39" w:name="_Toc465440666"/>
+      <w:r>
+        <w:t>Vorteile :</w:t>
+      </w:r>
       <w:bookmarkEnd w:id="38"/>
-    </w:p>
-    <w:p>
-      <w:pPr>
-        <w:rPr>
-          <w:sz w:val="24"/>
-          <w:szCs w:val="24"/>
-        </w:rPr>
-      </w:pPr>
-    </w:p>
-    <w:p>
-      <w:pPr>
-        <w:jc w:val="both"/>
-        <w:rPr>
-          <w:szCs w:val="24"/>
-        </w:rPr>
-      </w:pPr>
-      <w:r>
-        <w:rPr>
-          <w:szCs w:val="24"/>
-        </w:rPr>
-        <w:t>Die Webseite www.erststimme2013.de war eine Online-Wahlhilfe von Studierenden der Universität Bremen zur Bundestagswahl 2013 und sollte ein Informationsangebot über die Direktkandidatinnen und Direktkandidaten der Wahlkreise Bremen I und Bremen II  und Osterholz-Verden zur Verfügung stellen. Wie beim oben beschriebenen Wahl-O-Mat gab es 20 Thesen zu denen sich die Nutzer positionieren konnten. Außerdem gab es zu den einzelnen Kandidaten eine Profilseite mit Angaben zur Person, sowie deren Antworten und optionale Kommentare zu den einzelnen Thesen. Laut eigenen Angaben wurde die Wahlhilfe von 5773 Nutzern bis zur Bundestagswahl 2013 benutzt. Nach der Wahl ging die Wahlhilfe offline und es wurde die Auswertung der Umfrage und Nutzeranalyse veröffentlicht.</w:t>
-      </w:r>
-    </w:p>
-    <w:p>
-      <w:pPr>
-        <w:rPr>
-          <w:sz w:val="24"/>
-          <w:szCs w:val="24"/>
-        </w:rPr>
-      </w:pPr>
-    </w:p>
-    <w:p>
-      <w:pPr>
-        <w:pStyle w:val="berschrift3"/>
-      </w:pPr>
-      <w:bookmarkStart w:id="39" w:name="_Toc465345945"/>
-      <w:bookmarkStart w:id="40" w:name="_Toc465440666"/>
-      <w:r>
-        <w:t>Vorteile :</w:t>
-      </w:r>
       <w:bookmarkEnd w:id="39"/>
-      <w:bookmarkEnd w:id="40"/>
       <w:r>
         <w:t xml:space="preserve"> </w:t>
       </w:r>
@@ -6098,13 +6096,13 @@
       <w:pPr>
         <w:pStyle w:val="berschrift3"/>
       </w:pPr>
-      <w:bookmarkStart w:id="41" w:name="_Toc465345946"/>
-      <w:bookmarkStart w:id="42" w:name="_Toc465440667"/>
+      <w:bookmarkStart w:id="40" w:name="_Toc465345946"/>
+      <w:bookmarkStart w:id="41" w:name="_Toc465440667"/>
       <w:r>
         <w:t>Nachteile:</w:t>
       </w:r>
+      <w:bookmarkEnd w:id="40"/>
       <w:bookmarkEnd w:id="41"/>
-      <w:bookmarkEnd w:id="42"/>
     </w:p>
     <w:p>
       <w:pPr>
@@ -6216,7 +6214,7 @@
       <w:pPr>
         <w:pStyle w:val="berschrift3"/>
       </w:pPr>
-      <w:bookmarkStart w:id="43" w:name="_Toc465440668"/>
+      <w:bookmarkStart w:id="42" w:name="_Toc465440668"/>
       <w:r>
         <w:t>3.</w:t>
       </w:r>
@@ -6224,7 +6222,7 @@
         <w:tab/>
         <w:t>www.parteivergleich.eu</w:t>
       </w:r>
-      <w:bookmarkEnd w:id="43"/>
+      <w:bookmarkEnd w:id="42"/>
     </w:p>
     <w:p>
       <w:pPr>
@@ -6371,13 +6369,13 @@
       <w:pPr>
         <w:pStyle w:val="berschrift3"/>
       </w:pPr>
-      <w:bookmarkStart w:id="44" w:name="_Toc465345948"/>
-      <w:bookmarkStart w:id="45" w:name="_Toc465440669"/>
+      <w:bookmarkStart w:id="43" w:name="_Toc465345948"/>
+      <w:bookmarkStart w:id="44" w:name="_Toc465440669"/>
       <w:r>
         <w:t>Vorteile:</w:t>
       </w:r>
+      <w:bookmarkEnd w:id="43"/>
       <w:bookmarkEnd w:id="44"/>
-      <w:bookmarkEnd w:id="45"/>
     </w:p>
     <w:p>
       <w:pPr>
@@ -6471,13 +6469,13 @@
       <w:pPr>
         <w:pStyle w:val="berschrift3"/>
       </w:pPr>
-      <w:bookmarkStart w:id="46" w:name="_Toc465345949"/>
-      <w:bookmarkStart w:id="47" w:name="_Toc465440670"/>
+      <w:bookmarkStart w:id="45" w:name="_Toc465345949"/>
+      <w:bookmarkStart w:id="46" w:name="_Toc465440670"/>
       <w:r>
         <w:t>Nachteile:</w:t>
       </w:r>
+      <w:bookmarkEnd w:id="45"/>
       <w:bookmarkEnd w:id="46"/>
-      <w:bookmarkEnd w:id="47"/>
     </w:p>
     <w:p>
       <w:pPr>
@@ -6589,14 +6587,14 @@
       <w:pPr>
         <w:pStyle w:val="berschrift3"/>
       </w:pPr>
-      <w:bookmarkStart w:id="48" w:name="_Toc465440671"/>
+      <w:bookmarkStart w:id="47" w:name="_Toc465440671"/>
       <w:r>
         <w:t>Fazit</w:t>
       </w:r>
       <w:r>
         <w:t xml:space="preserve"> der Marktrecherche</w:t>
       </w:r>
-      <w:bookmarkEnd w:id="48"/>
+      <w:bookmarkEnd w:id="47"/>
     </w:p>
     <w:p>
       <w:pPr>
@@ -6735,7 +6733,7 @@
           <w:sz w:val="36"/>
         </w:rPr>
       </w:pPr>
-      <w:bookmarkStart w:id="49" w:name="_Toc465440672"/>
+      <w:bookmarkStart w:id="48" w:name="_Toc465440672"/>
       <w:r>
         <w:rPr>
           <w:sz w:val="36"/>
@@ -6743,7 +6741,7 @@
         <w:lastRenderedPageBreak/>
         <w:t>Alleinstellungsmerkmale</w:t>
       </w:r>
-      <w:bookmarkEnd w:id="49"/>
+      <w:bookmarkEnd w:id="48"/>
     </w:p>
     <w:p/>
     <w:p>
@@ -6771,73 +6769,73 @@
         <w:pStyle w:val="berschrift3"/>
         <w:jc w:val="both"/>
       </w:pPr>
-      <w:bookmarkStart w:id="50" w:name="_Toc465345952"/>
-      <w:bookmarkStart w:id="51" w:name="_Toc465440673"/>
+      <w:bookmarkStart w:id="49" w:name="_Toc465345952"/>
+      <w:bookmarkStart w:id="50" w:name="_Toc465440673"/>
       <w:r>
         <w:t>Benutzer haben die Möglichkeit eigene Thesen zu formulieren und diese den Kandidaten eines Wahlkreises zu stellen</w:t>
       </w:r>
+      <w:bookmarkEnd w:id="49"/>
+      <w:r>
+        <w:t>, sodass die Kandidaten eine Stellung (pro/neutral/contra) dazu einnehmen können.</w:t>
+      </w:r>
       <w:bookmarkEnd w:id="50"/>
-      <w:r>
-        <w:t>, sodass die Kandidaten eine Stellung (pro/neutral/contra) dazu einnehmen können.</w:t>
+    </w:p>
+    <w:p>
+      <w:pPr>
+        <w:jc w:val="both"/>
+      </w:pPr>
+    </w:p>
+    <w:p>
+      <w:pPr>
+        <w:jc w:val="both"/>
+      </w:pPr>
+      <w:r>
+        <w:t>Eigene Thesen zu formulieren, ist eine Form der freien Meinungsäußerung</w:t>
+      </w:r>
+      <w:r>
+        <w:t>, welche den politischen Diskurs und damit auch die Demokratie fördert. Nur durch redaktionelle vorgefertigte Thesen können viele Themen, welche</w:t>
+      </w:r>
+      <w:r>
+        <w:t xml:space="preserve"> den Wählern wichtig sind,</w:t>
+      </w:r>
+      <w:r>
+        <w:t xml:space="preserve"> nicht berücksichtig werden. </w:t>
+      </w:r>
+      <w:r>
+        <w:t>Durch die Formulierung von eigenen Thesen können die Wähler den Kandidaten ihre politischen Wünsche</w:t>
+      </w:r>
+      <w:r>
+        <w:t xml:space="preserve"> und Forderungen</w:t>
+      </w:r>
+      <w:r>
+        <w:t xml:space="preserve"> äußern.</w:t>
+      </w:r>
+      <w:bookmarkStart w:id="51" w:name="_Toc465345953"/>
+      <w:r>
+        <w:t xml:space="preserve"> Anschließend </w:t>
+      </w:r>
+      <w:r>
+        <w:t xml:space="preserve">können </w:t>
+      </w:r>
+      <w:r>
+        <w:t xml:space="preserve">die Wähler die </w:t>
+      </w:r>
+      <w:r>
+        <w:t>The</w:t>
+      </w:r>
+      <w:r>
+        <w:t>sen bewerten und das System könnte</w:t>
+      </w:r>
+      <w:r>
+        <w:t xml:space="preserve"> diese dann nach Beliebtheit </w:t>
+      </w:r>
+      <w:r>
+        <w:t xml:space="preserve">innerhalb einer Kategorie </w:t>
+      </w:r>
+      <w:r>
+        <w:t>sortieren</w:t>
       </w:r>
       <w:bookmarkEnd w:id="51"/>
-    </w:p>
-    <w:p>
-      <w:pPr>
-        <w:jc w:val="both"/>
-      </w:pPr>
-    </w:p>
-    <w:p>
-      <w:pPr>
-        <w:jc w:val="both"/>
-      </w:pPr>
-      <w:r>
-        <w:t>Eigene Thesen zu formulieren, ist eine Form der freien Meinungsäußerung</w:t>
-      </w:r>
-      <w:r>
-        <w:t>, welche den politischen Diskurs und damit auch die Demokratie fördert. Nur durch redaktionelle vorgefertigte Thesen können viele Themen, welche</w:t>
-      </w:r>
-      <w:r>
-        <w:t xml:space="preserve"> den Wählern wichtig sind,</w:t>
-      </w:r>
-      <w:r>
-        <w:t xml:space="preserve"> nicht berücksichtig werden. </w:t>
-      </w:r>
-      <w:r>
-        <w:t>Durch die Formulierung von eigenen Thesen können die Wähler den Kandidaten ihre politischen Wünsche</w:t>
-      </w:r>
-      <w:r>
-        <w:t xml:space="preserve"> und Forderungen</w:t>
-      </w:r>
-      <w:r>
-        <w:t xml:space="preserve"> äußern.</w:t>
-      </w:r>
-      <w:bookmarkStart w:id="52" w:name="_Toc465345953"/>
-      <w:r>
-        <w:t xml:space="preserve"> Anschließend </w:t>
-      </w:r>
-      <w:r>
-        <w:t xml:space="preserve">können </w:t>
-      </w:r>
-      <w:r>
-        <w:t xml:space="preserve">die Wähler die </w:t>
-      </w:r>
-      <w:r>
-        <w:t>The</w:t>
-      </w:r>
-      <w:r>
-        <w:t>sen bewerten und das System könnte</w:t>
-      </w:r>
-      <w:r>
-        <w:t xml:space="preserve"> diese dann nach Beliebtheit </w:t>
-      </w:r>
-      <w:r>
-        <w:t xml:space="preserve">innerhalb einer Kategorie </w:t>
-      </w:r>
-      <w:r>
-        <w:t>sortieren</w:t>
-      </w:r>
-      <w:bookmarkEnd w:id="52"/>
       <w:r>
         <w:t xml:space="preserve">. Dadurch </w:t>
       </w:r>
@@ -7000,7 +6998,7 @@
           <w:sz w:val="36"/>
         </w:rPr>
       </w:pPr>
-      <w:bookmarkStart w:id="53" w:name="_Toc465440674"/>
+      <w:bookmarkStart w:id="52" w:name="_Toc465440674"/>
       <w:r>
         <w:rPr>
           <w:sz w:val="36"/>
@@ -7008,7 +7006,7 @@
         <w:lastRenderedPageBreak/>
         <w:t>Zielhierarchie</w:t>
       </w:r>
-      <w:bookmarkEnd w:id="53"/>
+      <w:bookmarkEnd w:id="52"/>
     </w:p>
     <w:p>
       <w:pPr>
@@ -7084,13 +7082,13 @@
         <w:pStyle w:val="berschrift3"/>
         <w:jc w:val="both"/>
       </w:pPr>
-      <w:bookmarkStart w:id="54" w:name="_Toc465345958"/>
-      <w:bookmarkStart w:id="55" w:name="_Toc465440675"/>
+      <w:bookmarkStart w:id="53" w:name="_Toc465345958"/>
+      <w:bookmarkStart w:id="54" w:name="_Toc465440675"/>
       <w:r>
         <w:t>Strategisches Ziel</w:t>
       </w:r>
+      <w:bookmarkEnd w:id="53"/>
       <w:bookmarkEnd w:id="54"/>
-      <w:bookmarkEnd w:id="55"/>
       <w:r>
         <w:t xml:space="preserve"> </w:t>
       </w:r>
@@ -7107,7 +7105,7 @@
       <w:r>
         <w:t>Die Kommunikation zwischen Wähler und Kandidaten soll in Bezug auf den aktuellen Zustand verbessert werden.</w:t>
       </w:r>
-      <w:bookmarkStart w:id="56" w:name="_Toc465345959"/>
+      <w:bookmarkStart w:id="55" w:name="_Toc465345959"/>
     </w:p>
     <w:p>
       <w:pPr>
@@ -7115,12 +7113,12 @@
         <w:ind w:firstLine="360"/>
         <w:jc w:val="both"/>
       </w:pPr>
-      <w:bookmarkStart w:id="57" w:name="_Toc465440676"/>
+      <w:bookmarkStart w:id="56" w:name="_Toc465440676"/>
       <w:r>
         <w:t>Taktisches Ziel</w:t>
       </w:r>
+      <w:bookmarkEnd w:id="55"/>
       <w:bookmarkEnd w:id="56"/>
-      <w:bookmarkEnd w:id="57"/>
     </w:p>
     <w:p>
       <w:pPr>
@@ -7189,11 +7187,11 @@
           <w:szCs w:val="22"/>
         </w:rPr>
       </w:pPr>
-      <w:bookmarkStart w:id="58" w:name="_Toc465440677"/>
+      <w:bookmarkStart w:id="57" w:name="_Toc465440677"/>
       <w:r>
         <w:t>Operatives Ziel</w:t>
       </w:r>
-      <w:bookmarkEnd w:id="58"/>
+      <w:bookmarkEnd w:id="57"/>
       <w:r>
         <w:t xml:space="preserve"> </w:t>
       </w:r>
@@ -7669,7 +7667,7 @@
           <w:sz w:val="36"/>
         </w:rPr>
       </w:pPr>
-      <w:bookmarkStart w:id="59" w:name="_Toc465440678"/>
+      <w:bookmarkStart w:id="58" w:name="_Toc465440678"/>
       <w:r>
         <w:rPr>
           <w:sz w:val="36"/>
@@ -7677,148 +7675,148 @@
         <w:lastRenderedPageBreak/>
         <w:t>Methodischer Rahmen</w:t>
       </w:r>
+      <w:bookmarkEnd w:id="58"/>
+      <w:r>
+        <w:rPr>
+          <w:sz w:val="36"/>
+        </w:rPr>
+        <w:t xml:space="preserve"> </w:t>
+      </w:r>
+    </w:p>
+    <w:p>
+      <w:pPr>
+        <w:jc w:val="both"/>
+        <w:rPr>
+          <w:szCs w:val="24"/>
+        </w:rPr>
+      </w:pPr>
+      <w:r>
+        <w:rPr>
+          <w:szCs w:val="24"/>
+        </w:rPr>
+        <w:t>Im Folgenden wird zuerst ein Design-Prinzip festgelegt, aufgrund dessen ein geeignetes Vorgehensmodell aus der Mensch-Computer-Interaktion ausgewählt wird, sodass eine angemessene Umsetzung des Projektes sichergestellt werden kann.</w:t>
+      </w:r>
+    </w:p>
+    <w:p>
+      <w:pPr>
+        <w:rPr>
+          <w:sz w:val="24"/>
+          <w:szCs w:val="24"/>
+        </w:rPr>
+      </w:pPr>
+    </w:p>
+    <w:p>
+      <w:pPr>
+        <w:pStyle w:val="berschrift3"/>
+      </w:pPr>
+      <w:bookmarkStart w:id="59" w:name="_Toc465440679"/>
+      <w:r>
+        <w:t>Design-Prinzipien</w:t>
+      </w:r>
       <w:bookmarkEnd w:id="59"/>
-      <w:r>
-        <w:rPr>
-          <w:sz w:val="36"/>
+    </w:p>
+    <w:p>
+      <w:pPr>
+        <w:jc w:val="both"/>
+        <w:rPr>
+          <w:szCs w:val="24"/>
+        </w:rPr>
+      </w:pPr>
+      <w:r>
+        <w:rPr>
+          <w:szCs w:val="24"/>
+        </w:rPr>
+        <w:t xml:space="preserve">Bei den Design-Prinzipien muss zwischen dem Design-Prinzip „User </w:t>
+      </w:r>
+      <w:proofErr w:type="spellStart"/>
+      <w:r>
+        <w:rPr>
+          <w:szCs w:val="24"/>
+        </w:rPr>
+        <w:t>centered</w:t>
+      </w:r>
+      <w:proofErr w:type="spellEnd"/>
+      <w:r>
+        <w:rPr>
+          <w:szCs w:val="24"/>
+        </w:rPr>
+        <w:t xml:space="preserve"> design“ und dem „</w:t>
+      </w:r>
+      <w:proofErr w:type="spellStart"/>
+      <w:r>
+        <w:rPr>
+          <w:szCs w:val="24"/>
+        </w:rPr>
+        <w:t>Usage</w:t>
+      </w:r>
+      <w:proofErr w:type="spellEnd"/>
+      <w:r>
+        <w:rPr>
+          <w:szCs w:val="24"/>
         </w:rPr>
         <w:t xml:space="preserve"> </w:t>
       </w:r>
+      <w:proofErr w:type="spellStart"/>
+      <w:r>
+        <w:rPr>
+          <w:szCs w:val="24"/>
+        </w:rPr>
+        <w:t>centered</w:t>
+      </w:r>
+      <w:proofErr w:type="spellEnd"/>
+      <w:r>
+        <w:rPr>
+          <w:szCs w:val="24"/>
+        </w:rPr>
+        <w:t xml:space="preserve"> design“ entschieden werden.</w:t>
+      </w:r>
     </w:p>
     <w:p>
       <w:pPr>
         <w:jc w:val="both"/>
         <w:rPr>
-          <w:szCs w:val="24"/>
-        </w:rPr>
-      </w:pPr>
-      <w:r>
-        <w:rPr>
-          <w:szCs w:val="24"/>
-        </w:rPr>
-        <w:t>Im Folgenden wird zuerst ein Design-Prinzip festgelegt, aufgrund dessen ein geeignetes Vorgehensmodell aus der Mensch-Computer-Interaktion ausgewählt wird, sodass eine angemessene Umsetzung des Projektes sichergestellt werden kann.</w:t>
-      </w:r>
-    </w:p>
-    <w:p>
-      <w:pPr>
-        <w:rPr>
           <w:sz w:val="24"/>
           <w:szCs w:val="24"/>
         </w:rPr>
       </w:pPr>
+      <w:r>
+        <w:rPr>
+          <w:szCs w:val="24"/>
+        </w:rPr>
+        <w:t xml:space="preserve">Für das Projekt wird das Design-Prinzip „User </w:t>
+      </w:r>
+      <w:proofErr w:type="spellStart"/>
+      <w:r>
+        <w:rPr>
+          <w:szCs w:val="24"/>
+        </w:rPr>
+        <w:t>centered</w:t>
+      </w:r>
+      <w:proofErr w:type="spellEnd"/>
+      <w:r>
+        <w:rPr>
+          <w:szCs w:val="24"/>
+        </w:rPr>
+        <w:t xml:space="preserve"> design“ ausgewählt, da die Stakeholder hinsichtlich ihrer Eigenschaften bestimmte Anforderungen an das System stellen. Bezogen auf das Projekt ist es wichtig die Aufgaben, Ziele und den Nutzungskontext des Benutzers zu erfassen um die Gebrauchstauglichkeit des Systems für die Benutzer zu gewährleisten. Der Benutzer sollte bei dem Gebrauch des Systems intuitiv wissen wie er neue Thesen veröffentlichen kann, wie er die Begründungen der Kandidaten bewerten kann und wie er seine Ansichten mit den Positionen der Kandidaten vergleichen kann. </w:t>
+      </w:r>
+    </w:p>
+    <w:p>
+      <w:pPr>
+        <w:rPr>
+          <w:sz w:val="24"/>
+          <w:szCs w:val="24"/>
+        </w:rPr>
+      </w:pPr>
     </w:p>
     <w:p>
       <w:pPr>
         <w:pStyle w:val="berschrift3"/>
       </w:pPr>
-      <w:bookmarkStart w:id="60" w:name="_Toc465440679"/>
-      <w:r>
-        <w:t>Design-Prinzipien</w:t>
+      <w:bookmarkStart w:id="60" w:name="_Toc465440680"/>
+      <w:r>
+        <w:t>Vorgehensmodell</w:t>
       </w:r>
       <w:bookmarkEnd w:id="60"/>
-    </w:p>
-    <w:p>
-      <w:pPr>
-        <w:jc w:val="both"/>
-        <w:rPr>
-          <w:szCs w:val="24"/>
-        </w:rPr>
-      </w:pPr>
-      <w:r>
-        <w:rPr>
-          <w:szCs w:val="24"/>
-        </w:rPr>
-        <w:t xml:space="preserve">Bei den Design-Prinzipien muss zwischen dem Design-Prinzip „User </w:t>
-      </w:r>
-      <w:proofErr w:type="spellStart"/>
-      <w:r>
-        <w:rPr>
-          <w:szCs w:val="24"/>
-        </w:rPr>
-        <w:t>centered</w:t>
-      </w:r>
-      <w:proofErr w:type="spellEnd"/>
-      <w:r>
-        <w:rPr>
-          <w:szCs w:val="24"/>
-        </w:rPr>
-        <w:t xml:space="preserve"> design“ und dem „</w:t>
-      </w:r>
-      <w:proofErr w:type="spellStart"/>
-      <w:r>
-        <w:rPr>
-          <w:szCs w:val="24"/>
-        </w:rPr>
-        <w:t>Usage</w:t>
-      </w:r>
-      <w:proofErr w:type="spellEnd"/>
-      <w:r>
-        <w:rPr>
-          <w:szCs w:val="24"/>
-        </w:rPr>
-        <w:t xml:space="preserve"> </w:t>
-      </w:r>
-      <w:proofErr w:type="spellStart"/>
-      <w:r>
-        <w:rPr>
-          <w:szCs w:val="24"/>
-        </w:rPr>
-        <w:t>centered</w:t>
-      </w:r>
-      <w:proofErr w:type="spellEnd"/>
-      <w:r>
-        <w:rPr>
-          <w:szCs w:val="24"/>
-        </w:rPr>
-        <w:t xml:space="preserve"> design“ entschieden werden.</w:t>
-      </w:r>
-    </w:p>
-    <w:p>
-      <w:pPr>
-        <w:jc w:val="both"/>
-        <w:rPr>
-          <w:sz w:val="24"/>
-          <w:szCs w:val="24"/>
-        </w:rPr>
-      </w:pPr>
-      <w:r>
-        <w:rPr>
-          <w:szCs w:val="24"/>
-        </w:rPr>
-        <w:t xml:space="preserve">Für das Projekt wird das Design-Prinzip „User </w:t>
-      </w:r>
-      <w:proofErr w:type="spellStart"/>
-      <w:r>
-        <w:rPr>
-          <w:szCs w:val="24"/>
-        </w:rPr>
-        <w:t>centered</w:t>
-      </w:r>
-      <w:proofErr w:type="spellEnd"/>
-      <w:r>
-        <w:rPr>
-          <w:szCs w:val="24"/>
-        </w:rPr>
-        <w:t xml:space="preserve"> design“ ausgewählt, da die Stakeholder hinsichtlich ihrer Eigenschaften bestimmte Anforderungen an das System stellen. Bezogen auf das Projekt ist es wichtig die Aufgaben, Ziele und den Nutzungskontext des Benutzers zu erfassen um die Gebrauchstauglichkeit des Systems für die Benutzer zu gewährleisten. Der Benutzer sollte bei dem Gebrauch des Systems intuitiv wissen wie er neue Thesen veröffentlichen kann, wie er die Begründungen der Kandidaten bewerten kann und wie er seine Ansichten mit den Positionen der Kandidaten vergleichen kann. </w:t>
-      </w:r>
-    </w:p>
-    <w:p>
-      <w:pPr>
-        <w:rPr>
-          <w:sz w:val="24"/>
-          <w:szCs w:val="24"/>
-        </w:rPr>
-      </w:pPr>
-    </w:p>
-    <w:p>
-      <w:pPr>
-        <w:pStyle w:val="berschrift3"/>
-      </w:pPr>
-      <w:bookmarkStart w:id="61" w:name="_Toc465440680"/>
-      <w:r>
-        <w:t>Vorgehensmodell</w:t>
-      </w:r>
-      <w:bookmarkEnd w:id="61"/>
     </w:p>
     <w:p>
       <w:pPr>
@@ -8251,7 +8249,7 @@
           <w:sz w:val="36"/>
         </w:rPr>
       </w:pPr>
-      <w:bookmarkStart w:id="62" w:name="_Toc465440681"/>
+      <w:bookmarkStart w:id="61" w:name="_Toc465440681"/>
       <w:r>
         <w:rPr>
           <w:sz w:val="36"/>
@@ -8259,22 +8257,22 @@
         <w:lastRenderedPageBreak/>
         <w:t>Anforderungsermittlung</w:t>
       </w:r>
+      <w:bookmarkEnd w:id="61"/>
+    </w:p>
+    <w:p>
+      <w:pPr>
+        <w:keepNext/>
+      </w:pPr>
+    </w:p>
+    <w:p>
+      <w:pPr>
+        <w:pStyle w:val="berschrift3"/>
+      </w:pPr>
+      <w:bookmarkStart w:id="62" w:name="_Toc465440682"/>
+      <w:r>
+        <w:t>Stakeholder Analyse</w:t>
+      </w:r>
       <w:bookmarkEnd w:id="62"/>
-    </w:p>
-    <w:p>
-      <w:pPr>
-        <w:keepNext/>
-      </w:pPr>
-    </w:p>
-    <w:p>
-      <w:pPr>
-        <w:pStyle w:val="berschrift3"/>
-      </w:pPr>
-      <w:bookmarkStart w:id="63" w:name="_Toc465440682"/>
-      <w:r>
-        <w:t>Stakeholder Analyse</w:t>
-      </w:r>
-      <w:bookmarkEnd w:id="63"/>
       <w:r>
         <w:t xml:space="preserve"> </w:t>
       </w:r>
@@ -9537,7 +9535,7 @@
       <w:pPr>
         <w:pStyle w:val="berschrift3"/>
       </w:pPr>
-      <w:bookmarkStart w:id="64" w:name="_Toc465440683"/>
+      <w:bookmarkStart w:id="63" w:name="_Toc465440683"/>
     </w:p>
     <w:p>
       <w:pPr>
@@ -9546,7 +9544,7 @@
       <w:r>
         <w:t>Benutzermodellierung</w:t>
       </w:r>
-      <w:bookmarkEnd w:id="64"/>
+      <w:bookmarkEnd w:id="63"/>
     </w:p>
     <w:p/>
     <w:p>
@@ -10141,47 +10139,47 @@
       <w:pPr>
         <w:pStyle w:val="berschrift1"/>
       </w:pPr>
-      <w:bookmarkStart w:id="65" w:name="_Toc465440684"/>
+      <w:bookmarkStart w:id="64" w:name="_Toc465440684"/>
       <w:r>
         <w:lastRenderedPageBreak/>
         <w:t>Anforderungen</w:t>
       </w:r>
+      <w:bookmarkEnd w:id="64"/>
+    </w:p>
+    <w:p/>
+    <w:p>
+      <w:pPr>
+        <w:jc w:val="both"/>
+      </w:pPr>
+      <w:r>
+        <w:t>Aus den Erkenntnissen der Marktrecherche, der Domänenrecherche sowie der Benutzermodellierung werden nun entsprechende Funktionale Anforderungen (Systemaktivitäten und Funktionen), Organisationale Anforderungen (Prozess und Kontrolle), Qualitative Anforderungen (Leistung, Sicherheit und</w:t>
+      </w:r>
+      <w:r>
+        <w:t xml:space="preserve"> Standards), Anforderungen an die Benutzerschnittstelle und Technische Anforderungen formuliert. Diese  Anforderungen sollen im Verlauf des Projektes iterativ überarbeitet werden und bilden die Bearbeitungsgrundlage für die Gestaltung</w:t>
+      </w:r>
+      <w:r>
+        <w:t xml:space="preserve"> und Entwicklung</w:t>
+      </w:r>
+      <w:r>
+        <w:t xml:space="preserve"> des Systems. </w:t>
+      </w:r>
+    </w:p>
+    <w:p>
+      <w:pPr>
+        <w:rPr>
+          <w:sz w:val="14"/>
+        </w:rPr>
+      </w:pPr>
+    </w:p>
+    <w:p>
+      <w:pPr>
+        <w:pStyle w:val="berschrift3"/>
+      </w:pPr>
+      <w:bookmarkStart w:id="65" w:name="_Toc465440685"/>
+      <w:r>
+        <w:t>Funktionale Anforderungen</w:t>
+      </w:r>
       <w:bookmarkEnd w:id="65"/>
-    </w:p>
-    <w:p/>
-    <w:p>
-      <w:pPr>
-        <w:jc w:val="both"/>
-      </w:pPr>
-      <w:r>
-        <w:t>Aus den Erkenntnissen der Marktrecherche, der Domänenrecherche sowie der Benutzermodellierung werden nun entsprechende Funktionale Anforderungen (Systemaktivitäten und Funktionen), Organisationale Anforderungen (Prozess und Kontrolle), Qualitative Anforderungen (Leistung, Sicherheit und</w:t>
-      </w:r>
-      <w:r>
-        <w:t xml:space="preserve"> Standards), Anforderungen an die Benutzerschnittstelle und Technische Anforderungen formuliert. Diese  Anforderungen sollen im Verlauf des Projektes iterativ überarbeitet werden und bilden die Bearbeitungsgrundlage für die Gestaltung</w:t>
-      </w:r>
-      <w:r>
-        <w:t xml:space="preserve"> und Entwicklung</w:t>
-      </w:r>
-      <w:r>
-        <w:t xml:space="preserve"> des Systems. </w:t>
-      </w:r>
-    </w:p>
-    <w:p>
-      <w:pPr>
-        <w:rPr>
-          <w:sz w:val="14"/>
-        </w:rPr>
-      </w:pPr>
-    </w:p>
-    <w:p>
-      <w:pPr>
-        <w:pStyle w:val="berschrift3"/>
-      </w:pPr>
-      <w:bookmarkStart w:id="66" w:name="_Toc465440685"/>
-      <w:r>
-        <w:t>Funktionale Anforderungen</w:t>
-      </w:r>
-      <w:bookmarkEnd w:id="66"/>
     </w:p>
     <w:p>
       <w:pPr>
@@ -10536,11 +10534,11 @@
       <w:pPr>
         <w:pStyle w:val="berschrift3"/>
       </w:pPr>
-      <w:bookmarkStart w:id="67" w:name="_Toc465440686"/>
+      <w:bookmarkStart w:id="66" w:name="_Toc465440686"/>
       <w:r>
         <w:t>Organisationale Anforderungen</w:t>
       </w:r>
-      <w:bookmarkEnd w:id="67"/>
+      <w:bookmarkEnd w:id="66"/>
     </w:p>
     <w:p>
       <w:pPr>
@@ -10612,11 +10610,11 @@
       <w:pPr>
         <w:pStyle w:val="berschrift3"/>
       </w:pPr>
-      <w:bookmarkStart w:id="68" w:name="_Toc465440687"/>
+      <w:bookmarkStart w:id="67" w:name="_Toc465440687"/>
       <w:r>
         <w:t>Qualitative Anforderungen</w:t>
       </w:r>
-      <w:bookmarkEnd w:id="68"/>
+      <w:bookmarkEnd w:id="67"/>
     </w:p>
     <w:p>
       <w:pPr>
@@ -10722,11 +10720,11 @@
       <w:pPr>
         <w:pStyle w:val="berschrift3"/>
       </w:pPr>
-      <w:bookmarkStart w:id="69" w:name="_Toc465440688"/>
+      <w:bookmarkStart w:id="68" w:name="_Toc465440688"/>
       <w:r>
         <w:t>Anforderungen an die Benutzerschnittstelle</w:t>
       </w:r>
-      <w:bookmarkEnd w:id="69"/>
+      <w:bookmarkEnd w:id="68"/>
     </w:p>
     <w:p>
       <w:pPr>
@@ -10805,11 +10803,11 @@
       <w:pPr>
         <w:pStyle w:val="berschrift3"/>
       </w:pPr>
-      <w:bookmarkStart w:id="70" w:name="_Toc465440689"/>
+      <w:bookmarkStart w:id="69" w:name="_Toc465440689"/>
       <w:r>
         <w:t>Technische Anforderungen</w:t>
       </w:r>
-      <w:bookmarkEnd w:id="70"/>
+      <w:bookmarkEnd w:id="69"/>
     </w:p>
     <w:p>
       <w:pPr>
@@ -10873,7 +10871,7 @@
           <w:sz w:val="36"/>
         </w:rPr>
       </w:pPr>
-      <w:bookmarkStart w:id="71" w:name="_Toc465440690"/>
+      <w:bookmarkStart w:id="70" w:name="_Toc465440690"/>
       <w:r>
         <w:rPr>
           <w:sz w:val="36"/>
@@ -10881,7 +10879,7 @@
         <w:lastRenderedPageBreak/>
         <w:t>Kommunikationsmodell</w:t>
       </w:r>
-      <w:bookmarkEnd w:id="71"/>
+      <w:bookmarkEnd w:id="70"/>
     </w:p>
     <w:p>
       <w:r>
@@ -10898,7 +10896,7 @@
       <w:pPr>
         <w:pStyle w:val="berschrift3"/>
       </w:pPr>
-      <w:bookmarkStart w:id="72" w:name="_Toc465440691"/>
+      <w:bookmarkStart w:id="71" w:name="_Toc465440691"/>
       <w:r>
         <w:rPr>
           <w:noProof/>
@@ -11075,7 +11073,7 @@
       <w:r>
         <w:t>Deskriptives Kommunikationsmodell</w:t>
       </w:r>
-      <w:bookmarkEnd w:id="72"/>
+      <w:bookmarkEnd w:id="71"/>
     </w:p>
     <w:p/>
     <w:p>
@@ -11118,7 +11116,7 @@
           <w:lang w:eastAsia="de-DE"/>
         </w:rPr>
       </w:pPr>
-      <w:bookmarkStart w:id="73" w:name="_Toc465440692"/>
+      <w:bookmarkStart w:id="72" w:name="_Toc465440692"/>
       <w:r>
         <w:rPr>
           <w:noProof/>
@@ -11195,7 +11193,7 @@
         </w:rPr>
         <w:t>Präskriptives Kommunikationsmodell</w:t>
       </w:r>
-      <w:bookmarkEnd w:id="73"/>
+      <w:bookmarkEnd w:id="72"/>
     </w:p>
     <w:p>
       <w:pPr>
@@ -11331,7 +11329,7 @@
           <w:sz w:val="36"/>
         </w:rPr>
       </w:pPr>
-      <w:bookmarkStart w:id="74" w:name="_Toc465440693"/>
+      <w:bookmarkStart w:id="73" w:name="_Toc465440693"/>
       <w:r>
         <w:rPr>
           <w:noProof/>
@@ -11403,7 +11401,7 @@
         </w:rPr>
         <w:t>Architektur und Architekturdiagramm</w:t>
       </w:r>
-      <w:bookmarkEnd w:id="74"/>
+      <w:bookmarkEnd w:id="73"/>
     </w:p>
     <w:p>
       <w:pPr>
@@ -11940,166 +11938,166 @@
           <w:sz w:val="36"/>
         </w:rPr>
       </w:pPr>
-      <w:bookmarkStart w:id="75" w:name="_Toc465440694"/>
+      <w:bookmarkStart w:id="74" w:name="_Toc465440694"/>
       <w:r>
         <w:rPr>
           <w:sz w:val="36"/>
         </w:rPr>
         <w:t>Risiken</w:t>
       </w:r>
+      <w:bookmarkEnd w:id="74"/>
+    </w:p>
+    <w:p>
+      <w:r>
+        <w:t>Im Folgenden w</w:t>
+      </w:r>
+      <w:r>
+        <w:t>erden</w:t>
+      </w:r>
+      <w:r>
+        <w:t xml:space="preserve"> die Risiken des Projektes identifiziert und </w:t>
+      </w:r>
+      <w:r>
+        <w:t>der Umgang mit diesen beschrieben.</w:t>
+      </w:r>
+    </w:p>
+    <w:p>
+      <w:pPr>
+        <w:pStyle w:val="berschrift3"/>
+      </w:pPr>
+      <w:r>
+        <w:t>Fehlende Interaktionsmöglichkeit bei den Thesen</w:t>
+      </w:r>
+      <w:r>
+        <w:t>.</w:t>
+      </w:r>
+    </w:p>
+    <w:p>
+      <w:r>
+        <w:t xml:space="preserve">Die Stakeholder haben keine Interaktionsmöglichkeit sich zu den Thesen zu positionieren. </w:t>
+      </w:r>
+      <w:r>
+        <w:t>Ohne diese Möglichkeit kann später keine Berechnung der Übereinstimmung zwischen Wähler und Kandidaten erfolgen. Aus diesem Grund muss der Client solange weiterentwickelt werden bis diese Interaktion möglich ist.</w:t>
+      </w:r>
+    </w:p>
+    <w:p>
+      <w:pPr>
+        <w:pStyle w:val="berschrift3"/>
+      </w:pPr>
+      <w:r>
+        <w:t>Fehlerhafte Berechnung der Übereinstimmung zwischen Wähler und Kandidaten.</w:t>
+      </w:r>
+    </w:p>
+    <w:p>
+      <w:r>
+        <w:t xml:space="preserve">Der Algorithmus der Berechnung könnte fehlerhaft implementiert werden, sodass entweder nicht alle Positionen der Kandidaten erfasst werden oder die des Wählers. </w:t>
+      </w:r>
+    </w:p>
+    <w:p>
+      <w:pPr>
+        <w:pStyle w:val="berschrift3"/>
+      </w:pPr>
+      <w:r>
+        <w:t>Keine sichere HTTPS Verbindung zwischen Server und Client.</w:t>
+      </w:r>
+    </w:p>
+    <w:p>
+      <w:r>
+        <w:t>Damit die Daten zwischen Server und Client nicht manipuliert oder abgefangen werden können, muss die Verbindung zwischen beiden Komponenten mittels HTTPS erfolgen. Solange dies noch nicht implementiert wurde, wird eine einfache HTTP Verbindung verwendet.</w:t>
+      </w:r>
+    </w:p>
+    <w:p>
+      <w:pPr>
+        <w:pStyle w:val="berschrift3"/>
+      </w:pPr>
+      <w:r>
+        <w:t>Keine Verschlüsselung der privaten Daten des Wählers beim Client.</w:t>
+      </w:r>
+    </w:p>
+    <w:p>
+      <w:r>
+        <w:t>Die Verschlüsslung kann aufgrund des Zeitmangels nicht rechtzeitig implementiert werden. Falls dies geschieht werden die privaten Daten des Wählers noch nicht verschlüsselt gespeichert.</w:t>
+      </w:r>
+    </w:p>
+    <w:p>
+      <w:pPr>
+        <w:pStyle w:val="berschrift3"/>
+      </w:pPr>
+      <w:bookmarkStart w:id="75" w:name="_Toc465345969"/>
+      <w:bookmarkStart w:id="76" w:name="_Toc465440695"/>
+      <w:r>
+        <w:t>Unbekannte geben sich als Kandidaten aus und bewerten Thesen.</w:t>
+      </w:r>
       <w:bookmarkEnd w:id="75"/>
-    </w:p>
-    <w:p>
-      <w:r>
-        <w:t>Im Folgenden w</w:t>
-      </w:r>
-      <w:r>
-        <w:t>erden</w:t>
-      </w:r>
-      <w:r>
-        <w:t xml:space="preserve"> die Risiken des Projektes identifiziert und </w:t>
-      </w:r>
-      <w:r>
-        <w:t>der Umgang mit diesen beschrieben.</w:t>
+      <w:bookmarkEnd w:id="76"/>
+      <w:r>
+        <w:t xml:space="preserve"> </w:t>
+      </w:r>
+    </w:p>
+    <w:p>
+      <w:r>
+        <w:t>Wenn Unbekannte sich als Kandidaten ausgeben und dann auf dem System als diese Kandidaten zu Thesen Stellung beziehen, kann dies die Seriosität des Systems gefährden. Die Wähler müssen sich sicher sein, dass auch wirklich der echte Kandidat zu den Thesen sich positioniert, da ansonsten falsche Informationen verbreitet werden. Um diesem Risiko vorzubeugen, müssen sich Kandidaten mit einem Personalausweis verifizieren bevor sie zu Thesen Stellung nehmen können.</w:t>
       </w:r>
     </w:p>
     <w:p>
       <w:pPr>
         <w:pStyle w:val="berschrift3"/>
       </w:pPr>
-      <w:r>
-        <w:t>Fehlende Interaktionsmöglichkeit bei den Thesen</w:t>
-      </w:r>
-      <w:r>
-        <w:t>.</w:t>
-      </w:r>
-    </w:p>
-    <w:p>
-      <w:r>
-        <w:t xml:space="preserve">Die Stakeholder haben keine Interaktionsmöglichkeit sich zu den Thesen zu positionieren. </w:t>
-      </w:r>
-      <w:r>
-        <w:t>Ohne diese Möglichkeit kann später keine Berechnung der Übereinstimmung zwischen Wähler und Kandidaten erfolgen. Aus diesem Grund muss der Client solange weiterentwickelt werden bis diese Interaktion möglich ist.</w:t>
+      <w:bookmarkStart w:id="77" w:name="_Toc465345970"/>
+      <w:bookmarkStart w:id="78" w:name="_Toc465440696"/>
+      <w:r>
+        <w:t>Durch mehrmaliges Abschicken von privaten Daten</w:t>
+      </w:r>
+      <w:r>
+        <w:t xml:space="preserve"> eines Wählers</w:t>
+      </w:r>
+      <w:r>
+        <w:t xml:space="preserve"> erhöh</w:t>
+      </w:r>
+      <w:r>
+        <w:t xml:space="preserve">t sich der </w:t>
+      </w:r>
+      <w:r>
+        <w:t xml:space="preserve">öffentliche </w:t>
+      </w:r>
+      <w:r>
+        <w:t>Zähler für die Position</w:t>
+      </w:r>
+      <w:r>
+        <w:t>en</w:t>
+      </w:r>
+      <w:r>
+        <w:t xml:space="preserve"> der Wähler </w:t>
+      </w:r>
+      <w:r>
+        <w:t xml:space="preserve">zu der jeweiligen These </w:t>
+      </w:r>
+      <w:r>
+        <w:t>mehr als einmal.</w:t>
+      </w:r>
+      <w:bookmarkEnd w:id="77"/>
+      <w:bookmarkEnd w:id="78"/>
+    </w:p>
+    <w:p>
+      <w:r>
+        <w:t>Damit ein Wähler nicht durch mehr</w:t>
+      </w:r>
+      <w:r>
+        <w:t>maliges Abschicken die öffentlichen Zähler der Positionen der Wähler zu einer Thesen manipulieren kann, muss der Client speichern, ob der</w:t>
+      </w:r>
+      <w:r>
+        <w:t xml:space="preserve"> Wähler sich schon zu der These</w:t>
+      </w:r>
+      <w:r>
+        <w:t xml:space="preserve"> positioniert hat und welche Stellung (pro/neutral/contra) er dabei eingenommen hatte. Diese Informationen werden dann mit zu dem Server übertragen, sodass der Server den öffentlichen Zähler nicht mehr als einmal pro Wähler erhöht. </w:t>
       </w:r>
     </w:p>
     <w:p>
       <w:pPr>
         <w:pStyle w:val="berschrift3"/>
       </w:pPr>
-      <w:r>
-        <w:t>Fehlerhafte Berechnung der Übereinstimmung zwischen Wähler und Kandidaten.</w:t>
-      </w:r>
-    </w:p>
-    <w:p>
-      <w:r>
-        <w:t xml:space="preserve">Der Algorithmus der Berechnung könnte fehlerhaft implementiert werden, sodass entweder nicht alle Positionen der Kandidaten erfasst werden oder die des Wählers. </w:t>
-      </w:r>
-    </w:p>
-    <w:p>
-      <w:pPr>
-        <w:pStyle w:val="berschrift3"/>
-      </w:pPr>
-      <w:r>
-        <w:t>Keine sichere HTTPS Verbindung zwischen Server und Client.</w:t>
-      </w:r>
-    </w:p>
-    <w:p>
-      <w:r>
-        <w:t>Damit die Daten zwischen Server und Client nicht manipuliert oder abgefangen werden können, muss die Verbindung zwischen beiden Komponenten mittels HTTPS erfolgen. Solange dies noch nicht implementiert wurde, wird eine einfache HTTP Verbindung verwendet.</w:t>
-      </w:r>
-    </w:p>
-    <w:p>
-      <w:pPr>
-        <w:pStyle w:val="berschrift3"/>
-      </w:pPr>
-      <w:r>
-        <w:t>Keine Verschlüsselung der privaten Daten des Wählers beim Client.</w:t>
-      </w:r>
-    </w:p>
-    <w:p>
-      <w:r>
-        <w:t>Die Verschlüsslung kann aufgrund des Zeitmangels nicht rechtzeitig implementiert werden. Falls dies geschieht werden die privaten Daten des Wählers noch nicht verschlüsselt gespeichert.</w:t>
-      </w:r>
-    </w:p>
-    <w:p>
-      <w:pPr>
-        <w:pStyle w:val="berschrift3"/>
-      </w:pPr>
-      <w:bookmarkStart w:id="76" w:name="_Toc465345969"/>
-      <w:bookmarkStart w:id="77" w:name="_Toc465440695"/>
-      <w:r>
-        <w:t>Unbekannte geben sich als Kandidaten aus und bewerten Thesen.</w:t>
-      </w:r>
-      <w:bookmarkEnd w:id="76"/>
-      <w:bookmarkEnd w:id="77"/>
-      <w:r>
-        <w:t xml:space="preserve"> </w:t>
-      </w:r>
-    </w:p>
-    <w:p>
-      <w:r>
-        <w:t>Wenn Unbekannte sich als Kandidaten ausgeben und dann auf dem System als diese Kandidaten zu Thesen Stellung beziehen, kann dies die Seriosität des Systems gefährden. Die Wähler müssen sich sicher sein, dass auch wirklich der echte Kandidat zu den Thesen sich positioniert, da ansonsten falsche Informationen verbreitet werden. Um diesem Risiko vorzubeugen, müssen sich Kandidaten mit einem Personalausweis verifizieren bevor sie zu Thesen Stellung nehmen können.</w:t>
-      </w:r>
-    </w:p>
-    <w:p>
-      <w:pPr>
-        <w:pStyle w:val="berschrift3"/>
-      </w:pPr>
-      <w:bookmarkStart w:id="78" w:name="_Toc465345970"/>
-      <w:bookmarkStart w:id="79" w:name="_Toc465440696"/>
-      <w:r>
-        <w:t>Durch mehrmaliges Abschicken von privaten Daten</w:t>
-      </w:r>
-      <w:r>
-        <w:t xml:space="preserve"> eines Wählers</w:t>
-      </w:r>
-      <w:r>
-        <w:t xml:space="preserve"> erhöh</w:t>
-      </w:r>
-      <w:r>
-        <w:t xml:space="preserve">t sich der </w:t>
-      </w:r>
-      <w:r>
-        <w:t xml:space="preserve">öffentliche </w:t>
-      </w:r>
-      <w:r>
-        <w:t>Zähler für die Position</w:t>
-      </w:r>
-      <w:r>
-        <w:t>en</w:t>
-      </w:r>
-      <w:r>
-        <w:t xml:space="preserve"> der Wähler </w:t>
-      </w:r>
-      <w:r>
-        <w:t xml:space="preserve">zu der jeweiligen These </w:t>
-      </w:r>
-      <w:r>
-        <w:t>mehr als einmal.</w:t>
-      </w:r>
-      <w:bookmarkEnd w:id="78"/>
-      <w:bookmarkEnd w:id="79"/>
-    </w:p>
-    <w:p>
-      <w:r>
-        <w:t>Damit ein Wähler nicht durch mehr</w:t>
-      </w:r>
-      <w:r>
-        <w:t>maliges Abschicken die öffentlichen Zähler der Positionen der Wähler zu einer Thesen manipulieren kann, muss der Client speichern, ob der</w:t>
-      </w:r>
-      <w:r>
-        <w:t xml:space="preserve"> Wähler sich schon zu der These</w:t>
-      </w:r>
-      <w:r>
-        <w:t xml:space="preserve"> positioniert hat und welche Stellung (pro/neutral/contra) er dabei eingenommen hatte. Diese Informationen werden dann mit zu dem Server übertragen, sodass der Server den öffentlichen Zähler nicht mehr als einmal pro Wähler erhöht. </w:t>
-      </w:r>
-    </w:p>
-    <w:p>
-      <w:pPr>
-        <w:pStyle w:val="berschrift3"/>
-      </w:pPr>
-      <w:bookmarkStart w:id="80" w:name="_Toc465345971"/>
-      <w:bookmarkStart w:id="81" w:name="_Toc465440697"/>
+      <w:bookmarkStart w:id="79" w:name="_Toc465345971"/>
+      <w:bookmarkStart w:id="80" w:name="_Toc465440697"/>
       <w:r>
         <w:lastRenderedPageBreak/>
         <w:t xml:space="preserve">Mehrere Thesen ähneln sich inhaltlich </w:t>
@@ -12107,70 +12105,70 @@
       <w:r>
         <w:t>zu sehr.</w:t>
       </w:r>
+      <w:bookmarkEnd w:id="79"/>
       <w:bookmarkEnd w:id="80"/>
+    </w:p>
+    <w:p>
+      <w:r>
+        <w:t xml:space="preserve">Wenn viele Wähler viele Thesen veröffentlichen, könnten mehrere Thesen sich inhaltlich zu sehr ähneln. </w:t>
+      </w:r>
+      <w:r>
+        <w:t xml:space="preserve">Dies birgt die Gefahr, dass Wähler und Kandidaten die Nutzungsmotivation verlieren könnten. Außerdem könnte die Berechnung der Übereinstimmung verfälscht werden, wenn beispielsweise ein Wähler und ein Kandidat sich zu mehreren inhaltlichen </w:t>
+      </w:r>
+      <w:r>
+        <w:t xml:space="preserve">sehr </w:t>
+      </w:r>
+      <w:r>
+        <w:t xml:space="preserve">ähnlichen Thesen positionieren und dadurch dieser Kandidat bei der Berechnung besser </w:t>
+      </w:r>
+      <w:r>
+        <w:t>dasteht. Um dies zu verhindern, könnte zum einen das System den Hashwert des Textes mit den Hashwerten schon vorhandener Thesen abgleichen um zumindest exakt gleiche Thesen nicht doppelt zu speichern. Zum anderen könnte ein Moderator inhaltlich doppelte Thesen aus dem System entfernen.</w:t>
+      </w:r>
+      <w:r>
+        <w:t xml:space="preserve"> Außerdem könnten die Nutzer aufgefordert werden nach Thesen zu suchen, bevor sie ähnliche Thesen veröffentlichen wollen.</w:t>
+      </w:r>
+    </w:p>
+    <w:p>
+      <w:pPr>
+        <w:pStyle w:val="berschrift3"/>
+      </w:pPr>
+      <w:bookmarkStart w:id="81" w:name="_Toc465345972"/>
+      <w:bookmarkStart w:id="82" w:name="_Toc465440698"/>
+      <w:r>
+        <w:t xml:space="preserve">Nicht alle Kandidaten eines Wahlkreises </w:t>
+      </w:r>
+      <w:r>
+        <w:t>beziehen zu den</w:t>
+      </w:r>
+      <w:r>
+        <w:t xml:space="preserve"> </w:t>
+      </w:r>
+      <w:r>
+        <w:t>Thesen</w:t>
+      </w:r>
+      <w:r>
+        <w:t xml:space="preserve"> Stellung</w:t>
+      </w:r>
+      <w:r>
+        <w:t>.</w:t>
+      </w:r>
       <w:bookmarkEnd w:id="81"/>
-    </w:p>
-    <w:p>
-      <w:r>
-        <w:t xml:space="preserve">Wenn viele Wähler viele Thesen veröffentlichen, könnten mehrere Thesen sich inhaltlich zu sehr ähneln. </w:t>
-      </w:r>
-      <w:r>
-        <w:t xml:space="preserve">Dies birgt die Gefahr, dass Wähler und Kandidaten die Nutzungsmotivation verlieren könnten. Außerdem könnte die Berechnung der Übereinstimmung verfälscht werden, wenn beispielsweise ein Wähler und ein Kandidat sich zu mehreren inhaltlichen </w:t>
-      </w:r>
-      <w:r>
-        <w:t xml:space="preserve">sehr </w:t>
-      </w:r>
-      <w:r>
-        <w:t xml:space="preserve">ähnlichen Thesen positionieren und dadurch dieser Kandidat bei der Berechnung besser </w:t>
-      </w:r>
-      <w:r>
-        <w:t>dasteht. Um dies zu verhindern, könnte zum einen das System den Hashwert des Textes mit den Hashwerten schon vorhandener Thesen abgleichen um zumindest exakt gleiche Thesen nicht doppelt zu speichern. Zum anderen könnte ein Moderator inhaltlich doppelte Thesen aus dem System entfernen.</w:t>
-      </w:r>
-      <w:r>
-        <w:t xml:space="preserve"> Außerdem könnten die Nutzer aufgefordert werden nach Thesen zu suchen, bevor sie ähnliche Thesen veröffentlichen wollen.</w:t>
-      </w:r>
-    </w:p>
+      <w:bookmarkEnd w:id="82"/>
+    </w:p>
+    <w:p>
+      <w:r>
+        <w:t xml:space="preserve">Die Berechnung der Übereinstimmung kann nur die Kandidaten berücksichtigen, die schon zu Thesen Stellung bezogen haben. Es könnte dadurch vorkommen, dass ein Kandidat besser zu einem Wähler passt, aber noch zu keinen Thesen Stellung bezogen hat. Deswegen müssen die Wähler bei den Ergebnissen auf diesen Umstand hingewiesen werden. Außerdem könnte das System Kandidaten benachrichtigen, welche noch keine oder kaum Thesen beantwortet haben, und diese dazu auffordern zu mehr Thesen Stellung zu beziehen. Des Weiteren könnten die Wähler Kandidaten zur Teilnahme beim System einladen. </w:t>
+      </w:r>
+    </w:p>
+    <w:p/>
     <w:p>
       <w:pPr>
         <w:pStyle w:val="berschrift3"/>
-      </w:pPr>
-      <w:bookmarkStart w:id="82" w:name="_Toc465345972"/>
-      <w:bookmarkStart w:id="83" w:name="_Toc465440698"/>
-      <w:r>
-        <w:t xml:space="preserve">Nicht alle Kandidaten eines Wahlkreises </w:t>
-      </w:r>
-      <w:r>
-        <w:t>beziehen zu den</w:t>
-      </w:r>
-      <w:r>
-        <w:t xml:space="preserve"> </w:t>
-      </w:r>
-      <w:r>
-        <w:t>Thesen</w:t>
-      </w:r>
-      <w:r>
-        <w:t xml:space="preserve"> Stellung</w:t>
-      </w:r>
-      <w:r>
-        <w:t>.</w:t>
-      </w:r>
-      <w:bookmarkEnd w:id="82"/>
-      <w:bookmarkEnd w:id="83"/>
-    </w:p>
-    <w:p>
-      <w:r>
-        <w:t xml:space="preserve">Die Berechnung der Übereinstimmung kann nur die Kandidaten berücksichtigen, die schon zu Thesen Stellung bezogen haben. Es könnte dadurch vorkommen, dass ein Kandidat besser zu einem Wähler passt, aber noch zu keinen Thesen Stellung bezogen hat. Deswegen müssen die Wähler bei den Ergebnissen auf diesen Umstand hingewiesen werden. Außerdem könnte das System Kandidaten benachrichtigen, welche noch keine oder kaum Thesen beantwortet haben, und diese dazu auffordern zu mehr Thesen Stellung zu beziehen. Des Weiteren könnten die Wähler Kandidaten zur Teilnahme beim System einladen. </w:t>
-      </w:r>
-    </w:p>
-    <w:p/>
-    <w:p>
-      <w:pPr>
-        <w:pStyle w:val="berschrift3"/>
         <w:rPr>
           <w:sz w:val="36"/>
         </w:rPr>
       </w:pPr>
-      <w:bookmarkStart w:id="84" w:name="_Toc465440701"/>
+      <w:bookmarkStart w:id="83" w:name="_Toc465440701"/>
     </w:p>
     <w:p/>
     <w:p/>
@@ -12222,7 +12220,7 @@
         </w:rPr>
         <w:t>Concept</w:t>
       </w:r>
-      <w:bookmarkEnd w:id="84"/>
+      <w:bookmarkEnd w:id="83"/>
       <w:proofErr w:type="spellEnd"/>
     </w:p>
     <w:p>
@@ -12494,7 +12492,27 @@
                 <w:szCs w:val="24"/>
                 <w:lang w:eastAsia="de-DE"/>
               </w:rPr>
-              <w:t>Die gewählte Stellung des Stakeholders zu der Thesen wird korrekt erfasst und gespeichert</w:t>
+              <w:t xml:space="preserve">Die gewählte </w:t>
+            </w:r>
+            <w:r>
+              <w:rPr>
+                <w:rFonts w:eastAsia="Times New Roman" w:cs="Times New Roman"/>
+                <w:bCs/>
+                <w:szCs w:val="24"/>
+                <w:lang w:eastAsia="de-DE"/>
+              </w:rPr>
+              <w:t>Stellung des Stakeholders zu den</w:t>
+            </w:r>
+            <w:bookmarkStart w:id="84" w:name="_GoBack"/>
+            <w:bookmarkEnd w:id="84"/>
+            <w:r>
+              <w:rPr>
+                <w:rFonts w:eastAsia="Times New Roman" w:cs="Times New Roman"/>
+                <w:bCs/>
+                <w:szCs w:val="24"/>
+                <w:lang w:eastAsia="de-DE"/>
+              </w:rPr>
+              <w:t xml:space="preserve"> Thesen wird korrekt erfasst und gespeichert</w:t>
             </w:r>
             <w:r>
               <w:rPr>
@@ -22870,7 +22888,7 @@
           <w:rPr>
             <w:noProof/>
           </w:rPr>
-          <w:t>20</w:t>
+          <w:t>33</w:t>
         </w:r>
         <w:r>
           <w:fldChar w:fldCharType="end"/>
@@ -26076,7 +26094,7 @@
 </file>
 
 <file path=customXml/itemProps1.xml><?xml version="1.0" encoding="utf-8"?>
-<ds:datastoreItem xmlns:ds="http://schemas.openxmlformats.org/officeDocument/2006/customXml" ds:itemID="{591DE586-BE3A-4B35-8AFE-0E42F7142BE0}">
+<ds:datastoreItem xmlns:ds="http://schemas.openxmlformats.org/officeDocument/2006/customXml" ds:itemID="{E0889444-2CB9-44AF-B9F2-00DF2582B3FB}">
   <ds:schemaRefs>
     <ds:schemaRef ds:uri="http://schemas.openxmlformats.org/officeDocument/2006/bibliography"/>
   </ds:schemaRefs>

</xml_diff>